<commit_message>
Maj Cahier des charges
</commit_message>
<xml_diff>
--- a/Etude/cahier des charges.docx
+++ b/Etude/cahier des charges.docx
@@ -1,12 +1,12 @@
 
 <file path=word/document.xml><?xml version="1.0" encoding="utf-8"?>
-<w:document xmlns:ve="http://schemas.openxmlformats.org/markup-compatibility/2006" xmlns:o="urn:schemas-microsoft-com:office:office" xmlns:r="http://schemas.openxmlformats.org/officeDocument/2006/relationships" xmlns:m="http://schemas.openxmlformats.org/officeDocument/2006/math" xmlns:v="urn:schemas-microsoft-com:vml" xmlns:wp="http://schemas.openxmlformats.org/drawingml/2006/wordprocessingDrawing" xmlns:w10="urn:schemas-microsoft-com:office:word" xmlns:w="http://schemas.openxmlformats.org/wordprocessingml/2006/main" xmlns:wne="http://schemas.microsoft.com/office/word/2006/wordml">
+<w:document xmlns:wpc="http://schemas.microsoft.com/office/word/2010/wordprocessingCanvas" xmlns:mc="http://schemas.openxmlformats.org/markup-compatibility/2006" xmlns:o="urn:schemas-microsoft-com:office:office" xmlns:r="http://schemas.openxmlformats.org/officeDocument/2006/relationships" xmlns:m="http://schemas.openxmlformats.org/officeDocument/2006/math" xmlns:v="urn:schemas-microsoft-com:vml" xmlns:wp14="http://schemas.microsoft.com/office/word/2010/wordprocessingDrawing" xmlns:wp="http://schemas.openxmlformats.org/drawingml/2006/wordprocessingDrawing" xmlns:w10="urn:schemas-microsoft-com:office:word" xmlns:w="http://schemas.openxmlformats.org/wordprocessingml/2006/main" xmlns:w14="http://schemas.microsoft.com/office/word/2010/wordml" xmlns:wpg="http://schemas.microsoft.com/office/word/2010/wordprocessingGroup" xmlns:wpi="http://schemas.microsoft.com/office/word/2010/wordprocessingInk" xmlns:wne="http://schemas.microsoft.com/office/word/2006/wordml" xmlns:wps="http://schemas.microsoft.com/office/word/2010/wordprocessingShape" mc:Ignorable="w14 wp14">
   <w:body>
     <w:tbl>
       <w:tblPr>
         <w:tblW w:w="5000" w:type="pct"/>
         <w:jc w:val="center"/>
-        <w:tblLook w:val="00A0"/>
+        <w:tblLook w:val="00A0" w:firstRow="1" w:lastRow="0" w:firstColumn="1" w:lastColumn="0" w:noHBand="0" w:noVBand="0"/>
       </w:tblPr>
       <w:tblGrid>
         <w:gridCol w:w="9288"/>
@@ -68,18 +68,8 @@
                 <w:sz w:val="80"/>
                 <w:szCs w:val="80"/>
               </w:rPr>
-              <w:t xml:space="preserve">Projet </w:t>
-            </w:r>
-            <w:proofErr w:type="spellStart"/>
-            <w:r>
-              <w:rPr>
-                <w:rFonts w:ascii="Cambria" w:hAnsi="Cambria"/>
-                <w:sz w:val="80"/>
-                <w:szCs w:val="80"/>
-              </w:rPr>
-              <w:t>Arduino</w:t>
-            </w:r>
-            <w:proofErr w:type="spellEnd"/>
+              <w:t>Projet Arduino</w:t>
+            </w:r>
           </w:p>
         </w:tc>
       </w:tr>
@@ -212,7 +202,7 @@
       <w:tblPr>
         <w:tblpPr w:leftFromText="187" w:rightFromText="187" w:horzAnchor="margin" w:tblpXSpec="center" w:tblpYSpec="bottom"/>
         <w:tblW w:w="5000" w:type="pct"/>
-        <w:tblLook w:val="00A0"/>
+        <w:tblLook w:val="00A0" w:firstRow="1" w:lastRow="0" w:firstColumn="1" w:lastColumn="0" w:noHBand="0" w:noVBand="0"/>
       </w:tblPr>
       <w:tblGrid>
         <w:gridCol w:w="9288"/>
@@ -233,15 +223,7 @@
               <w:t>e</w:t>
             </w:r>
             <w:r>
-              <w:t xml:space="preserve"> sur l’architecture </w:t>
-            </w:r>
-            <w:proofErr w:type="spellStart"/>
-            <w:r>
-              <w:t>Arduino</w:t>
-            </w:r>
-            <w:proofErr w:type="spellEnd"/>
-            <w:r>
-              <w:t>.</w:t>
+              <w:t xml:space="preserve"> sur l’architecture Arduino.</w:t>
             </w:r>
           </w:p>
         </w:tc>
@@ -272,7 +254,7 @@
           <w:tab w:val="right" w:leader="dot" w:pos="9062"/>
         </w:tabs>
         <w:rPr>
-          <w:rFonts w:asciiTheme="minorHAnsi" w:eastAsiaTheme="minorEastAsia" w:hAnsiTheme="minorHAnsi" w:cstheme="minorBidi"/>
+          <w:rFonts w:eastAsia="Times New Roman"/>
           <w:noProof/>
           <w:lang w:eastAsia="fr-FR"/>
         </w:rPr>
@@ -351,7 +333,7 @@
           <w:tab w:val="right" w:leader="dot" w:pos="9062"/>
         </w:tabs>
         <w:rPr>
-          <w:rFonts w:asciiTheme="minorHAnsi" w:eastAsiaTheme="minorEastAsia" w:hAnsiTheme="minorHAnsi" w:cstheme="minorBidi"/>
+          <w:rFonts w:eastAsia="Times New Roman"/>
           <w:noProof/>
           <w:lang w:eastAsia="fr-FR"/>
         </w:rPr>
@@ -421,7 +403,7 @@
           <w:tab w:val="right" w:leader="dot" w:pos="9062"/>
         </w:tabs>
         <w:rPr>
-          <w:rFonts w:asciiTheme="minorHAnsi" w:eastAsiaTheme="minorEastAsia" w:hAnsiTheme="minorHAnsi" w:cstheme="minorBidi"/>
+          <w:rFonts w:eastAsia="Times New Roman"/>
           <w:noProof/>
           <w:lang w:eastAsia="fr-FR"/>
         </w:rPr>
@@ -491,7 +473,7 @@
           <w:tab w:val="right" w:leader="dot" w:pos="9062"/>
         </w:tabs>
         <w:rPr>
-          <w:rFonts w:asciiTheme="minorHAnsi" w:eastAsiaTheme="minorEastAsia" w:hAnsiTheme="minorHAnsi" w:cstheme="minorBidi"/>
+          <w:rFonts w:eastAsia="Times New Roman"/>
           <w:noProof/>
           <w:lang w:eastAsia="fr-FR"/>
         </w:rPr>
@@ -561,7 +543,7 @@
           <w:tab w:val="right" w:leader="dot" w:pos="9062"/>
         </w:tabs>
         <w:rPr>
-          <w:rFonts w:asciiTheme="minorHAnsi" w:eastAsiaTheme="minorEastAsia" w:hAnsiTheme="minorHAnsi" w:cstheme="minorBidi"/>
+          <w:rFonts w:eastAsia="Times New Roman"/>
           <w:noProof/>
           <w:lang w:eastAsia="fr-FR"/>
         </w:rPr>
@@ -631,7 +613,7 @@
           <w:tab w:val="right" w:leader="dot" w:pos="9062"/>
         </w:tabs>
         <w:rPr>
-          <w:rFonts w:asciiTheme="minorHAnsi" w:eastAsiaTheme="minorEastAsia" w:hAnsiTheme="minorHAnsi" w:cstheme="minorBidi"/>
+          <w:rFonts w:eastAsia="Times New Roman"/>
           <w:noProof/>
           <w:lang w:eastAsia="fr-FR"/>
         </w:rPr>
@@ -701,7 +683,7 @@
           <w:tab w:val="right" w:leader="dot" w:pos="9062"/>
         </w:tabs>
         <w:rPr>
-          <w:rFonts w:asciiTheme="minorHAnsi" w:eastAsiaTheme="minorEastAsia" w:hAnsiTheme="minorHAnsi" w:cstheme="minorBidi"/>
+          <w:rFonts w:eastAsia="Times New Roman"/>
           <w:noProof/>
           <w:lang w:eastAsia="fr-FR"/>
         </w:rPr>
@@ -771,7 +753,7 @@
           <w:tab w:val="right" w:leader="dot" w:pos="9062"/>
         </w:tabs>
         <w:rPr>
-          <w:rFonts w:asciiTheme="minorHAnsi" w:eastAsiaTheme="minorEastAsia" w:hAnsiTheme="minorHAnsi" w:cstheme="minorBidi"/>
+          <w:rFonts w:eastAsia="Times New Roman"/>
           <w:noProof/>
           <w:lang w:eastAsia="fr-FR"/>
         </w:rPr>
@@ -841,7 +823,7 @@
           <w:tab w:val="right" w:leader="dot" w:pos="9062"/>
         </w:tabs>
         <w:rPr>
-          <w:rFonts w:asciiTheme="minorHAnsi" w:eastAsiaTheme="minorEastAsia" w:hAnsiTheme="minorHAnsi" w:cstheme="minorBidi"/>
+          <w:rFonts w:eastAsia="Times New Roman"/>
           <w:noProof/>
           <w:lang w:eastAsia="fr-FR"/>
         </w:rPr>
@@ -911,7 +893,7 @@
           <w:tab w:val="right" w:leader="dot" w:pos="9062"/>
         </w:tabs>
         <w:rPr>
-          <w:rFonts w:asciiTheme="minorHAnsi" w:eastAsiaTheme="minorEastAsia" w:hAnsiTheme="minorHAnsi" w:cstheme="minorBidi"/>
+          <w:rFonts w:eastAsia="Times New Roman"/>
           <w:noProof/>
           <w:lang w:eastAsia="fr-FR"/>
         </w:rPr>
@@ -981,7 +963,7 @@
           <w:tab w:val="right" w:leader="dot" w:pos="9062"/>
         </w:tabs>
         <w:rPr>
-          <w:rFonts w:asciiTheme="minorHAnsi" w:eastAsiaTheme="minorEastAsia" w:hAnsiTheme="minorHAnsi" w:cstheme="minorBidi"/>
+          <w:rFonts w:eastAsia="Times New Roman"/>
           <w:noProof/>
           <w:lang w:eastAsia="fr-FR"/>
         </w:rPr>
@@ -1051,7 +1033,7 @@
           <w:tab w:val="right" w:leader="dot" w:pos="9062"/>
         </w:tabs>
         <w:rPr>
-          <w:rFonts w:asciiTheme="minorHAnsi" w:eastAsiaTheme="minorEastAsia" w:hAnsiTheme="minorHAnsi" w:cstheme="minorBidi"/>
+          <w:rFonts w:eastAsia="Times New Roman"/>
           <w:noProof/>
           <w:lang w:eastAsia="fr-FR"/>
         </w:rPr>
@@ -1121,7 +1103,7 @@
           <w:tab w:val="right" w:leader="dot" w:pos="9062"/>
         </w:tabs>
         <w:rPr>
-          <w:rFonts w:asciiTheme="minorHAnsi" w:eastAsiaTheme="minorEastAsia" w:hAnsiTheme="minorHAnsi" w:cstheme="minorBidi"/>
+          <w:rFonts w:eastAsia="Times New Roman"/>
           <w:noProof/>
           <w:lang w:eastAsia="fr-FR"/>
         </w:rPr>
@@ -1191,7 +1173,7 @@
           <w:tab w:val="right" w:leader="dot" w:pos="9062"/>
         </w:tabs>
         <w:rPr>
-          <w:rFonts w:asciiTheme="minorHAnsi" w:eastAsiaTheme="minorEastAsia" w:hAnsiTheme="minorHAnsi" w:cstheme="minorBidi"/>
+          <w:rFonts w:eastAsia="Times New Roman"/>
           <w:noProof/>
           <w:lang w:eastAsia="fr-FR"/>
         </w:rPr>
@@ -1261,7 +1243,7 @@
           <w:tab w:val="right" w:leader="dot" w:pos="9062"/>
         </w:tabs>
         <w:rPr>
-          <w:rFonts w:asciiTheme="minorHAnsi" w:eastAsiaTheme="minorEastAsia" w:hAnsiTheme="minorHAnsi" w:cstheme="minorBidi"/>
+          <w:rFonts w:eastAsia="Times New Roman"/>
           <w:noProof/>
           <w:lang w:eastAsia="fr-FR"/>
         </w:rPr>
@@ -1331,7 +1313,7 @@
           <w:tab w:val="right" w:leader="dot" w:pos="9062"/>
         </w:tabs>
         <w:rPr>
-          <w:rFonts w:asciiTheme="minorHAnsi" w:eastAsiaTheme="minorEastAsia" w:hAnsiTheme="minorHAnsi" w:cstheme="minorBidi"/>
+          <w:rFonts w:eastAsia="Times New Roman"/>
           <w:noProof/>
           <w:lang w:eastAsia="fr-FR"/>
         </w:rPr>
@@ -1401,7 +1383,7 @@
           <w:tab w:val="right" w:leader="dot" w:pos="9062"/>
         </w:tabs>
         <w:rPr>
-          <w:rFonts w:asciiTheme="minorHAnsi" w:eastAsiaTheme="minorEastAsia" w:hAnsiTheme="minorHAnsi" w:cstheme="minorBidi"/>
+          <w:rFonts w:eastAsia="Times New Roman"/>
           <w:noProof/>
           <w:lang w:eastAsia="fr-FR"/>
         </w:rPr>
@@ -1471,7 +1453,7 @@
           <w:tab w:val="right" w:leader="dot" w:pos="9062"/>
         </w:tabs>
         <w:rPr>
-          <w:rFonts w:asciiTheme="minorHAnsi" w:eastAsiaTheme="minorEastAsia" w:hAnsiTheme="minorHAnsi" w:cstheme="minorBidi"/>
+          <w:rFonts w:eastAsia="Times New Roman"/>
           <w:noProof/>
           <w:lang w:eastAsia="fr-FR"/>
         </w:rPr>
@@ -1541,7 +1523,7 @@
           <w:tab w:val="right" w:leader="dot" w:pos="9062"/>
         </w:tabs>
         <w:rPr>
-          <w:rFonts w:asciiTheme="minorHAnsi" w:eastAsiaTheme="minorEastAsia" w:hAnsiTheme="minorHAnsi" w:cstheme="minorBidi"/>
+          <w:rFonts w:eastAsia="Times New Roman"/>
           <w:noProof/>
           <w:lang w:eastAsia="fr-FR"/>
         </w:rPr>
@@ -1611,7 +1593,7 @@
           <w:tab w:val="right" w:leader="dot" w:pos="9062"/>
         </w:tabs>
         <w:rPr>
-          <w:rFonts w:asciiTheme="minorHAnsi" w:eastAsiaTheme="minorEastAsia" w:hAnsiTheme="minorHAnsi" w:cstheme="minorBidi"/>
+          <w:rFonts w:eastAsia="Times New Roman"/>
           <w:noProof/>
           <w:lang w:eastAsia="fr-FR"/>
         </w:rPr>
@@ -1681,7 +1663,7 @@
           <w:tab w:val="right" w:leader="dot" w:pos="9062"/>
         </w:tabs>
         <w:rPr>
-          <w:rFonts w:asciiTheme="minorHAnsi" w:eastAsiaTheme="minorEastAsia" w:hAnsiTheme="minorHAnsi" w:cstheme="minorBidi"/>
+          <w:rFonts w:eastAsia="Times New Roman"/>
           <w:noProof/>
           <w:lang w:eastAsia="fr-FR"/>
         </w:rPr>
@@ -1751,7 +1733,7 @@
           <w:tab w:val="right" w:leader="dot" w:pos="9062"/>
         </w:tabs>
         <w:rPr>
-          <w:rFonts w:asciiTheme="minorHAnsi" w:eastAsiaTheme="minorEastAsia" w:hAnsiTheme="minorHAnsi" w:cstheme="minorBidi"/>
+          <w:rFonts w:eastAsia="Times New Roman"/>
           <w:noProof/>
           <w:lang w:eastAsia="fr-FR"/>
         </w:rPr>
@@ -1821,7 +1803,7 @@
           <w:tab w:val="right" w:leader="dot" w:pos="9062"/>
         </w:tabs>
         <w:rPr>
-          <w:rFonts w:asciiTheme="minorHAnsi" w:eastAsiaTheme="minorEastAsia" w:hAnsiTheme="minorHAnsi" w:cstheme="minorBidi"/>
+          <w:rFonts w:eastAsia="Times New Roman"/>
           <w:noProof/>
           <w:lang w:eastAsia="fr-FR"/>
         </w:rPr>
@@ -1891,7 +1873,7 @@
           <w:tab w:val="right" w:leader="dot" w:pos="9062"/>
         </w:tabs>
         <w:rPr>
-          <w:rFonts w:asciiTheme="minorHAnsi" w:eastAsiaTheme="minorEastAsia" w:hAnsiTheme="minorHAnsi" w:cstheme="minorBidi"/>
+          <w:rFonts w:eastAsia="Times New Roman"/>
           <w:noProof/>
           <w:lang w:eastAsia="fr-FR"/>
         </w:rPr>
@@ -1961,7 +1943,7 @@
           <w:tab w:val="right" w:leader="dot" w:pos="9062"/>
         </w:tabs>
         <w:rPr>
-          <w:rFonts w:asciiTheme="minorHAnsi" w:eastAsiaTheme="minorEastAsia" w:hAnsiTheme="minorHAnsi" w:cstheme="minorBidi"/>
+          <w:rFonts w:eastAsia="Times New Roman"/>
           <w:noProof/>
           <w:lang w:eastAsia="fr-FR"/>
         </w:rPr>
@@ -2050,67 +2032,75 @@
       </w:pPr>
       <w:bookmarkStart w:id="0" w:name="_Toc381173519"/>
       <w:r>
+        <w:t>Présentation Générale</w:t>
+      </w:r>
+    </w:p>
+    <w:p>
+      <w:pPr>
+        <w:pStyle w:val="Titre2"/>
+      </w:pPr>
+      <w:r>
         <w:t>Objectif</w:t>
       </w:r>
       <w:bookmarkEnd w:id="0"/>
     </w:p>
     <w:p>
       <w:r>
-        <w:t xml:space="preserve">Le projet </w:t>
-      </w:r>
-      <w:proofErr w:type="spellStart"/>
+        <w:t>Le système étudié doit permettre d’automatiser et de contrôler le fonctionnement des équipements électriques d’un habitat via l’informatique (en d’autres termes : faire de la domotique).</w:t>
+      </w:r>
+    </w:p>
+    <w:p>
+      <w:r>
+        <w:t xml:space="preserve">Le projet Arduino </w:t>
+      </w:r>
+      <w:r>
+        <w:t>doit nous permettre</w:t>
+      </w:r>
+      <w:r>
+        <w:t xml:space="preserve"> d’automatiser</w:t>
+      </w:r>
+      <w:r>
+        <w:t xml:space="preserve"> et de contrôler le </w:t>
+      </w:r>
+      <w:r>
+        <w:t>fonctionnement d</w:t>
+      </w:r>
+      <w:r>
+        <w:t xml:space="preserve">es </w:t>
+      </w:r>
+      <w:r>
+        <w:t>équipements électriques</w:t>
+      </w:r>
+      <w:r>
+        <w:t xml:space="preserve"> d’un habitat</w:t>
+      </w:r>
+      <w:r>
+        <w:t xml:space="preserve"> via l’informatique</w:t>
+      </w:r>
+      <w:r>
+        <w:t xml:space="preserve"> (</w:t>
+      </w:r>
+      <w:r>
+        <w:t xml:space="preserve">en d’autres termes : faire de </w:t>
+      </w:r>
+      <w:r>
+        <w:t>la domotique</w:t>
+      </w:r>
+      <w:r>
+        <w:t>).</w:t>
+      </w:r>
+    </w:p>
+    <w:p>
+      <w:pPr>
+        <w:pStyle w:val="Titre2"/>
+      </w:pPr>
       <w:r>
         <w:t>Arduino</w:t>
       </w:r>
-      <w:proofErr w:type="spellEnd"/>
-      <w:r>
-        <w:t xml:space="preserve"> </w:t>
-      </w:r>
-      <w:r>
-        <w:t>doit nous permettre</w:t>
-      </w:r>
-      <w:r>
-        <w:t xml:space="preserve"> d’automatiser</w:t>
-      </w:r>
-      <w:r>
-        <w:t xml:space="preserve"> et de contrôler le </w:t>
-      </w:r>
-      <w:r>
-        <w:t>fonctionnement d</w:t>
-      </w:r>
-      <w:r>
-        <w:t xml:space="preserve">es </w:t>
-      </w:r>
-      <w:r>
-        <w:t>équipements électriques</w:t>
-      </w:r>
-      <w:r>
-        <w:t xml:space="preserve"> d’un habitat</w:t>
-      </w:r>
-      <w:r>
-        <w:t xml:space="preserve"> via l’informatique</w:t>
-      </w:r>
-      <w:r>
-        <w:t xml:space="preserve"> (</w:t>
-      </w:r>
-      <w:r>
-        <w:t xml:space="preserve">en d’autres termes : faire de </w:t>
-      </w:r>
-      <w:r>
-        <w:t>la domotique</w:t>
-      </w:r>
-      <w:r>
-        <w:t>).</w:t>
-      </w:r>
-    </w:p>
-    <w:p>
-      <w:proofErr w:type="spellStart"/>
-      <w:r>
-        <w:t>Arduino</w:t>
-      </w:r>
-      <w:proofErr w:type="spellEnd"/>
-      <w:r>
-        <w:t xml:space="preserve"> fait référence à un modèle de carte électronique programmable, le projet est fondé sur ce matériel </w:t>
+    </w:p>
+    <w:p>
+      <w:r>
+        <w:t xml:space="preserve">Arduino fait référence à un modèle de carte électronique programmable, le projet est fondé sur ce matériel </w:t>
       </w:r>
       <w:r>
         <w:t>pour diverses raisons citées ci-dessous</w:t>
@@ -2166,7 +2156,6 @@
         <w:t>Le contrôle des équipements doit être centralisé en une seule application</w:t>
       </w:r>
     </w:p>
-    <w:p/>
     <w:p>
       <w:pPr>
         <w:pStyle w:val="Sansinterligne"/>
@@ -2178,21 +2167,7 @@
         <w:rPr>
           <w:b/>
         </w:rPr>
-        <w:t>Avantages de l’</w:t>
-      </w:r>
-      <w:proofErr w:type="spellStart"/>
-      <w:r>
-        <w:rPr>
-          <w:b/>
-        </w:rPr>
-        <w:t>Arduino</w:t>
-      </w:r>
-      <w:proofErr w:type="spellEnd"/>
-      <w:r>
-        <w:rPr>
-          <w:b/>
-        </w:rPr>
-        <w:t xml:space="preserve"> </w:t>
+        <w:t xml:space="preserve">Avantages de l’Arduino </w:t>
       </w:r>
       <w:r>
         <w:rPr>
@@ -2210,7 +2185,13 @@
         </w:numPr>
       </w:pPr>
       <w:r>
-        <w:t>Faible coup d’achat</w:t>
+        <w:t xml:space="preserve">Faible </w:t>
+      </w:r>
+      <w:r>
+        <w:t>coût</w:t>
+      </w:r>
+      <w:r>
+        <w:t xml:space="preserve"> d’achat</w:t>
       </w:r>
     </w:p>
     <w:p>
@@ -2307,234 +2288,115 @@
       <w:pPr>
         <w:pStyle w:val="Titre1"/>
       </w:pPr>
-      <w:bookmarkStart w:id="1" w:name="_Toc381173520"/>
-      <w:r>
-        <w:t>P</w:t>
-      </w:r>
-      <w:r>
-        <w:t>rocessus de communication</w:t>
-      </w:r>
-      <w:bookmarkEnd w:id="1"/>
-    </w:p>
-    <w:p>
-      <w:r>
-        <w:t>Le processus de communication décrit l’interaction entre les diverses applications et matériels de l’installation.</w:t>
-      </w:r>
-    </w:p>
-    <w:p>
-      <w:r>
-        <w:t>La communication est faite via un système de message transmit sur le réseau informatique.</w:t>
-      </w:r>
-    </w:p>
-    <w:p>
-      <w:r>
-        <w:t>Le nombre de carte</w:t>
-      </w:r>
-      <w:r>
-        <w:t>s</w:t>
-      </w:r>
-      <w:r>
-        <w:t xml:space="preserve"> installés </w:t>
-      </w:r>
-      <w:r>
-        <w:t xml:space="preserve">dépendent </w:t>
-      </w:r>
-      <w:r>
-        <w:t>de l’envergure de l’installation. Cependant</w:t>
-      </w:r>
-      <w:r>
-        <w:t>,</w:t>
-      </w:r>
-      <w:r>
-        <w:t xml:space="preserve"> une insta</w:t>
-      </w:r>
-      <w:r>
-        <w:t xml:space="preserve">llation minimale possède au moins </w:t>
-      </w:r>
-      <w:r>
-        <w:t xml:space="preserve">3 </w:t>
-      </w:r>
-      <w:r>
-        <w:t xml:space="preserve">types </w:t>
-      </w:r>
-      <w:r>
-        <w:t>applications :</w:t>
-      </w:r>
-    </w:p>
-    <w:p>
-      <w:pPr>
-        <w:pStyle w:val="Paragraphedeliste"/>
-        <w:numPr>
-          <w:ilvl w:val="0"/>
-          <w:numId w:val="12"/>
-        </w:numPr>
-        <w:rPr>
-          <w:b/>
-        </w:rPr>
-      </w:pPr>
-      <w:r>
-        <w:t xml:space="preserve">Un serveur </w:t>
-      </w:r>
-      <w:r>
-        <w:t>pour piloter les équipements</w:t>
-      </w:r>
-    </w:p>
-    <w:p>
-      <w:pPr>
-        <w:pStyle w:val="Paragraphedeliste"/>
-        <w:numPr>
-          <w:ilvl w:val="0"/>
-          <w:numId w:val="12"/>
-        </w:numPr>
-      </w:pPr>
-      <w:r>
-        <w:t xml:space="preserve">Une interface d’administration pour paramétrer </w:t>
-      </w:r>
-      <w:r>
-        <w:t>le serveur</w:t>
-      </w:r>
-    </w:p>
-    <w:p>
-      <w:pPr>
-        <w:pStyle w:val="Paragraphedeliste"/>
-        <w:numPr>
-          <w:ilvl w:val="0"/>
-          <w:numId w:val="12"/>
-        </w:numPr>
-      </w:pPr>
-      <w:r>
-        <w:t>Une interface de contrôle pour l’utilisateur final (</w:t>
-      </w:r>
-      <w:proofErr w:type="spellStart"/>
-      <w:r>
-        <w:t>smartphone</w:t>
-      </w:r>
-      <w:proofErr w:type="spellEnd"/>
-      <w:r>
-        <w:t>, pc, télécommande, ...)</w:t>
-      </w:r>
-    </w:p>
-    <w:p>
+      <w:r>
+        <w:t>Environnement</w:t>
+      </w:r>
+    </w:p>
+    <w:p>
+      <w:bookmarkStart w:id="1" w:name="_GoBack"/>
+    </w:p>
+    <w:p>
+      <w:r>
+        <w:rPr>
+          <w:noProof/>
+        </w:rPr>
+        <w:pict>
+          <v:shapetype id="_x0000_t75" coordsize="21600,21600" o:spt="75" o:preferrelative="t" path="m@4@5l@4@11@9@11@9@5xe" filled="f" stroked="f">
+            <v:stroke joinstyle="miter"/>
+            <v:formulas>
+              <v:f eqn="if lineDrawn pixelLineWidth 0"/>
+              <v:f eqn="sum @0 1 0"/>
+              <v:f eqn="sum 0 0 @1"/>
+              <v:f eqn="prod @2 1 2"/>
+              <v:f eqn="prod @3 21600 pixelWidth"/>
+              <v:f eqn="prod @3 21600 pixelHeight"/>
+              <v:f eqn="sum @0 0 1"/>
+              <v:f eqn="prod @6 1 2"/>
+              <v:f eqn="prod @7 21600 pixelWidth"/>
+              <v:f eqn="sum @8 21600 0"/>
+              <v:f eqn="prod @7 21600 pixelHeight"/>
+              <v:f eqn="sum @10 21600 0"/>
+            </v:formulas>
+            <v:path o:extrusionok="f" gradientshapeok="t" o:connecttype="rect"/>
+            <o:lock v:ext="edit" aspectratio="t"/>
+          </v:shapetype>
+          <v:shape id="_x0000_s1122" type="#_x0000_t75" style="position:absolute;margin-left:263.85pt;margin-top:89.05pt;width:21.05pt;height:21.05pt;rotation:3599459fd;z-index:33;mso-position-horizontal-relative:text;mso-position-vertical-relative:text;mso-width-relative:page;mso-height-relative:page">
+            <v:imagedata r:id="rId7" o:title="1395523617_integrated_circuit"/>
+          </v:shape>
+        </w:pict>
+      </w:r>
+      <w:r>
+        <w:rPr>
+          <w:noProof/>
+        </w:rPr>
+        <w:pict>
+          <v:shape id="_x0000_s1119" type="#_x0000_t75" style="position:absolute;margin-left:54.15pt;margin-top:32.8pt;width:23.1pt;height:23.1pt;z-index:30;mso-position-horizontal-relative:text;mso-position-vertical-relative:text;mso-width-relative:page;mso-height-relative:page">
+            <v:imagedata r:id="rId8" o:title="1395523407_Network"/>
+          </v:shape>
+        </w:pict>
+      </w:r>
+      <w:r>
+        <w:rPr>
+          <w:noProof/>
+        </w:rPr>
+        <w:pict>
+          <v:shape id="_x0000_s1120" type="#_x0000_t75" style="position:absolute;margin-left:48.7pt;margin-top:69.9pt;width:23.1pt;height:23.1pt;z-index:31;mso-position-horizontal-relative:text;mso-position-vertical-relative:text;mso-width-relative:page;mso-height-relative:page">
+            <v:imagedata r:id="rId9" o:title="1395523461_-desktop"/>
+          </v:shape>
+        </w:pict>
+      </w:r>
+      <w:r>
+        <w:rPr>
+          <w:noProof/>
+        </w:rPr>
+        <w:pict>
+          <v:shape id="_x0000_s1121" type="#_x0000_t75" style="position:absolute;margin-left:400.25pt;margin-top:65.6pt;width:23.45pt;height:23.45pt;z-index:32;mso-position-horizontal-relative:text;mso-position-vertical-relative:text;mso-width-relative:page;mso-height-relative:page">
+            <v:imagedata r:id="rId10" o:title="1395523573_1 - Home"/>
+          </v:shape>
+        </w:pict>
+      </w:r>
       <w:r>
         <w:rPr>
           <w:noProof/>
           <w:lang w:eastAsia="fr-FR"/>
         </w:rPr>
         <w:pict>
-          <v:shapetype id="_x0000_t202" coordsize="21600,21600" o:spt="202" path="m,l,21600r21600,l21600,xe">
-            <v:stroke joinstyle="miter"/>
-            <v:path gradientshapeok="t" o:connecttype="rect"/>
+          <v:shapetype id="_x0000_t22" coordsize="21600,21600" o:spt="22" adj="5400" path="m10800,qx0@1l0@2qy10800,21600,21600@2l21600@1qy10800,xem0@1qy10800@0,21600@1nfe">
+            <v:formulas>
+              <v:f eqn="val #0"/>
+              <v:f eqn="prod #0 1 2"/>
+              <v:f eqn="sum height 0 @1"/>
+            </v:formulas>
+            <v:path o:extrusionok="f" gradientshapeok="t" o:connecttype="custom" o:connectlocs="10800,@0;10800,0;0,10800;10800,21600;21600,10800" o:connectangles="270,270,180,90,0" textboxrect="0,@0,21600,@2"/>
+            <v:handles>
+              <v:h position="center,#0" yrange="0,10800"/>
+            </v:handles>
+            <o:complex v:ext="view"/>
           </v:shapetype>
-          <v:shape id="_x0000_s1044" type="#_x0000_t202" style="position:absolute;margin-left:6.6pt;margin-top:6pt;width:73.25pt;height:23.5pt;z-index:7" fillcolor="#ccecff">
-            <v:textbox style="mso-next-textbox:#_x0000_s1044" inset="0,0,0,0">
+          <v:shape id="_x0000_s1117" type="#_x0000_t22" style="position:absolute;margin-left:247.9pt;margin-top:3.2pt;width:40.55pt;height:41.55pt;z-index:28" fillcolor="#00b0f0" strokecolor="#f2f2f2" strokeweight="3pt">
+            <v:shadow on="t" type="perspective" color="#974706" opacity=".5" offset="1pt" offset2="-1pt"/>
+            <v:textbox>
               <w:txbxContent>
                 <w:p>
                   <w:pPr>
-                    <w:pStyle w:val="Sansinterligne"/>
-                    <w:jc w:val="center"/>
                     <w:rPr>
-                      <w:sz w:val="18"/>
-                      <w:szCs w:val="18"/>
+                      <w:b/>
+                      <w:sz w:val="16"/>
                     </w:rPr>
                   </w:pPr>
                   <w:r>
                     <w:rPr>
-                      <w:sz w:val="18"/>
-                      <w:szCs w:val="18"/>
+                      <w:b/>
+                      <w:sz w:val="16"/>
                     </w:rPr>
-                    <w:t>Client PC</w:t>
+                    <w:t xml:space="preserve">(5) </w:t>
                   </w:r>
-                </w:p>
-                <w:p>
-                  <w:pPr>
-                    <w:pStyle w:val="Sansinterligne"/>
-                    <w:jc w:val="center"/>
-                    <w:rPr>
-                      <w:sz w:val="18"/>
-                      <w:szCs w:val="18"/>
-                    </w:rPr>
-                  </w:pPr>
-                  <w:proofErr w:type="spellStart"/>
                   <w:r>
                     <w:rPr>
-                      <w:sz w:val="18"/>
-                      <w:szCs w:val="18"/>
+                      <w:b/>
+                      <w:sz w:val="16"/>
                     </w:rPr>
-                    <w:t>App</w:t>
-                  </w:r>
-                  <w:proofErr w:type="spellEnd"/>
-                  <w:r>
-                    <w:rPr>
-                      <w:sz w:val="18"/>
-                      <w:szCs w:val="18"/>
-                    </w:rPr>
-                    <w:t xml:space="preserve">. </w:t>
-                  </w:r>
-                  <w:proofErr w:type="spellStart"/>
-                  <w:r>
-                    <w:rPr>
-                      <w:sz w:val="18"/>
-                      <w:szCs w:val="18"/>
-                    </w:rPr>
-                    <w:t>Admin</w:t>
-                  </w:r>
-                  <w:proofErr w:type="spellEnd"/>
-                </w:p>
-              </w:txbxContent>
-            </v:textbox>
-          </v:shape>
-        </w:pict>
-      </w:r>
-      <w:r>
-        <w:rPr>
-          <w:noProof/>
-          <w:lang w:eastAsia="fr-FR"/>
-        </w:rPr>
-        <w:pict>
-          <v:shape id="_x0000_s1045" type="#_x0000_t202" style="position:absolute;margin-left:6.6pt;margin-top:35.2pt;width:73.25pt;height:23.5pt;z-index:8" fillcolor="#ccecff">
-            <v:textbox style="mso-next-textbox:#_x0000_s1045" inset="0,0,0,0">
-              <w:txbxContent>
-                <w:p>
-                  <w:pPr>
-                    <w:pStyle w:val="Sansinterligne"/>
-                    <w:jc w:val="center"/>
-                    <w:rPr>
-                      <w:sz w:val="18"/>
-                      <w:szCs w:val="18"/>
-                    </w:rPr>
-                  </w:pPr>
-                  <w:r>
-                    <w:rPr>
-                      <w:sz w:val="18"/>
-                      <w:szCs w:val="18"/>
-                    </w:rPr>
-                    <w:t>Client Tablette</w:t>
-                  </w:r>
-                </w:p>
-                <w:p>
-                  <w:pPr>
-                    <w:pStyle w:val="Sansinterligne"/>
-                    <w:jc w:val="center"/>
-                    <w:rPr>
-                      <w:sz w:val="18"/>
-                      <w:szCs w:val="18"/>
-                    </w:rPr>
-                  </w:pPr>
-                  <w:proofErr w:type="spellStart"/>
-                  <w:r>
-                    <w:rPr>
-                      <w:sz w:val="18"/>
-                      <w:szCs w:val="18"/>
-                    </w:rPr>
-                    <w:t>App</w:t>
-                  </w:r>
-                  <w:proofErr w:type="spellEnd"/>
-                  <w:r>
-                    <w:rPr>
-                      <w:sz w:val="18"/>
-                      <w:szCs w:val="18"/>
-                    </w:rPr>
-                    <w:t>. Control</w:t>
+                    <w:t>BDD</w:t>
                   </w:r>
                 </w:p>
               </w:txbxContent>
@@ -2548,97 +2410,259 @@
           <w:lang w:eastAsia="fr-FR"/>
         </w:rPr>
         <w:pict>
-          <v:shape id="_x0000_s1046" type="#_x0000_t202" style="position:absolute;margin-left:6.6pt;margin-top:65.1pt;width:73.25pt;height:23.5pt;z-index:9" fillcolor="#ccecff">
-            <v:textbox style="mso-next-textbox:#_x0000_s1046" inset="0,0,0,0">
+          <v:shapetype id="_x0000_t32" coordsize="21600,21600" o:spt="32" o:oned="t" path="m,l21600,21600e" filled="f">
+            <v:path arrowok="t" fillok="f" o:connecttype="none"/>
+            <o:lock v:ext="edit" shapetype="t"/>
+          </v:shapetype>
+          <v:shape id="_x0000_s1118" type="#_x0000_t32" style="position:absolute;margin-left:269.95pt;margin-top:51.1pt;width:0;height:33.05pt;z-index:29" o:connectortype="straight">
+            <v:stroke startarrow="block" endarrow="block"/>
+          </v:shape>
+        </w:pict>
+      </w:r>
+      <w:r>
+        <w:rPr>
+          <w:noProof/>
+          <w:lang w:eastAsia="fr-FR"/>
+        </w:rPr>
+        <w:pict>
+          <v:shape id="_x0000_s1072" type="#_x0000_t32" style="position:absolute;margin-left:295.75pt;margin-top:84.15pt;width:47.75pt;height:0;z-index:7" o:connectortype="straight">
+            <v:stroke startarrow="block" endarrow="block"/>
+          </v:shape>
+        </w:pict>
+      </w:r>
+      <w:r>
+        <w:rPr>
+          <w:noProof/>
+          <w:lang w:eastAsia="fr-FR"/>
+        </w:rPr>
+        <w:pict>
+          <v:shape id="_x0000_s1071" type="#_x0000_t32" style="position:absolute;margin-left:125.45pt;margin-top:89.6pt;width:48.25pt;height:0;z-index:6" o:connectortype="straight">
+            <v:stroke startarrow="block" endarrow="block"/>
+          </v:shape>
+        </w:pict>
+      </w:r>
+      <w:r>
+        <w:rPr>
+          <w:noProof/>
+          <w:lang w:eastAsia="fr-FR"/>
+        </w:rPr>
+        <w:pict>
+          <v:shape id="_x0000_s1074" type="#_x0000_t32" style="position:absolute;margin-left:119.35pt;margin-top:44.75pt;width:54.35pt;height:28.6pt;z-index:9" o:connectortype="straight">
+            <v:stroke startarrow="block" endarrow="block"/>
+          </v:shape>
+        </w:pict>
+      </w:r>
+      <w:r>
+        <w:rPr>
+          <w:noProof/>
+          <w:lang w:eastAsia="fr-FR"/>
+        </w:rPr>
+        <w:pict>
+          <v:oval id="_x0000_s1069" style="position:absolute;margin-left:354.15pt;margin-top:61.05pt;width:99.85pt;height:50.95pt;z-index:4" fillcolor="#9bbb59" strokecolor="#f2f2f2" strokeweight="3pt">
+            <v:shadow on="t" type="perspective" color="#4e6128" opacity=".5" offset="1pt" offset2="-1pt"/>
+            <v:textbox style="mso-next-textbox:#_x0000_s1069">
+              <w:txbxContent>
+                <w:p>
+                  <w:r>
+                    <w:t xml:space="preserve">(4) </w:t>
+                  </w:r>
+                  <w:r>
+                    <w:rPr>
+                      <w:sz w:val="20"/>
+                    </w:rPr>
+                    <w:t>Equipements</w:t>
+                  </w:r>
+                </w:p>
+              </w:txbxContent>
+            </v:textbox>
+          </v:oval>
+        </w:pict>
+      </w:r>
+      <w:r>
+        <w:rPr>
+          <w:noProof/>
+          <w:lang w:eastAsia="fr-FR"/>
+        </w:rPr>
+        <w:pict>
+          <v:oval id="_x0000_s1068" style="position:absolute;margin-left:7.95pt;margin-top:10.1pt;width:111.4pt;height:50.95pt;z-index:3" fillcolor="#9bbb59" strokecolor="#f2f2f2" strokeweight="3pt">
+            <v:shadow on="t" type="perspective" color="#4e6128" opacity=".5" offset="1pt" offset2="-1pt"/>
+            <v:textbox style="mso-next-textbox:#_x0000_s1068">
+              <w:txbxContent>
+                <w:p>
+                  <w:r>
+                    <w:t xml:space="preserve">(1) </w:t>
+                  </w:r>
+                  <w:r>
+                    <w:rPr>
+                      <w:sz w:val="20"/>
+                    </w:rPr>
+                    <w:t>Clients</w:t>
+                  </w:r>
+                </w:p>
+              </w:txbxContent>
+            </v:textbox>
+          </v:oval>
+        </w:pict>
+      </w:r>
+      <w:r>
+        <w:rPr>
+          <w:noProof/>
+          <w:lang w:eastAsia="fr-FR"/>
+        </w:rPr>
+        <w:pict>
+          <v:oval id="_x0000_s1073" style="position:absolute;margin-left:7.95pt;margin-top:65.6pt;width:111.4pt;height:50.95pt;z-index:8" fillcolor="#9bbb59" strokecolor="#f2f2f2" strokeweight="3pt">
+            <v:shadow on="t" type="perspective" color="#4e6128" opacity=".5" offset="1pt" offset2="-1pt"/>
+            <v:textbox style="mso-next-textbox:#_x0000_s1073">
+              <w:txbxContent>
+                <w:p>
+                  <w:r>
+                    <w:t xml:space="preserve">(2) </w:t>
+                  </w:r>
+                  <w:r>
+                    <w:rPr>
+                      <w:sz w:val="20"/>
+                    </w:rPr>
+                    <w:t>Administration</w:t>
+                  </w:r>
+                </w:p>
+              </w:txbxContent>
+            </v:textbox>
+          </v:oval>
+        </w:pict>
+      </w:r>
+      <w:r>
+        <w:rPr>
+          <w:noProof/>
+          <w:lang w:eastAsia="fr-FR"/>
+        </w:rPr>
+        <w:pict>
+          <v:rect id="_x0000_s1070" style="position:absolute;margin-left:179.1pt;margin-top:61.05pt;width:112.8pt;height:44.85pt;z-index:5" fillcolor="#f79646" strokecolor="#f2f2f2" strokeweight="3pt">
+            <v:shadow on="t" type="perspective" color="#974706" opacity=".5" offset="1pt" offset2="-1pt"/>
+            <v:textbox>
+              <w:txbxContent>
+                <w:p>
+                  <w:r>
+                    <w:t xml:space="preserve">(3) </w:t>
+                  </w:r>
+                  <w:r>
+                    <w:rPr>
+                      <w:sz w:val="20"/>
+                    </w:rPr>
+                    <w:t>Serveur de Communication</w:t>
+                  </w:r>
+                </w:p>
+              </w:txbxContent>
+            </v:textbox>
+          </v:rect>
+        </w:pict>
+      </w:r>
+      <w:r>
+        <w:rPr>
+          <w:rFonts w:ascii="Times New Roman" w:eastAsia="Times New Roman" w:hAnsi="Times New Roman"/>
+          <w:snapToGrid w:val="0"/>
+          <w:color w:val="000000"/>
+          <w:w w:val="0"/>
+          <w:sz w:val="0"/>
+          <w:szCs w:val="0"/>
+          <w:u w:color="000000"/>
+          <w:bdr w:val="none" w:sz="0" w:space="0" w:color="000000"/>
+          <w:shd w:val="clear" w:color="000000" w:fill="000000"/>
+          <w:lang w:val="x-none" w:eastAsia="x-none" w:bidi="x-none"/>
+        </w:rPr>
+        <w:t xml:space="preserve"> </w:t>
+      </w:r>
+      <w:r>
+        <w:pict>
+          <v:rect id="_x0000_s1124" style="width:471.4pt;height:123.5pt;mso-left-percent:-10001;mso-top-percent:-10001;mso-position-horizontal:absolute;mso-position-horizontal-relative:char;mso-position-vertical:absolute;mso-position-vertical-relative:line;mso-left-percent:-10001;mso-top-percent:-10001">
+            <v:textbox>
               <w:txbxContent>
                 <w:p>
                   <w:pPr>
-                    <w:pStyle w:val="Sansinterligne"/>
-                    <w:jc w:val="center"/>
+                    <w:jc w:val="right"/>
                     <w:rPr>
-                      <w:sz w:val="18"/>
-                      <w:szCs w:val="18"/>
+                      <w:b/>
                     </w:rPr>
                   </w:pPr>
                   <w:r>
                     <w:rPr>
-                      <w:sz w:val="18"/>
-                      <w:szCs w:val="18"/>
+                      <w:b/>
                     </w:rPr>
-                    <w:t xml:space="preserve">Client </w:t>
-                  </w:r>
-                  <w:proofErr w:type="spellStart"/>
-                  <w:r>
-                    <w:rPr>
-                      <w:sz w:val="18"/>
-                      <w:szCs w:val="18"/>
-                    </w:rPr>
-                    <w:t>SmartPhone</w:t>
-                  </w:r>
-                  <w:proofErr w:type="spellEnd"/>
-                </w:p>
-                <w:p>
-                  <w:pPr>
-                    <w:pStyle w:val="Sansinterligne"/>
-                    <w:jc w:val="center"/>
-                    <w:rPr>
-                      <w:sz w:val="18"/>
-                      <w:szCs w:val="18"/>
-                    </w:rPr>
-                  </w:pPr>
-                  <w:proofErr w:type="spellStart"/>
-                  <w:r>
-                    <w:rPr>
-                      <w:sz w:val="18"/>
-                      <w:szCs w:val="18"/>
-                    </w:rPr>
-                    <w:t>App</w:t>
-                  </w:r>
-                  <w:proofErr w:type="spellEnd"/>
-                  <w:r>
-                    <w:rPr>
-                      <w:sz w:val="18"/>
-                      <w:szCs w:val="18"/>
-                    </w:rPr>
-                    <w:t>. Control</w:t>
+                    <w:t>Environnement technique</w:t>
                   </w:r>
                 </w:p>
               </w:txbxContent>
             </v:textbox>
-          </v:shape>
+            <w10:anchorlock/>
+          </v:rect>
         </w:pict>
       </w:r>
+    </w:p>
+    <w:bookmarkEnd w:id="1"/>
+    <w:p/>
+    <w:p>
+      <w:pPr>
+        <w:pStyle w:val="Titre2"/>
+      </w:pPr>
+      <w:bookmarkStart w:id="2" w:name="_Toc381173521"/>
+      <w:r>
+        <w:lastRenderedPageBreak/>
+        <w:t>Serveur</w:t>
+      </w:r>
+      <w:bookmarkEnd w:id="2"/>
+      <w:r>
+        <w:t xml:space="preserve"> de communication</w:t>
+      </w:r>
+    </w:p>
+    <w:p>
       <w:r>
         <w:rPr>
           <w:noProof/>
           <w:lang w:eastAsia="fr-FR"/>
         </w:rPr>
         <w:pict>
-          <v:shape id="_x0000_s1064" type="#_x0000_t202" style="position:absolute;margin-left:57.85pt;margin-top:122.4pt;width:79.15pt;height:11.35pt;z-index:26" filled="f" fillcolor="#ccecff" stroked="f">
-            <v:textbox style="mso-next-textbox:#_x0000_s1064" inset="0,0,0,0">
+          <v:oval id="_x0000_s1106" style="position:absolute;margin-left:307.5pt;margin-top:23.9pt;width:138.3pt;height:28.8pt;z-index:17" fillcolor="#9bbb59" strokecolor="#f2f2f2" strokeweight="3pt">
+            <v:shadow on="t" type="perspective" color="#4e6128" opacity=".5" offset="1pt" offset2="-1pt"/>
+            <v:textbox style="mso-next-textbox:#_x0000_s1106">
+              <w:txbxContent>
+                <w:p>
+                  <w:pPr>
+                    <w:jc w:val="center"/>
+                  </w:pPr>
+                  <w:r>
+                    <w:t>Equipements</w:t>
+                  </w:r>
+                </w:p>
+              </w:txbxContent>
+            </v:textbox>
+          </v:oval>
+        </w:pict>
+      </w:r>
+      <w:r>
+        <w:rPr>
+          <w:noProof/>
+          <w:lang w:eastAsia="fr-FR"/>
+        </w:rPr>
+        <w:pict>
+          <v:oval id="_x0000_s1100" style="position:absolute;margin-left:73.35pt;margin-top:20.5pt;width:234.15pt;height:143.35pt;z-index:11" fillcolor="#f79646" strokecolor="#f2f2f2" strokeweight="3pt">
+            <v:shadow on="t" type="perspective" color="#974706" opacity=".5" offset="1pt" offset2="-1pt"/>
+            <v:textbox style="mso-next-textbox:#_x0000_s1100">
               <w:txbxContent>
                 <w:p>
                   <w:pPr>
                     <w:rPr>
-                      <w:sz w:val="18"/>
+                      <w:b/>
                     </w:rPr>
                   </w:pPr>
                   <w:r>
                     <w:rPr>
-                      <w:sz w:val="18"/>
+                      <w:b/>
                     </w:rPr>
-                    <w:t xml:space="preserve">Autre </w:t>
-                  </w:r>
-                  <w:r>
-                    <w:rPr>
-                      <w:sz w:val="18"/>
-                    </w:rPr>
-                    <w:t>Programme</w:t>
+                    <w:t>Serveur</w:t>
                   </w:r>
                 </w:p>
               </w:txbxContent>
             </v:textbox>
-          </v:shape>
+          </v:oval>
         </w:pict>
       </w:r>
       <w:r>
@@ -2647,13 +2671,17 @@
           <w:lang w:eastAsia="fr-FR"/>
         </w:rPr>
         <w:pict>
-          <v:shape id="_x0000_s1063" type="#_x0000_t202" style="position:absolute;margin-left:12.5pt;margin-top:122.4pt;width:9.65pt;height:8.5pt;z-index:25" fillcolor="#ccecff">
-            <v:textbox style="mso-next-textbox:#_x0000_s1063" inset="0,0,0,0">
+          <v:rect id="_x0000_s1116" style="position:absolute;margin-left:227.4pt;margin-top:110.45pt;width:53.75pt;height:23.1pt;z-index:27">
+            <v:textbox style="mso-next-textbox:#_x0000_s1116">
               <w:txbxContent>
-                <w:p/>
+                <w:p>
+                  <w:r>
+                    <w:t>(6) Flash</w:t>
+                  </w:r>
+                </w:p>
               </w:txbxContent>
             </v:textbox>
-          </v:shape>
+          </v:rect>
         </w:pict>
       </w:r>
       <w:r>
@@ -2662,32 +2690,40 @@
           <w:lang w:eastAsia="fr-FR"/>
         </w:rPr>
         <w:pict>
-          <v:shape id="_x0000_s1062" type="#_x0000_t202" style="position:absolute;margin-left:57.85pt;margin-top:137.4pt;width:79.15pt;height:11.35pt;z-index:24" filled="f" fillcolor="#ccecff" stroked="f">
-            <v:textbox style="mso-next-textbox:#_x0000_s1062" inset="0,0,0,0">
+          <v:oval id="_x0000_s1108" style="position:absolute;margin-left:342.8pt;margin-top:73.5pt;width:124.7pt;height:60.05pt;z-index:19" fillcolor="#9bbb59" strokecolor="#f2f2f2" strokeweight="3pt">
+            <v:shadow on="t" type="perspective" color="#4e6128" opacity=".5" offset="1pt" offset2="-1pt"/>
+            <v:textbox style="mso-next-textbox:#_x0000_s1108">
               <w:txbxContent>
                 <w:p>
                   <w:pPr>
-                    <w:rPr>
-                      <w:sz w:val="18"/>
-                    </w:rPr>
+                    <w:jc w:val="center"/>
                   </w:pPr>
                   <w:r>
-                    <w:rPr>
-                      <w:sz w:val="18"/>
-                    </w:rPr>
-                    <w:t xml:space="preserve">Programme </w:t>
+                    <w:t>PC de Programmation</w:t>
                   </w:r>
-                  <w:proofErr w:type="spellStart"/>
-                  <w:r>
-                    <w:rPr>
-                      <w:sz w:val="18"/>
-                    </w:rPr>
-                    <w:t>Arduino</w:t>
-                  </w:r>
-                  <w:proofErr w:type="spellEnd"/>
                 </w:p>
               </w:txbxContent>
             </v:textbox>
+          </v:oval>
+        </w:pict>
+      </w:r>
+      <w:r>
+        <w:rPr>
+          <w:noProof/>
+          <w:lang w:eastAsia="fr-FR"/>
+        </w:rPr>
+        <w:pict>
+          <v:rect id="_x0000_s1099" style="position:absolute;margin-left:1pt;margin-top:150.9pt;width:144.85pt;height:36.65pt;z-index:10"/>
+        </w:pict>
+      </w:r>
+      <w:r>
+        <w:rPr>
+          <w:noProof/>
+          <w:lang w:eastAsia="fr-FR"/>
+        </w:rPr>
+        <w:pict>
+          <v:shape id="_x0000_s1112" type="#_x0000_t32" style="position:absolute;margin-left:12.5pt;margin-top:163.85pt;width:40.3pt;height:0;z-index:23" o:connectortype="straight">
+            <v:stroke dashstyle="longDash" startarrow="block" endarrow="block"/>
           </v:shape>
         </w:pict>
       </w:r>
@@ -2697,8 +2733,12 @@
           <w:lang w:eastAsia="fr-FR"/>
         </w:rPr>
         <w:pict>
-          <v:shape id="_x0000_s1059" type="#_x0000_t202" style="position:absolute;margin-left:57.85pt;margin-top:161.6pt;width:79.15pt;height:11.35pt;z-index:22" filled="f" fillcolor="#ccecff" stroked="f">
-            <v:textbox style="mso-next-textbox:#_x0000_s1059" inset="0,0,0,0">
+          <v:shapetype id="_x0000_t202" coordsize="21600,21600" o:spt="202" path="m,l,21600r21600,l21600,xe">
+            <v:stroke joinstyle="miter"/>
+            <v:path gradientshapeok="t" o:connecttype="rect"/>
+          </v:shapetype>
+          <v:shape id="_x0000_s1115" type="#_x0000_t202" style="position:absolute;margin-left:57.85pt;margin-top:169.75pt;width:79.15pt;height:11.35pt;z-index:26" filled="f" fillcolor="#ccecff" stroked="f">
+            <v:textbox style="mso-next-textbox:#_x0000_s1115" inset="0,0,0,0">
               <w:txbxContent>
                 <w:p>
                   <w:pPr>
@@ -2717,7 +2757,7 @@
                     <w:rPr>
                       <w:sz w:val="18"/>
                     </w:rPr>
-                    <w:t>filaire</w:t>
+                    <w:t>physique</w:t>
                   </w:r>
                 </w:p>
               </w:txbxContent>
@@ -2731,8 +2771,8 @@
           <w:lang w:eastAsia="fr-FR"/>
         </w:rPr>
         <w:pict>
-          <v:shape id="_x0000_s1058" type="#_x0000_t202" style="position:absolute;margin-left:57.85pt;margin-top:150.25pt;width:79.15pt;height:11.35pt;z-index:21" filled="f" fillcolor="#ccecff" stroked="f">
-            <v:textbox style="mso-next-textbox:#_x0000_s1058" inset="0,0,0,0">
+          <v:shape id="_x0000_s1114" type="#_x0000_t202" style="position:absolute;margin-left:57.85pt;margin-top:158.4pt;width:79.15pt;height:11.35pt;z-index:25" filled="f" fillcolor="#ccecff" stroked="f">
+            <v:textbox style="mso-next-textbox:#_x0000_s1114" inset="0,0,0,0">
               <w:txbxContent>
                 <w:p>
                   <w:pPr>
@@ -2759,11 +2799,7 @@
           <w:lang w:eastAsia="fr-FR"/>
         </w:rPr>
         <w:pict>
-          <v:shapetype id="_x0000_t32" coordsize="21600,21600" o:spt="32" o:oned="t" path="m,l21600,21600e" filled="f">
-            <v:path arrowok="t" fillok="f" o:connecttype="none"/>
-            <o:lock v:ext="edit" shapetype="t"/>
-          </v:shapetype>
-          <v:shape id="_x0000_s1057" type="#_x0000_t32" style="position:absolute;margin-left:12.5pt;margin-top:167.85pt;width:40.3pt;height:0;z-index:20" o:connectortype="straight">
+          <v:shape id="_x0000_s1113" type="#_x0000_t32" style="position:absolute;margin-left:12.5pt;margin-top:176pt;width:40.3pt;height:0;z-index:24" o:connectortype="straight">
             <v:stroke startarrow="block" endarrow="block"/>
           </v:shape>
         </w:pict>
@@ -2774,7 +2810,18 @@
           <w:lang w:eastAsia="fr-FR"/>
         </w:rPr>
         <w:pict>
-          <v:shape id="_x0000_s1056" type="#_x0000_t32" style="position:absolute;margin-left:12.5pt;margin-top:155.7pt;width:40.3pt;height:0;z-index:19" o:connectortype="straight">
+          <v:shape id="_x0000_s1107" type="#_x0000_t32" style="position:absolute;margin-left:228.05pt;margin-top:41.15pt;width:79.45pt;height:35pt;flip:y;z-index:18" o:connectortype="straight">
+            <v:stroke startarrow="block" endarrow="block"/>
+          </v:shape>
+        </w:pict>
+      </w:r>
+      <w:r>
+        <w:rPr>
+          <w:noProof/>
+          <w:lang w:eastAsia="fr-FR"/>
+        </w:rPr>
+        <w:pict>
+          <v:shape id="_x0000_s1111" type="#_x0000_t32" style="position:absolute;margin-left:68.3pt;margin-top:121.7pt;width:53.7pt;height:0;z-index:22" o:connectortype="straight">
             <v:stroke dashstyle="longDash" startarrow="block" endarrow="block"/>
           </v:shape>
         </w:pict>
@@ -2785,12 +2832,8 @@
           <w:lang w:eastAsia="fr-FR"/>
         </w:rPr>
         <w:pict>
-          <v:shape id="_x0000_s1061" type="#_x0000_t202" style="position:absolute;margin-left:12.5pt;margin-top:137.4pt;width:9.65pt;height:8.5pt;z-index:23" fillcolor="#cf9">
-            <v:textbox style="mso-next-textbox:#_x0000_s1061" inset="0,0,0,0">
-              <w:txbxContent>
-                <w:p/>
-              </w:txbxContent>
-            </v:textbox>
+          <v:shape id="_x0000_s1110" type="#_x0000_t32" style="position:absolute;margin-left:280.35pt;margin-top:98.25pt;width:59.05pt;height:.05pt;z-index:21" o:connectortype="straight">
+            <v:stroke startarrow="block" endarrow="block"/>
           </v:shape>
         </w:pict>
       </w:r>
@@ -2800,495 +2843,235 @@
           <w:lang w:eastAsia="fr-FR"/>
         </w:rPr>
         <w:pict>
-          <v:shape id="_x0000_s1060" type="#_x0000_t202" style="position:absolute;margin-left:6.6pt;margin-top:106.45pt;width:135.85pt;height:70.65pt;z-index:2" filled="f" fillcolor="#ccecff">
-            <v:textbox style="mso-next-textbox:#_x0000_s1060" inset="0,0,0,0">
+          <v:oval id="_x0000_s1109" style="position:absolute;margin-left:12.5pt;margin-top:106.05pt;width:60.85pt;height:33.2pt;z-index:20" fillcolor="#9bbb59" strokecolor="#f2f2f2" strokeweight="3pt">
+            <v:shadow on="t" type="perspective" color="#4e6128" opacity=".5" offset="1pt" offset2="-1pt"/>
+            <v:textbox style="mso-next-textbox:#_x0000_s1109">
               <w:txbxContent>
                 <w:p>
                   <w:pPr>
-                    <w:spacing w:after="0"/>
+                    <w:jc w:val="center"/>
+                  </w:pPr>
+                  <w:r>
+                    <w:t>Clients</w:t>
+                  </w:r>
+                </w:p>
+              </w:txbxContent>
+            </v:textbox>
+          </v:oval>
+        </w:pict>
+      </w:r>
+      <w:r>
+        <w:rPr>
+          <w:noProof/>
+          <w:lang w:eastAsia="fr-FR"/>
+        </w:rPr>
+        <w:pict>
+          <v:rect id="_x0000_s1104" style="position:absolute;margin-left:122pt;margin-top:67.65pt;width:106.05pt;height:19.7pt;z-index:15">
+            <v:textbox style="mso-next-textbox:#_x0000_s1104">
+              <w:txbxContent>
+                <w:p>
+                  <w:r>
+                    <w:t>(2) PINS</w:t>
+                  </w:r>
+                </w:p>
+              </w:txbxContent>
+            </v:textbox>
+          </v:rect>
+        </w:pict>
+      </w:r>
+      <w:r>
+        <w:rPr>
+          <w:noProof/>
+          <w:lang w:eastAsia="fr-FR"/>
+        </w:rPr>
+        <w:pict>
+          <v:rect id="_x0000_s1101" style="position:absolute;margin-left:122pt;margin-top:87.35pt;width:106.05pt;height:23.1pt;z-index:12">
+            <v:textbox style="mso-next-textbox:#_x0000_s1101">
+              <w:txbxContent>
+                <w:p>
+                  <w:r>
+                    <w:t>(1) Arduino</w:t>
+                  </w:r>
+                </w:p>
+              </w:txbxContent>
+            </v:textbox>
+          </v:rect>
+        </w:pict>
+      </w:r>
+      <w:r>
+        <w:rPr>
+          <w:noProof/>
+          <w:lang w:eastAsia="fr-FR"/>
+        </w:rPr>
+        <w:pict>
+          <v:rect id="_x0000_s1102" style="position:absolute;margin-left:122pt;margin-top:110.45pt;width:52.3pt;height:23.1pt;z-index:13">
+            <v:textbox style="mso-next-textbox:#_x0000_s1102">
+              <w:txbxContent>
+                <w:p>
+                  <w:r>
+                    <w:t>(4) WIFI</w:t>
+                  </w:r>
+                </w:p>
+              </w:txbxContent>
+            </v:textbox>
+          </v:rect>
+        </w:pict>
+      </w:r>
+      <w:r>
+        <w:rPr>
+          <w:noProof/>
+          <w:lang w:eastAsia="fr-FR"/>
+        </w:rPr>
+        <w:pict>
+          <v:rect id="_x0000_s1103" style="position:absolute;margin-left:174.3pt;margin-top:110.45pt;width:53.75pt;height:23.1pt;z-index:14">
+            <v:textbox style="mso-next-textbox:#_x0000_s1103">
+              <w:txbxContent>
+                <w:p>
+                  <w:r>
+                    <w:t>(5) GSM</w:t>
+                  </w:r>
+                </w:p>
+              </w:txbxContent>
+            </v:textbox>
+          </v:rect>
+        </w:pict>
+      </w:r>
+      <w:r>
+        <w:rPr>
+          <w:noProof/>
+          <w:lang w:eastAsia="fr-FR"/>
+        </w:rPr>
+        <w:pict>
+          <v:rect id="_x0000_s1105" style="position:absolute;margin-left:228.05pt;margin-top:87.35pt;width:52.3pt;height:23.1pt;z-index:16">
+            <v:textbox style="mso-next-textbox:#_x0000_s1105">
+              <w:txbxContent>
+                <w:p>
+                  <w:r>
+                    <w:t>(3) USB</w:t>
+                  </w:r>
+                </w:p>
+              </w:txbxContent>
+            </v:textbox>
+          </v:rect>
+        </w:pict>
+      </w:r>
+      <w:r>
+        <w:pict>
+          <v:rect id="_x0000_s1123" style="width:471.4pt;height:186.6pt;mso-left-percent:-10001;mso-top-percent:-10001;mso-position-horizontal:absolute;mso-position-horizontal-relative:char;mso-position-vertical:absolute;mso-position-vertical-relative:line;mso-left-percent:-10001;mso-top-percent:-10001">
+            <v:textbox style="mso-next-textbox:#_x0000_s1123">
+              <w:txbxContent>
+                <w:p>
+                  <w:pPr>
+                    <w:jc w:val="right"/>
                     <w:rPr>
                       <w:b/>
-                      <w:sz w:val="18"/>
                     </w:rPr>
                   </w:pPr>
                   <w:r>
                     <w:rPr>
                       <w:b/>
-                      <w:sz w:val="18"/>
                     </w:rPr>
-                    <w:t>Légende</w:t>
+                    <w:t>Communication de Communication</w:t>
                   </w:r>
                 </w:p>
               </w:txbxContent>
             </v:textbox>
-          </v:shape>
-        </w:pict>
-      </w:r>
-      <w:r>
-        <w:rPr>
-          <w:noProof/>
-          <w:lang w:eastAsia="fr-FR"/>
-        </w:rPr>
-        <w:pict>
-          <v:shape id="_x0000_s1055" type="#_x0000_t202" style="position:absolute;margin-left:160.7pt;margin-top:65pt;width:67.35pt;height:23.5pt;z-index:18" filled="f" stroked="f" strokeweight="0">
-            <v:textbox style="mso-next-textbox:#_x0000_s1055" inset="0,0,0,0">
-              <w:txbxContent>
-                <w:p>
-                  <w:pPr>
-                    <w:pStyle w:val="Sansinterligne"/>
-                    <w:jc w:val="center"/>
-                    <w:rPr>
-                      <w:sz w:val="18"/>
-                      <w:szCs w:val="18"/>
-                    </w:rPr>
-                  </w:pPr>
-                  <w:r>
-                    <w:rPr>
-                      <w:sz w:val="18"/>
-                      <w:szCs w:val="18"/>
-                    </w:rPr>
-                    <w:t>Interface</w:t>
-                  </w:r>
-                </w:p>
-                <w:p>
-                  <w:pPr>
-                    <w:pStyle w:val="Sansinterligne"/>
-                    <w:jc w:val="center"/>
-                    <w:rPr>
-                      <w:sz w:val="18"/>
-                      <w:szCs w:val="18"/>
-                    </w:rPr>
-                  </w:pPr>
-                  <w:r>
-                    <w:rPr>
-                      <w:sz w:val="18"/>
-                      <w:szCs w:val="18"/>
-                    </w:rPr>
-                    <w:t>GSM</w:t>
-                  </w:r>
-                </w:p>
-              </w:txbxContent>
-            </v:textbox>
-          </v:shape>
-        </w:pict>
-      </w:r>
-      <w:r>
-        <w:rPr>
-          <w:noProof/>
-          <w:lang w:eastAsia="fr-FR"/>
-        </w:rPr>
-        <w:pict>
-          <v:shape id="_x0000_s1054" type="#_x0000_t32" style="position:absolute;margin-left:84.65pt;margin-top:77.15pt;width:76.05pt;height:0;z-index:17" o:connectortype="straight">
-            <v:stroke dashstyle="longDash" startarrow="block" endarrow="block"/>
-          </v:shape>
-        </w:pict>
-      </w:r>
-      <w:r>
-        <w:rPr>
-          <w:noProof/>
-          <w:lang w:eastAsia="fr-FR"/>
-        </w:rPr>
-        <w:pict>
-          <v:shape id="_x0000_s1053" type="#_x0000_t202" style="position:absolute;margin-left:160.7pt;margin-top:35.2pt;width:67.35pt;height:23.5pt;z-index:16" filled="f" stroked="f" strokeweight="0">
-            <v:textbox style="mso-next-textbox:#_x0000_s1053" inset="0,0,0,0">
-              <w:txbxContent>
-                <w:p>
-                  <w:pPr>
-                    <w:pStyle w:val="Sansinterligne"/>
-                    <w:jc w:val="center"/>
-                    <w:rPr>
-                      <w:sz w:val="18"/>
-                      <w:szCs w:val="18"/>
-                    </w:rPr>
-                  </w:pPr>
-                  <w:r>
-                    <w:rPr>
-                      <w:sz w:val="18"/>
-                      <w:szCs w:val="18"/>
-                    </w:rPr>
-                    <w:t>Interface</w:t>
-                  </w:r>
-                </w:p>
-                <w:p>
-                  <w:pPr>
-                    <w:pStyle w:val="Sansinterligne"/>
-                    <w:jc w:val="center"/>
-                    <w:rPr>
-                      <w:sz w:val="18"/>
-                      <w:szCs w:val="18"/>
-                    </w:rPr>
-                  </w:pPr>
-                  <w:r>
-                    <w:rPr>
-                      <w:sz w:val="18"/>
-                      <w:szCs w:val="18"/>
-                    </w:rPr>
-                    <w:t>WIFI</w:t>
-                  </w:r>
-                </w:p>
-              </w:txbxContent>
-            </v:textbox>
-          </v:shape>
-        </w:pict>
-      </w:r>
-      <w:r>
-        <w:rPr>
-          <w:noProof/>
-          <w:lang w:eastAsia="fr-FR"/>
-        </w:rPr>
-        <w:pict>
-          <v:shape id="_x0000_s1052" type="#_x0000_t32" style="position:absolute;margin-left:84.65pt;margin-top:47.35pt;width:76.05pt;height:0;z-index:15" o:connectortype="straight">
-            <v:stroke dashstyle="longDash" startarrow="block" endarrow="block"/>
-          </v:shape>
-        </w:pict>
-      </w:r>
-      <w:r>
-        <w:rPr>
-          <w:noProof/>
-          <w:lang w:eastAsia="fr-FR"/>
-        </w:rPr>
-        <w:pict>
-          <v:shape id="_x0000_s1038" type="#_x0000_t202" style="position:absolute;margin-left:164.85pt;margin-top:5.95pt;width:183.4pt;height:82.65pt;z-index:3" fillcolor="#cf9">
-            <v:textbox style="mso-next-textbox:#_x0000_s1038" inset="0,0,0,0">
-              <w:txbxContent>
-                <w:p>
-                  <w:pPr>
-                    <w:pStyle w:val="Sansinterligne"/>
-                    <w:jc w:val="right"/>
-                    <w:rPr>
-                      <w:b/>
-                      <w:szCs w:val="18"/>
-                    </w:rPr>
-                  </w:pPr>
-                  <w:r>
-                    <w:rPr>
-                      <w:b/>
-                      <w:szCs w:val="18"/>
-                    </w:rPr>
-                    <w:t>Serve</w:t>
-                  </w:r>
-                  <w:r>
-                    <w:rPr>
-                      <w:b/>
-                      <w:szCs w:val="18"/>
-                    </w:rPr>
-                    <w:t>u</w:t>
-                  </w:r>
-                  <w:r>
-                    <w:rPr>
-                      <w:b/>
-                      <w:szCs w:val="18"/>
-                    </w:rPr>
-                    <w:t>r</w:t>
-                  </w:r>
-                  <w:r>
-                    <w:rPr>
-                      <w:b/>
-                      <w:szCs w:val="18"/>
-                    </w:rPr>
-                    <w:t xml:space="preserve"> </w:t>
-                  </w:r>
-                </w:p>
-                <w:p>
-                  <w:pPr>
-                    <w:pStyle w:val="Sansinterligne"/>
-                    <w:jc w:val="right"/>
-                    <w:rPr>
-                      <w:b/>
-                      <w:szCs w:val="18"/>
-                    </w:rPr>
-                  </w:pPr>
-                </w:p>
-              </w:txbxContent>
-            </v:textbox>
-          </v:shape>
-        </w:pict>
-      </w:r>
-      <w:r>
-        <w:rPr>
-          <w:noProof/>
-          <w:lang w:eastAsia="fr-FR"/>
-        </w:rPr>
-        <w:pict>
-          <v:shape id="_x0000_s1050" type="#_x0000_t32" style="position:absolute;margin-left:84pt;margin-top:18.7pt;width:76.05pt;height:0;z-index:13" o:connectortype="straight">
-            <v:stroke startarrow="block" endarrow="block"/>
-          </v:shape>
-        </w:pict>
-      </w:r>
-      <w:r>
-        <w:rPr>
-          <w:noProof/>
-          <w:lang w:eastAsia="fr-FR"/>
-        </w:rPr>
-        <w:pict>
-          <v:shape id="_x0000_s1051" type="#_x0000_t202" style="position:absolute;margin-left:160.05pt;margin-top:6.7pt;width:67.35pt;height:23.5pt;z-index:14" filled="f" stroked="f" strokeweight="0">
-            <v:textbox style="mso-next-textbox:#_x0000_s1051" inset="0,0,0,0">
-              <w:txbxContent>
-                <w:p>
-                  <w:pPr>
-                    <w:pStyle w:val="Sansinterligne"/>
-                    <w:jc w:val="center"/>
-                    <w:rPr>
-                      <w:sz w:val="18"/>
-                      <w:szCs w:val="18"/>
-                    </w:rPr>
-                  </w:pPr>
-                  <w:r>
-                    <w:rPr>
-                      <w:sz w:val="18"/>
-                      <w:szCs w:val="18"/>
-                    </w:rPr>
-                    <w:t>Interface</w:t>
-                  </w:r>
-                </w:p>
-                <w:p>
-                  <w:pPr>
-                    <w:pStyle w:val="Sansinterligne"/>
-                    <w:jc w:val="center"/>
-                    <w:rPr>
-                      <w:sz w:val="18"/>
-                      <w:szCs w:val="18"/>
-                    </w:rPr>
-                  </w:pPr>
-                  <w:r>
-                    <w:rPr>
-                      <w:sz w:val="18"/>
-                      <w:szCs w:val="18"/>
-                    </w:rPr>
-                    <w:t>Ethernet</w:t>
-                  </w:r>
-                </w:p>
-              </w:txbxContent>
-            </v:textbox>
-          </v:shape>
-        </w:pict>
-      </w:r>
-      <w:r>
-        <w:rPr>
-          <w:noProof/>
-          <w:lang w:eastAsia="fr-FR"/>
-        </w:rPr>
-        <w:pict>
-          <v:shape id="_x0000_s1049" type="#_x0000_t32" style="position:absolute;margin-left:351.65pt;margin-top:54.85pt;width:36pt;height:22.4pt;z-index:12" o:connectortype="straight">
-            <v:stroke startarrow="block" endarrow="block"/>
-          </v:shape>
-        </w:pict>
-      </w:r>
-      <w:r>
-        <w:rPr>
-          <w:noProof/>
-          <w:lang w:eastAsia="fr-FR"/>
-        </w:rPr>
-        <w:pict>
-          <v:shape id="_x0000_s1048" type="#_x0000_t32" style="position:absolute;margin-left:351.65pt;margin-top:47.35pt;width:36pt;height:0;z-index:11" o:connectortype="straight">
-            <v:stroke startarrow="block" endarrow="block"/>
-          </v:shape>
-        </w:pict>
-      </w:r>
-      <w:r>
-        <w:rPr>
-          <w:noProof/>
-          <w:lang w:eastAsia="fr-FR"/>
-        </w:rPr>
-        <w:pict>
-          <v:shape id="_x0000_s1047" type="#_x0000_t32" style="position:absolute;margin-left:351.65pt;margin-top:18.85pt;width:36pt;height:23.1pt;flip:y;z-index:10" o:connectortype="straight">
-            <v:stroke startarrow="block" endarrow="block"/>
-          </v:shape>
-        </w:pict>
-      </w:r>
-      <w:r>
-        <w:rPr>
-          <w:noProof/>
-          <w:lang w:eastAsia="fr-FR"/>
-        </w:rPr>
-        <w:pict>
-          <v:shape id="_x0000_s1042" type="#_x0000_t202" style="position:absolute;margin-left:392.95pt;margin-top:65pt;width:67.35pt;height:23.5pt;z-index:6" fillcolor="#cf9">
-            <v:textbox style="mso-next-textbox:#_x0000_s1042" inset="0,0,0,0">
-              <w:txbxContent>
-                <w:p>
-                  <w:pPr>
-                    <w:pStyle w:val="Sansinterligne"/>
-                    <w:jc w:val="center"/>
-                    <w:rPr>
-                      <w:sz w:val="18"/>
-                      <w:szCs w:val="18"/>
-                    </w:rPr>
-                  </w:pPr>
-                  <w:r>
-                    <w:rPr>
-                      <w:sz w:val="18"/>
-                      <w:szCs w:val="18"/>
-                    </w:rPr>
-                    <w:t>Equipement</w:t>
-                  </w:r>
-                </w:p>
-                <w:p>
-                  <w:pPr>
-                    <w:pStyle w:val="Sansinterligne"/>
-                    <w:jc w:val="center"/>
-                    <w:rPr>
-                      <w:sz w:val="18"/>
-                      <w:szCs w:val="18"/>
-                    </w:rPr>
-                  </w:pPr>
-                  <w:r>
-                    <w:rPr>
-                      <w:sz w:val="18"/>
-                      <w:szCs w:val="18"/>
-                    </w:rPr>
-                    <w:t>…</w:t>
-                  </w:r>
-                </w:p>
-              </w:txbxContent>
-            </v:textbox>
-          </v:shape>
-        </w:pict>
-      </w:r>
-      <w:r>
-        <w:rPr>
-          <w:noProof/>
-          <w:lang w:eastAsia="fr-FR"/>
-        </w:rPr>
-        <w:pict>
-          <v:shape id="_x0000_s1041" type="#_x0000_t202" style="position:absolute;margin-left:392.95pt;margin-top:35.8pt;width:67.35pt;height:23.5pt;z-index:5" fillcolor="#cf9">
-            <v:textbox style="mso-next-textbox:#_x0000_s1041" inset="0,0,0,0">
-              <w:txbxContent>
-                <w:p>
-                  <w:pPr>
-                    <w:pStyle w:val="Sansinterligne"/>
-                    <w:jc w:val="center"/>
-                    <w:rPr>
-                      <w:sz w:val="18"/>
-                      <w:szCs w:val="18"/>
-                    </w:rPr>
-                  </w:pPr>
-                  <w:r>
-                    <w:rPr>
-                      <w:sz w:val="18"/>
-                      <w:szCs w:val="18"/>
-                    </w:rPr>
-                    <w:t>Equipement</w:t>
-                  </w:r>
-                </w:p>
-                <w:p>
-                  <w:pPr>
-                    <w:pStyle w:val="Sansinterligne"/>
-                    <w:jc w:val="center"/>
-                    <w:rPr>
-                      <w:sz w:val="18"/>
-                      <w:szCs w:val="18"/>
-                    </w:rPr>
-                  </w:pPr>
-                  <w:r>
-                    <w:rPr>
-                      <w:sz w:val="18"/>
-                      <w:szCs w:val="18"/>
-                    </w:rPr>
-                    <w:t xml:space="preserve">Ex : </w:t>
-                  </w:r>
-                  <w:proofErr w:type="spellStart"/>
-                  <w:r>
-                    <w:rPr>
-                      <w:sz w:val="18"/>
-                      <w:szCs w:val="18"/>
-                    </w:rPr>
-                    <w:t>LedStrip</w:t>
-                  </w:r>
-                  <w:proofErr w:type="spellEnd"/>
-                </w:p>
-              </w:txbxContent>
-            </v:textbox>
-          </v:shape>
-        </w:pict>
-      </w:r>
-      <w:r>
-        <w:rPr>
-          <w:noProof/>
-          <w:lang w:eastAsia="fr-FR"/>
-        </w:rPr>
-        <w:pict>
-          <v:shape id="_x0000_s1040" type="#_x0000_t202" style="position:absolute;margin-left:392.95pt;margin-top:5.95pt;width:67.35pt;height:23.5pt;z-index:4" fillcolor="#cf9">
-            <v:textbox style="mso-next-textbox:#_x0000_s1040" inset="0,0,0,0">
-              <w:txbxContent>
-                <w:p>
-                  <w:pPr>
-                    <w:pStyle w:val="Sansinterligne"/>
-                    <w:jc w:val="center"/>
-                    <w:rPr>
-                      <w:sz w:val="18"/>
-                      <w:szCs w:val="18"/>
-                    </w:rPr>
-                  </w:pPr>
-                  <w:r>
-                    <w:rPr>
-                      <w:sz w:val="18"/>
-                      <w:szCs w:val="18"/>
-                    </w:rPr>
-                    <w:t>Equipement</w:t>
-                  </w:r>
-                </w:p>
-                <w:p>
-                  <w:pPr>
-                    <w:pStyle w:val="Sansinterligne"/>
-                    <w:jc w:val="center"/>
-                    <w:rPr>
-                      <w:sz w:val="18"/>
-                      <w:szCs w:val="18"/>
-                    </w:rPr>
-                  </w:pPr>
-                  <w:r>
-                    <w:rPr>
-                      <w:sz w:val="18"/>
-                      <w:szCs w:val="18"/>
-                    </w:rPr>
-                    <w:t>Ex : Chauffage</w:t>
-                  </w:r>
-                </w:p>
-              </w:txbxContent>
-            </v:textbox>
-          </v:shape>
-        </w:pict>
-      </w:r>
-      <w:r>
-        <w:pict>
-          <v:rect id="_x0000_s1065" style="width:471.4pt;height:184.1pt;mso-position-horizontal-relative:char;mso-position-vertical-relative:line">
             <w10:anchorlock/>
           </v:rect>
         </w:pict>
       </w:r>
     </w:p>
     <w:p>
-      <w:pPr>
-        <w:pStyle w:val="Titre2"/>
-      </w:pPr>
-      <w:bookmarkStart w:id="2" w:name="_Toc381173521"/>
-      <w:r>
-        <w:lastRenderedPageBreak/>
+      <w:r>
+        <w:t>L</w:t>
+      </w:r>
+      <w:r>
+        <w:t xml:space="preserve">e </w:t>
+      </w:r>
+      <w:r>
+        <w:rPr>
+          <w:b/>
+        </w:rPr>
         <w:t>Serveur</w:t>
       </w:r>
-      <w:bookmarkEnd w:id="2"/>
-    </w:p>
-    <w:p>
-      <w:r>
-        <w:t>L’</w:t>
-      </w:r>
-      <w:proofErr w:type="spellStart"/>
-      <w:r>
-        <w:t>Arduino</w:t>
-      </w:r>
-      <w:proofErr w:type="spellEnd"/>
-      <w:r>
-        <w:t xml:space="preserve"> principale est appelée le </w:t>
-      </w:r>
       <w:r>
         <w:rPr>
           <w:b/>
         </w:rPr>
-        <w:t>Serveur</w:t>
-      </w:r>
-      <w:r>
-        <w:t>. Elle est équipée d’une interface réseau permettant de communiquer avec les applications clientes. La communication avec les équipements se font via les entrées/sorties de la carte.</w:t>
-      </w:r>
+        <w:t xml:space="preserve"> de communication </w:t>
+      </w:r>
+      <w:r>
+        <w:t>est une carte Arduino avec un nombre limitées d’entr</w:t>
+      </w:r>
+      <w:r>
+        <w:t>é</w:t>
+      </w:r>
+      <w:r>
+        <w:t>es</w:t>
+      </w:r>
+      <w:r>
+        <w:t>-</w:t>
+      </w:r>
+      <w:r>
+        <w:t>sorties</w:t>
+      </w:r>
+      <w:r>
+        <w:t xml:space="preserve"> analogique/digitale que nous appellerons PIN. Une PIN Analogique peut transmettre des valeurs allant de 0 à 255. Une PIN Digital peut transmettre des valeurs binaires 0 ou 1.</w:t>
+      </w:r>
+    </w:p>
+    <w:p>
+      <w:r>
+        <w:t>L’Arduino embarque un programme chargé d’assuré la communication entre les équipements et les clients.</w:t>
+      </w:r>
+      <w:r>
+        <w:t xml:space="preserve"> </w:t>
+      </w:r>
+      <w:r>
+        <w:t>La programmation de l’Arduino est réalisée via la connexion USB avec un PC exécutant l’IDE Arduino.</w:t>
+      </w:r>
+    </w:p>
+    <w:p>
+      <w:r>
+        <w:t xml:space="preserve">La communication est assurée par le module WIFI via le réseau informatique. Un module GSM pourra également être présent pour la communication avec les </w:t>
+      </w:r>
+      <w:r>
+        <w:t>clients</w:t>
+      </w:r>
+      <w:r>
+        <w:t xml:space="preserve"> mobile.</w:t>
+      </w:r>
+    </w:p>
+    <w:p>
+      <w:r>
+        <w:t>Les équipements sont connectés sur les Pins</w:t>
+      </w:r>
+      <w:r>
+        <w:t xml:space="preserve"> de la carte</w:t>
+      </w:r>
+      <w:r>
+        <w:t xml:space="preserve">. La configuration permet de retenir leurs types et numéro de </w:t>
+      </w:r>
+      <w:r>
+        <w:t>P</w:t>
+      </w:r>
+      <w:r>
+        <w:t>in utilisé. Cette configuration est stockée dans la BDD sur le module Flash.</w:t>
+      </w:r>
+    </w:p>
+    <w:p>
+      <w:r>
+        <w:t>Enfin l’Arduino serveur devra offrir des performances optimales pour assurer la bonne communication entre les éléments de l’installation.</w:t>
+      </w:r>
+    </w:p>
+    <w:p>
+      <w:pPr>
+        <w:pStyle w:val="Sansinterligne"/>
+      </w:pPr>
+    </w:p>
+    <w:p>
+      <w:pPr>
+        <w:pStyle w:val="Sansinterligne"/>
+      </w:pPr>
     </w:p>
     <w:p>
       <w:pPr>
@@ -3319,7 +3102,7 @@
         </w:numPr>
       </w:pPr>
       <w:r>
-        <w:t>L’application d’administration</w:t>
+        <w:t>les applications clientes</w:t>
       </w:r>
     </w:p>
     <w:p>
@@ -3331,7 +3114,7 @@
         </w:numPr>
       </w:pPr>
       <w:r>
-        <w:t>les applications clientes</w:t>
+        <w:t>le PC de programmation</w:t>
       </w:r>
     </w:p>
     <w:p>
@@ -3362,7 +3145,49 @@
         <w:rPr>
           <w:lang w:val="en-US"/>
         </w:rPr>
-        <w:t>Ethernet Shield / WIFI Shield avec SD Card</w:t>
+        <w:t>WIFI Shield</w:t>
+      </w:r>
+    </w:p>
+    <w:p>
+      <w:pPr>
+        <w:pStyle w:val="Sansinterligne"/>
+        <w:numPr>
+          <w:ilvl w:val="0"/>
+          <w:numId w:val="31"/>
+        </w:numPr>
+        <w:rPr>
+          <w:lang w:val="en-US"/>
+        </w:rPr>
+      </w:pPr>
+      <w:r>
+        <w:rPr>
+          <w:lang w:val="en-US"/>
+        </w:rPr>
+        <w:t>SD Card</w:t>
+      </w:r>
+      <w:r>
+        <w:rPr>
+          <w:lang w:val="en-US"/>
+        </w:rPr>
+        <w:t xml:space="preserve"> (Flash)</w:t>
+      </w:r>
+    </w:p>
+    <w:p>
+      <w:pPr>
+        <w:pStyle w:val="Sansinterligne"/>
+        <w:numPr>
+          <w:ilvl w:val="0"/>
+          <w:numId w:val="31"/>
+        </w:numPr>
+        <w:rPr>
+          <w:lang w:val="en-US"/>
+        </w:rPr>
+      </w:pPr>
+      <w:r>
+        <w:rPr>
+          <w:lang w:val="en-US"/>
+        </w:rPr>
+        <w:t>GSM</w:t>
       </w:r>
     </w:p>
     <w:p>
@@ -3382,142 +3207,140 @@
       <w:r>
         <w:t xml:space="preserve">cartes </w:t>
       </w:r>
+      <w:r>
+        <w:t xml:space="preserve">Arduino secondaires sont appelées </w:t>
+      </w:r>
+      <w:r>
+        <w:rPr>
+          <w:b/>
+        </w:rPr>
+        <w:t>Equipement</w:t>
+      </w:r>
+      <w:r>
+        <w:t xml:space="preserve">. Elles contrôlent un sous-ensemble de modules (ex : </w:t>
+      </w:r>
       <w:proofErr w:type="spellStart"/>
       <w:r>
-        <w:t>Arduino</w:t>
+        <w:t>Led</w:t>
+      </w:r>
+      <w:r>
+        <w:t>s</w:t>
       </w:r>
       <w:proofErr w:type="spellEnd"/>
       <w:r>
-        <w:t xml:space="preserve"> secondaires sont appelées </w:t>
+        <w:t>, Sonde</w:t>
+      </w:r>
+      <w:r>
+        <w:t>s</w:t>
+      </w:r>
+      <w:r>
+        <w:t>, Bouton</w:t>
+      </w:r>
+      <w:r>
+        <w:t>s</w:t>
+      </w:r>
+      <w:r>
+        <w:t xml:space="preserve">, </w:t>
+      </w:r>
+      <w:r>
+        <w:t>cartes</w:t>
+      </w:r>
+      <w:r>
+        <w:t xml:space="preserve"> esclaves</w:t>
+      </w:r>
+      <w:r>
+        <w:t xml:space="preserve">, </w:t>
+      </w:r>
+      <w:r>
+        <w:t>etc…). L</w:t>
+      </w:r>
+      <w:r>
+        <w:t xml:space="preserve">e </w:t>
+      </w:r>
+      <w:r>
+        <w:t xml:space="preserve">processus </w:t>
+      </w:r>
+      <w:r>
+        <w:t>de</w:t>
+      </w:r>
+      <w:r>
+        <w:t xml:space="preserve"> communication avec les modules est </w:t>
+      </w:r>
+      <w:r>
+        <w:t>indépendant</w:t>
+      </w:r>
+      <w:r>
+        <w:t xml:space="preserve"> de la communication avec le serveur.</w:t>
+      </w:r>
+    </w:p>
+    <w:p>
+      <w:r>
+        <w:lastRenderedPageBreak/>
+        <w:t xml:space="preserve">Le serveur communique avec les équipements par </w:t>
       </w:r>
       <w:r>
         <w:rPr>
           <w:b/>
         </w:rPr>
-        <w:t>Equipement</w:t>
-      </w:r>
-      <w:r>
-        <w:t xml:space="preserve">. Elles contrôlent un sous-ensemble de modules (ex : </w:t>
+        <w:t>message</w:t>
+      </w:r>
+      <w:r>
+        <w:rPr>
+          <w:b/>
+        </w:rPr>
+        <w:t>.</w:t>
+      </w:r>
+      <w:r>
+        <w:t xml:space="preserve"> La transmission est assurée par des trames réseau ou les E/S de la carte.</w:t>
+      </w:r>
+    </w:p>
+    <w:p>
+      <w:pPr>
+        <w:pStyle w:val="Titre2"/>
+      </w:pPr>
+      <w:bookmarkStart w:id="4" w:name="_Toc381173524"/>
+      <w:bookmarkStart w:id="5" w:name="_Toc381173523"/>
+      <w:r>
+        <w:t>Client</w:t>
+      </w:r>
+      <w:bookmarkEnd w:id="4"/>
+    </w:p>
+    <w:p>
+      <w:r>
+        <w:t>Un client est une application qui communique avec le serveur via le réseau. L’application est destinée à l’utilisateur final, un travail particulier doit être apporté à l’ergonomie et au visuel.</w:t>
+      </w:r>
+    </w:p>
+    <w:bookmarkEnd w:id="5"/>
+    <w:p>
+      <w:pPr>
+        <w:pStyle w:val="Titre2"/>
+      </w:pPr>
+      <w:r>
+        <w:t>Communication</w:t>
+      </w:r>
+    </w:p>
+    <w:p>
+      <w:r>
+        <w:t xml:space="preserve">Un message est une action ou une information transmise d’une application à une autre (ex : du serveur vers un équipement). </w:t>
+      </w:r>
+      <w:r>
+        <w:t xml:space="preserve">Il peut par exemple ordonner l’allumage d’une lumière, le </w:t>
       </w:r>
       <w:proofErr w:type="spellStart"/>
       <w:r>
-        <w:t>Led</w:t>
-      </w:r>
-      <w:r>
-        <w:t>s</w:t>
+        <w:t>régalge</w:t>
       </w:r>
       <w:proofErr w:type="spellEnd"/>
       <w:r>
-        <w:t>, Sonde</w:t>
-      </w:r>
-      <w:r>
-        <w:t>s</w:t>
-      </w:r>
-      <w:r>
-        <w:t>, Bouton</w:t>
-      </w:r>
-      <w:r>
-        <w:t>s</w:t>
-      </w:r>
-      <w:r>
-        <w:t xml:space="preserve">, </w:t>
-      </w:r>
-      <w:r>
-        <w:t>cartes</w:t>
-      </w:r>
-      <w:r>
-        <w:t xml:space="preserve"> esclaves</w:t>
-      </w:r>
-      <w:r>
-        <w:t xml:space="preserve">, </w:t>
+        <w:t xml:space="preserve"> d’une couleur de </w:t>
       </w:r>
       <w:proofErr w:type="spellStart"/>
       <w:r>
-        <w:t>etc</w:t>
+        <w:t>leds</w:t>
       </w:r>
       <w:proofErr w:type="spellEnd"/>
       <w:r>
-        <w:t>…). L</w:t>
-      </w:r>
-      <w:r>
-        <w:t xml:space="preserve">e </w:t>
-      </w:r>
-      <w:r>
-        <w:t xml:space="preserve">processus </w:t>
-      </w:r>
-      <w:r>
-        <w:t>de</w:t>
-      </w:r>
-      <w:r>
-        <w:t xml:space="preserve"> communication avec les modules est </w:t>
-      </w:r>
-      <w:r>
-        <w:t>indépendant</w:t>
-      </w:r>
-      <w:r>
-        <w:t xml:space="preserve"> de la communication avec le serveur.</w:t>
-      </w:r>
-    </w:p>
-    <w:p>
-      <w:r>
-        <w:t xml:space="preserve">Le serveur communique avec les équipements par </w:t>
-      </w:r>
-      <w:r>
-        <w:rPr>
-          <w:b/>
-        </w:rPr>
-        <w:t>message</w:t>
-      </w:r>
-      <w:r>
-        <w:rPr>
-          <w:b/>
-        </w:rPr>
-        <w:t>.</w:t>
-      </w:r>
-      <w:r>
-        <w:t xml:space="preserve"> La transmission est assurée par des trames réseau ou les E/S de la carte.</w:t>
-      </w:r>
-    </w:p>
-    <w:p>
-      <w:pPr>
-        <w:pStyle w:val="Titre2"/>
-      </w:pPr>
-      <w:bookmarkStart w:id="4" w:name="_Toc381173523"/>
-      <w:r>
-        <w:t>Message</w:t>
-      </w:r>
-      <w:bookmarkEnd w:id="4"/>
-    </w:p>
-    <w:p>
-      <w:r>
-        <w:t xml:space="preserve">Un message est une action ou une information transmise d’une application à une autre (ex : du serveur vers un équipement). </w:t>
-      </w:r>
-      <w:r>
-        <w:t xml:space="preserve">Il peut par exemple ordonner l’allumage d’une lumière, le </w:t>
-      </w:r>
-      <w:proofErr w:type="spellStart"/>
-      <w:r>
-        <w:t>régalge</w:t>
-      </w:r>
-      <w:proofErr w:type="spellEnd"/>
-      <w:r>
-        <w:t xml:space="preserve"> d’une couleur de </w:t>
-      </w:r>
-      <w:proofErr w:type="spellStart"/>
-      <w:r>
-        <w:t>leds</w:t>
-      </w:r>
-      <w:proofErr w:type="spellEnd"/>
-      <w:r>
-        <w:t xml:space="preserve">, </w:t>
-      </w:r>
-      <w:proofErr w:type="spellStart"/>
-      <w:r>
-        <w:t>etc</w:t>
-      </w:r>
-      <w:proofErr w:type="spellEnd"/>
-      <w:r>
-        <w:t>…</w:t>
+        <w:t>, etc…</w:t>
       </w:r>
     </w:p>
     <w:p>
@@ -3690,7 +3513,7 @@
           <w:insideH w:val="single" w:sz="4" w:space="0" w:color="auto"/>
           <w:insideV w:val="single" w:sz="4" w:space="0" w:color="auto"/>
         </w:tblBorders>
-        <w:tblLook w:val="04A0"/>
+        <w:tblLook w:val="04A0" w:firstRow="1" w:lastRow="0" w:firstColumn="1" w:lastColumn="0" w:noHBand="0" w:noVBand="1"/>
       </w:tblPr>
       <w:tblGrid>
         <w:gridCol w:w="1526"/>
@@ -3700,7 +3523,7 @@
         <w:tc>
           <w:tcPr>
             <w:tcW w:w="1526" w:type="dxa"/>
-            <w:shd w:val="clear" w:color="auto" w:fill="D9D9D9" w:themeFill="background1" w:themeFillShade="D9"/>
+            <w:shd w:val="clear" w:color="auto" w:fill="D9D9D9"/>
           </w:tcPr>
           <w:p>
             <w:pPr>
@@ -3721,7 +3544,7 @@
         <w:tc>
           <w:tcPr>
             <w:tcW w:w="7686" w:type="dxa"/>
-            <w:shd w:val="clear" w:color="auto" w:fill="D9D9D9" w:themeFill="background1" w:themeFillShade="D9"/>
+            <w:shd w:val="clear" w:color="auto" w:fill="D9D9D9"/>
           </w:tcPr>
           <w:p>
             <w:pPr>
@@ -3890,56 +3713,37 @@
       <w:pPr>
         <w:pStyle w:val="Titre2"/>
       </w:pPr>
-      <w:bookmarkStart w:id="5" w:name="_Toc381173524"/>
-      <w:r>
-        <w:t>Client</w:t>
-      </w:r>
-      <w:bookmarkEnd w:id="5"/>
-    </w:p>
-    <w:p>
-      <w:r>
-        <w:t>Un client est une application qui communique avec le serveur via le réseau.</w:t>
-      </w:r>
-      <w:r>
-        <w:t xml:space="preserve"> L’application est destinée à l’utilisateur final, un travail particulier doit être apporté à l’ergonomie et au visuel.</w:t>
-      </w:r>
+      <w:bookmarkStart w:id="6" w:name="_Toc381173525"/>
+      <w:r>
+        <w:t>Administration</w:t>
+      </w:r>
+      <w:bookmarkEnd w:id="6"/>
+    </w:p>
+    <w:p>
+      <w:r>
+        <w:t>L’administration est l’unique application permettant de configurer le serveur. Son accès doit être limité aux personnes autorisées.</w:t>
+      </w:r>
+    </w:p>
+    <w:p>
+      <w:pPr>
+        <w:pStyle w:val="Titre1"/>
+      </w:pPr>
+      <w:bookmarkStart w:id="7" w:name="_Toc381173526"/>
+      <w:r>
+        <w:t>Sécurisation d</w:t>
+      </w:r>
+      <w:r>
+        <w:t>e</w:t>
+      </w:r>
+      <w:r>
+        <w:t xml:space="preserve"> fonctionnement</w:t>
+      </w:r>
+      <w:bookmarkEnd w:id="7"/>
     </w:p>
     <w:p>
       <w:pPr>
         <w:pStyle w:val="Titre2"/>
       </w:pPr>
-      <w:bookmarkStart w:id="6" w:name="_Toc381173525"/>
-      <w:r>
-        <w:lastRenderedPageBreak/>
-        <w:t>Administration</w:t>
-      </w:r>
-      <w:bookmarkEnd w:id="6"/>
-    </w:p>
-    <w:p>
-      <w:r>
-        <w:t>L’administration est l’unique application permettant de configurer le serveur. Son accès doit être limité aux personnes autorisées.</w:t>
-      </w:r>
-    </w:p>
-    <w:p>
-      <w:pPr>
-        <w:pStyle w:val="Titre1"/>
-      </w:pPr>
-      <w:bookmarkStart w:id="7" w:name="_Toc381173526"/>
-      <w:r>
-        <w:t>Sécurisation d</w:t>
-      </w:r>
-      <w:r>
-        <w:t>e</w:t>
-      </w:r>
-      <w:r>
-        <w:t xml:space="preserve"> fonctionnement</w:t>
-      </w:r>
-      <w:bookmarkEnd w:id="7"/>
-    </w:p>
-    <w:p>
-      <w:pPr>
-        <w:pStyle w:val="Titre2"/>
-      </w:pPr>
       <w:bookmarkStart w:id="8" w:name="_Toc381173527"/>
       <w:r>
         <w:t>Serveur</w:t>
@@ -3948,15 +3752,7 @@
     </w:p>
     <w:p>
       <w:r>
-        <w:t xml:space="preserve">Le Serveur </w:t>
-      </w:r>
-      <w:proofErr w:type="spellStart"/>
-      <w:r>
-        <w:t>Arduino</w:t>
-      </w:r>
-      <w:proofErr w:type="spellEnd"/>
-      <w:r>
-        <w:t xml:space="preserve"> est la pièce maitresse du fonctionnement de l’installation. Elle doit être indépendante de toutes autres applications du réseau.</w:t>
+        <w:t>Le Serveur Arduino est la pièce maitresse du fonctionnement de l’installation. Elle doit être indépendante de toutes autres applications du réseau.</w:t>
       </w:r>
     </w:p>
     <w:p>
@@ -3981,6 +3777,7 @@
       </w:pPr>
       <w:bookmarkStart w:id="9" w:name="_Toc381173528"/>
       <w:r>
+        <w:lastRenderedPageBreak/>
         <w:t>Configuration</w:t>
       </w:r>
       <w:bookmarkEnd w:id="9"/>
@@ -3990,23 +3787,15 @@
     </w:p>
     <w:p>
       <w:r>
-        <w:t xml:space="preserve">La configuration « critique » des équipements doit être accessible à tout moment par le serveur </w:t>
+        <w:t xml:space="preserve">La configuration « critique » des équipements doit être accessible à tout moment par le serveur Arduino. Pour ce faire, les données doivent </w:t>
       </w:r>
       <w:proofErr w:type="spellStart"/>
       <w:r>
-        <w:t>Arduino</w:t>
+        <w:t>êtres</w:t>
       </w:r>
       <w:proofErr w:type="spellEnd"/>
       <w:r>
-        <w:t xml:space="preserve">. Pour ce faire, les données doivent êtres stockées dans la carte SD du serveur </w:t>
-      </w:r>
-      <w:proofErr w:type="spellStart"/>
-      <w:r>
-        <w:t>Arduino</w:t>
-      </w:r>
-      <w:proofErr w:type="spellEnd"/>
-      <w:r>
-        <w:t>.</w:t>
+        <w:t xml:space="preserve"> stockées dans la carte SD du serveur Arduino.</w:t>
       </w:r>
     </w:p>
     <w:p>
@@ -4295,15 +4084,7 @@
         </w:numPr>
       </w:pPr>
       <w:r>
-        <w:t>Un contrôleur matériel (L’</w:t>
-      </w:r>
-      <w:proofErr w:type="spellStart"/>
-      <w:r>
-        <w:t>Arduino</w:t>
-      </w:r>
-      <w:proofErr w:type="spellEnd"/>
-      <w:r>
-        <w:t>)</w:t>
+        <w:t>Un contrôleur matériel (L’Arduino)</w:t>
       </w:r>
     </w:p>
     <w:p>
@@ -4398,13 +4179,8 @@
         <w:t>Solution</w:t>
       </w:r>
       <w:r>
-        <w:t> : Ajouter un multiplexeur sur l’</w:t>
-      </w:r>
-      <w:proofErr w:type="spellStart"/>
-      <w:r>
-        <w:t>Arduino</w:t>
-      </w:r>
-      <w:proofErr w:type="spellEnd"/>
+        <w:t> : Ajouter un multiplexeur sur l’Arduino</w:t>
+      </w:r>
     </w:p>
     <w:p>
       <w:pPr>
@@ -4842,7 +4618,7 @@
         </w:rPr>
         <w:t xml:space="preserve">: </w:t>
       </w:r>
-      <w:hyperlink r:id="rId5" w:history="1">
+      <w:hyperlink r:id="rId11" w:history="1">
         <w:r>
           <w:rPr>
             <w:rStyle w:val="Lienhypertexte"/>
@@ -4990,15 +4766,7 @@
         <w:t>,00 €</w:t>
       </w:r>
       <w:r>
-        <w:t xml:space="preserve"> / Unité (sondes, contrôle d’accès, radio, </w:t>
-      </w:r>
-      <w:proofErr w:type="spellStart"/>
-      <w:r>
-        <w:t>etc</w:t>
-      </w:r>
-      <w:proofErr w:type="spellEnd"/>
-      <w:r>
-        <w:t>…)</w:t>
+        <w:t xml:space="preserve"> / Unité (sondes, contrôle d’accès, radio, etc…)</w:t>
       </w:r>
     </w:p>
     <w:p/>
@@ -5029,18 +4797,16 @@
       <w:r>
         <w:t>Définition.</w:t>
       </w:r>
-      <w:bookmarkStart w:id="21" w:name="_GoBack"/>
+    </w:p>
+    <w:p>
+      <w:pPr>
+        <w:pStyle w:val="Titre2"/>
+      </w:pPr>
+      <w:bookmarkStart w:id="21" w:name="_Toc381173540"/>
+      <w:r>
+        <w:t>Entités</w:t>
+      </w:r>
       <w:bookmarkEnd w:id="21"/>
-    </w:p>
-    <w:p>
-      <w:pPr>
-        <w:pStyle w:val="Titre2"/>
-      </w:pPr>
-      <w:bookmarkStart w:id="22" w:name="_Toc381173540"/>
-      <w:r>
-        <w:t>Entités</w:t>
-      </w:r>
-      <w:bookmarkEnd w:id="22"/>
     </w:p>
     <w:tbl>
       <w:tblPr>
@@ -5053,7 +4819,7 @@
           <w:insideH w:val="single" w:sz="4" w:space="0" w:color="auto"/>
           <w:insideV w:val="single" w:sz="4" w:space="0" w:color="auto"/>
         </w:tblBorders>
-        <w:tblLook w:val="04A0"/>
+        <w:tblLook w:val="04A0" w:firstRow="1" w:lastRow="0" w:firstColumn="1" w:lastColumn="0" w:noHBand="0" w:noVBand="1"/>
       </w:tblPr>
       <w:tblGrid>
         <w:gridCol w:w="1386"/>
@@ -5068,7 +4834,7 @@
         <w:tc>
           <w:tcPr>
             <w:tcW w:w="1386" w:type="dxa"/>
-            <w:shd w:val="clear" w:color="auto" w:fill="D9D9D9" w:themeFill="background1" w:themeFillShade="D9"/>
+            <w:shd w:val="clear" w:color="auto" w:fill="D9D9D9"/>
           </w:tcPr>
           <w:p>
             <w:pPr>
@@ -5089,7 +4855,7 @@
           <w:tcPr>
             <w:tcW w:w="7902" w:type="dxa"/>
             <w:gridSpan w:val="3"/>
-            <w:shd w:val="clear" w:color="auto" w:fill="D9D9D9" w:themeFill="background1" w:themeFillShade="D9"/>
+            <w:shd w:val="clear" w:color="auto" w:fill="D9D9D9"/>
           </w:tcPr>
           <w:p>
             <w:pPr>
@@ -5114,7 +4880,7 @@
         <w:tc>
           <w:tcPr>
             <w:tcW w:w="1386" w:type="dxa"/>
-            <w:shd w:val="clear" w:color="auto" w:fill="D9D9D9" w:themeFill="background1" w:themeFillShade="D9"/>
+            <w:shd w:val="clear" w:color="auto" w:fill="D9D9D9"/>
           </w:tcPr>
           <w:p>
             <w:pPr>
@@ -5134,7 +4900,7 @@
         <w:tc>
           <w:tcPr>
             <w:tcW w:w="3374" w:type="dxa"/>
-            <w:shd w:val="clear" w:color="auto" w:fill="D9D9D9" w:themeFill="background1" w:themeFillShade="D9"/>
+            <w:shd w:val="clear" w:color="auto" w:fill="D9D9D9"/>
           </w:tcPr>
           <w:p>
             <w:pPr>
@@ -5154,7 +4920,7 @@
         <w:tc>
           <w:tcPr>
             <w:tcW w:w="2448" w:type="dxa"/>
-            <w:shd w:val="clear" w:color="auto" w:fill="D9D9D9" w:themeFill="background1" w:themeFillShade="D9"/>
+            <w:shd w:val="clear" w:color="auto" w:fill="D9D9D9"/>
           </w:tcPr>
           <w:p>
             <w:pPr>
@@ -5174,7 +4940,7 @@
         <w:tc>
           <w:tcPr>
             <w:tcW w:w="2080" w:type="dxa"/>
-            <w:shd w:val="clear" w:color="auto" w:fill="D9D9D9" w:themeFill="background1" w:themeFillShade="D9"/>
+            <w:shd w:val="clear" w:color="auto" w:fill="D9D9D9"/>
           </w:tcPr>
           <w:p>
             <w:pPr>
@@ -5266,7 +5032,7 @@
           <w:insideH w:val="single" w:sz="4" w:space="0" w:color="auto"/>
           <w:insideV w:val="single" w:sz="4" w:space="0" w:color="auto"/>
         </w:tblBorders>
-        <w:tblLook w:val="04A0"/>
+        <w:tblLook w:val="04A0" w:firstRow="1" w:lastRow="0" w:firstColumn="1" w:lastColumn="0" w:noHBand="0" w:noVBand="1"/>
       </w:tblPr>
       <w:tblGrid>
         <w:gridCol w:w="1587"/>
@@ -5281,7 +5047,7 @@
         <w:tc>
           <w:tcPr>
             <w:tcW w:w="1587" w:type="dxa"/>
-            <w:shd w:val="clear" w:color="auto" w:fill="D9D9D9" w:themeFill="background1" w:themeFillShade="D9"/>
+            <w:shd w:val="clear" w:color="auto" w:fill="D9D9D9"/>
           </w:tcPr>
           <w:p>
             <w:pPr>
@@ -5302,7 +5068,7 @@
           <w:tcPr>
             <w:tcW w:w="7701" w:type="dxa"/>
             <w:gridSpan w:val="3"/>
-            <w:shd w:val="clear" w:color="auto" w:fill="D9D9D9" w:themeFill="background1" w:themeFillShade="D9"/>
+            <w:shd w:val="clear" w:color="auto" w:fill="D9D9D9"/>
           </w:tcPr>
           <w:p>
             <w:pPr>
@@ -5321,7 +5087,7 @@
         <w:tc>
           <w:tcPr>
             <w:tcW w:w="1587" w:type="dxa"/>
-            <w:shd w:val="clear" w:color="auto" w:fill="D9D9D9" w:themeFill="background1" w:themeFillShade="D9"/>
+            <w:shd w:val="clear" w:color="auto" w:fill="D9D9D9"/>
           </w:tcPr>
           <w:p>
             <w:pPr>
@@ -5341,7 +5107,7 @@
         <w:tc>
           <w:tcPr>
             <w:tcW w:w="3330" w:type="dxa"/>
-            <w:shd w:val="clear" w:color="auto" w:fill="D9D9D9" w:themeFill="background1" w:themeFillShade="D9"/>
+            <w:shd w:val="clear" w:color="auto" w:fill="D9D9D9"/>
           </w:tcPr>
           <w:p>
             <w:pPr>
@@ -5361,7 +5127,7 @@
         <w:tc>
           <w:tcPr>
             <w:tcW w:w="2387" w:type="dxa"/>
-            <w:shd w:val="clear" w:color="auto" w:fill="D9D9D9" w:themeFill="background1" w:themeFillShade="D9"/>
+            <w:shd w:val="clear" w:color="auto" w:fill="D9D9D9"/>
           </w:tcPr>
           <w:p>
             <w:pPr>
@@ -5381,7 +5147,7 @@
         <w:tc>
           <w:tcPr>
             <w:tcW w:w="1984" w:type="dxa"/>
-            <w:shd w:val="clear" w:color="auto" w:fill="D9D9D9" w:themeFill="background1" w:themeFillShade="D9"/>
+            <w:shd w:val="clear" w:color="auto" w:fill="D9D9D9"/>
           </w:tcPr>
           <w:p>
             <w:pPr>
@@ -5527,7 +5293,7 @@
           <w:insideH w:val="single" w:sz="4" w:space="0" w:color="auto"/>
           <w:insideV w:val="single" w:sz="4" w:space="0" w:color="auto"/>
         </w:tblBorders>
-        <w:tblLook w:val="04A0"/>
+        <w:tblLook w:val="04A0" w:firstRow="1" w:lastRow="0" w:firstColumn="1" w:lastColumn="0" w:noHBand="0" w:noVBand="1"/>
       </w:tblPr>
       <w:tblGrid>
         <w:gridCol w:w="1587"/>
@@ -5542,7 +5308,7 @@
         <w:tc>
           <w:tcPr>
             <w:tcW w:w="1587" w:type="dxa"/>
-            <w:shd w:val="clear" w:color="auto" w:fill="D9D9D9" w:themeFill="background1" w:themeFillShade="D9"/>
+            <w:shd w:val="clear" w:color="auto" w:fill="D9D9D9"/>
           </w:tcPr>
           <w:p>
             <w:pPr>
@@ -5563,7 +5329,7 @@
           <w:tcPr>
             <w:tcW w:w="7701" w:type="dxa"/>
             <w:gridSpan w:val="3"/>
-            <w:shd w:val="clear" w:color="auto" w:fill="D9D9D9" w:themeFill="background1" w:themeFillShade="D9"/>
+            <w:shd w:val="clear" w:color="auto" w:fill="D9D9D9"/>
           </w:tcPr>
           <w:p>
             <w:pPr>
@@ -5585,7 +5351,7 @@
         <w:tc>
           <w:tcPr>
             <w:tcW w:w="1587" w:type="dxa"/>
-            <w:shd w:val="clear" w:color="auto" w:fill="D9D9D9" w:themeFill="background1" w:themeFillShade="D9"/>
+            <w:shd w:val="clear" w:color="auto" w:fill="D9D9D9"/>
           </w:tcPr>
           <w:p>
             <w:pPr>
@@ -5605,7 +5371,7 @@
         <w:tc>
           <w:tcPr>
             <w:tcW w:w="3330" w:type="dxa"/>
-            <w:shd w:val="clear" w:color="auto" w:fill="D9D9D9" w:themeFill="background1" w:themeFillShade="D9"/>
+            <w:shd w:val="clear" w:color="auto" w:fill="D9D9D9"/>
           </w:tcPr>
           <w:p>
             <w:pPr>
@@ -5625,7 +5391,7 @@
         <w:tc>
           <w:tcPr>
             <w:tcW w:w="2387" w:type="dxa"/>
-            <w:shd w:val="clear" w:color="auto" w:fill="D9D9D9" w:themeFill="background1" w:themeFillShade="D9"/>
+            <w:shd w:val="clear" w:color="auto" w:fill="D9D9D9"/>
           </w:tcPr>
           <w:p>
             <w:pPr>
@@ -5645,7 +5411,7 @@
         <w:tc>
           <w:tcPr>
             <w:tcW w:w="1984" w:type="dxa"/>
-            <w:shd w:val="clear" w:color="auto" w:fill="D9D9D9" w:themeFill="background1" w:themeFillShade="D9"/>
+            <w:shd w:val="clear" w:color="auto" w:fill="D9D9D9"/>
           </w:tcPr>
           <w:p>
             <w:pPr>
@@ -5803,7 +5569,7 @@
           <w:insideH w:val="single" w:sz="4" w:space="0" w:color="auto"/>
           <w:insideV w:val="single" w:sz="4" w:space="0" w:color="auto"/>
         </w:tblBorders>
-        <w:tblLook w:val="04A0"/>
+        <w:tblLook w:val="04A0" w:firstRow="1" w:lastRow="0" w:firstColumn="1" w:lastColumn="0" w:noHBand="0" w:noVBand="1"/>
       </w:tblPr>
       <w:tblGrid>
         <w:gridCol w:w="1587"/>
@@ -5818,7 +5584,7 @@
         <w:tc>
           <w:tcPr>
             <w:tcW w:w="1587" w:type="dxa"/>
-            <w:shd w:val="clear" w:color="auto" w:fill="D9D9D9" w:themeFill="background1" w:themeFillShade="D9"/>
+            <w:shd w:val="clear" w:color="auto" w:fill="D9D9D9"/>
           </w:tcPr>
           <w:p>
             <w:pPr>
@@ -5839,7 +5605,7 @@
           <w:tcPr>
             <w:tcW w:w="7701" w:type="dxa"/>
             <w:gridSpan w:val="3"/>
-            <w:shd w:val="clear" w:color="auto" w:fill="D9D9D9" w:themeFill="background1" w:themeFillShade="D9"/>
+            <w:shd w:val="clear" w:color="auto" w:fill="D9D9D9"/>
           </w:tcPr>
           <w:p>
             <w:pPr>
@@ -5864,7 +5630,7 @@
         <w:tc>
           <w:tcPr>
             <w:tcW w:w="1587" w:type="dxa"/>
-            <w:shd w:val="clear" w:color="auto" w:fill="D9D9D9" w:themeFill="background1" w:themeFillShade="D9"/>
+            <w:shd w:val="clear" w:color="auto" w:fill="D9D9D9"/>
           </w:tcPr>
           <w:p>
             <w:pPr>
@@ -5884,7 +5650,7 @@
         <w:tc>
           <w:tcPr>
             <w:tcW w:w="3330" w:type="dxa"/>
-            <w:shd w:val="clear" w:color="auto" w:fill="D9D9D9" w:themeFill="background1" w:themeFillShade="D9"/>
+            <w:shd w:val="clear" w:color="auto" w:fill="D9D9D9"/>
           </w:tcPr>
           <w:p>
             <w:pPr>
@@ -5904,7 +5670,7 @@
         <w:tc>
           <w:tcPr>
             <w:tcW w:w="2387" w:type="dxa"/>
-            <w:shd w:val="clear" w:color="auto" w:fill="D9D9D9" w:themeFill="background1" w:themeFillShade="D9"/>
+            <w:shd w:val="clear" w:color="auto" w:fill="D9D9D9"/>
           </w:tcPr>
           <w:p>
             <w:pPr>
@@ -5924,7 +5690,7 @@
         <w:tc>
           <w:tcPr>
             <w:tcW w:w="1984" w:type="dxa"/>
-            <w:shd w:val="clear" w:color="auto" w:fill="D9D9D9" w:themeFill="background1" w:themeFillShade="D9"/>
+            <w:shd w:val="clear" w:color="auto" w:fill="D9D9D9"/>
           </w:tcPr>
           <w:p>
             <w:pPr>
@@ -5977,11 +5743,9 @@
             <w:pPr>
               <w:pStyle w:val="Sansinterligne"/>
             </w:pPr>
-            <w:proofErr w:type="spellStart"/>
             <w:r>
               <w:t>Integer</w:t>
             </w:r>
-            <w:proofErr w:type="spellEnd"/>
           </w:p>
         </w:tc>
         <w:tc>
@@ -6078,7 +5842,15 @@
         </w:rPr>
       </w:pPr>
       <w:r>
-        <w:t>Un message est un texte formaté et structuré qui peut être transmit de diverses façons (Ethernet, Internet, Port Série, …). Le format est basé sur un model simple d’association Nom/Valeur (ou tableau associatif).</w:t>
+        <w:t xml:space="preserve">Un message est un texte formaté et structuré qui peut être transmit de diverses façons (Ethernet, Internet, Port Série, …). Le format est basé sur un </w:t>
+      </w:r>
+      <w:proofErr w:type="spellStart"/>
+      <w:r>
+        <w:t>model</w:t>
+      </w:r>
+      <w:proofErr w:type="spellEnd"/>
+      <w:r>
+        <w:t xml:space="preserve"> simple d’association Nom/Valeur (ou tableau associatif).</w:t>
       </w:r>
     </w:p>
     <w:p>
@@ -6100,7 +5872,7 @@
           <w:insideH w:val="single" w:sz="4" w:space="0" w:color="auto"/>
           <w:insideV w:val="single" w:sz="4" w:space="0" w:color="auto"/>
         </w:tblBorders>
-        <w:tblLook w:val="04A0"/>
+        <w:tblLook w:val="04A0" w:firstRow="1" w:lastRow="0" w:firstColumn="1" w:lastColumn="0" w:noHBand="0" w:noVBand="1"/>
       </w:tblPr>
       <w:tblGrid>
         <w:gridCol w:w="1386"/>
@@ -6114,7 +5886,7 @@
         <w:tc>
           <w:tcPr>
             <w:tcW w:w="1386" w:type="dxa"/>
-            <w:shd w:val="clear" w:color="auto" w:fill="D9D9D9" w:themeFill="background1" w:themeFillShade="D9"/>
+            <w:shd w:val="clear" w:color="auto" w:fill="D9D9D9"/>
           </w:tcPr>
           <w:p>
             <w:pPr>
@@ -6138,7 +5910,7 @@
           <w:tcPr>
             <w:tcW w:w="7902" w:type="dxa"/>
             <w:gridSpan w:val="2"/>
-            <w:shd w:val="clear" w:color="auto" w:fill="D9D9D9" w:themeFill="background1" w:themeFillShade="D9"/>
+            <w:shd w:val="clear" w:color="auto" w:fill="D9D9D9"/>
           </w:tcPr>
           <w:p>
             <w:pPr>
@@ -6162,7 +5934,7 @@
         <w:tc>
           <w:tcPr>
             <w:tcW w:w="1386" w:type="dxa"/>
-            <w:shd w:val="clear" w:color="auto" w:fill="D9D9D9" w:themeFill="background1" w:themeFillShade="D9"/>
+            <w:shd w:val="clear" w:color="auto" w:fill="D9D9D9"/>
           </w:tcPr>
           <w:p>
             <w:pPr>
@@ -6185,7 +5957,7 @@
         <w:tc>
           <w:tcPr>
             <w:tcW w:w="6519" w:type="dxa"/>
-            <w:shd w:val="clear" w:color="auto" w:fill="D9D9D9" w:themeFill="background1" w:themeFillShade="D9"/>
+            <w:shd w:val="clear" w:color="auto" w:fill="D9D9D9"/>
           </w:tcPr>
           <w:p>
             <w:pPr>
@@ -6208,7 +5980,7 @@
         <w:tc>
           <w:tcPr>
             <w:tcW w:w="1383" w:type="dxa"/>
-            <w:shd w:val="clear" w:color="auto" w:fill="D9D9D9" w:themeFill="background1" w:themeFillShade="D9"/>
+            <w:shd w:val="clear" w:color="auto" w:fill="D9D9D9"/>
           </w:tcPr>
           <w:p>
             <w:pPr>
@@ -6282,14 +6054,12 @@
                 <w:lang w:eastAsia="en-US"/>
               </w:rPr>
             </w:pPr>
-            <w:proofErr w:type="spellStart"/>
             <w:r>
               <w:rPr>
                 <w:lang w:eastAsia="en-US"/>
               </w:rPr>
               <w:t>Integer</w:t>
             </w:r>
-            <w:proofErr w:type="spellEnd"/>
           </w:p>
         </w:tc>
       </w:tr>
@@ -6297,7 +6067,7 @@
         <w:tc>
           <w:tcPr>
             <w:tcW w:w="1386" w:type="dxa"/>
-            <w:shd w:val="clear" w:color="auto" w:fill="D9D9D9" w:themeFill="background1" w:themeFillShade="D9"/>
+            <w:shd w:val="clear" w:color="auto" w:fill="D9D9D9"/>
           </w:tcPr>
           <w:p>
             <w:pPr>
@@ -6321,7 +6091,7 @@
           <w:tcPr>
             <w:tcW w:w="7902" w:type="dxa"/>
             <w:gridSpan w:val="2"/>
-            <w:shd w:val="clear" w:color="auto" w:fill="D9D9D9" w:themeFill="background1" w:themeFillShade="D9"/>
+            <w:shd w:val="clear" w:color="auto" w:fill="D9D9D9"/>
           </w:tcPr>
           <w:p>
             <w:pPr>
@@ -6355,7 +6125,7 @@
           <w:insideH w:val="single" w:sz="4" w:space="0" w:color="auto"/>
           <w:insideV w:val="single" w:sz="4" w:space="0" w:color="auto"/>
         </w:tblBorders>
-        <w:tblLook w:val="04A0"/>
+        <w:tblLook w:val="04A0" w:firstRow="1" w:lastRow="0" w:firstColumn="1" w:lastColumn="0" w:noHBand="0" w:noVBand="1"/>
       </w:tblPr>
       <w:tblGrid>
         <w:gridCol w:w="1386"/>
@@ -6369,7 +6139,7 @@
         <w:tc>
           <w:tcPr>
             <w:tcW w:w="1386" w:type="dxa"/>
-            <w:shd w:val="clear" w:color="auto" w:fill="D9D9D9" w:themeFill="background1" w:themeFillShade="D9"/>
+            <w:shd w:val="clear" w:color="auto" w:fill="D9D9D9"/>
           </w:tcPr>
           <w:p>
             <w:pPr>
@@ -6393,7 +6163,7 @@
           <w:tcPr>
             <w:tcW w:w="7902" w:type="dxa"/>
             <w:gridSpan w:val="2"/>
-            <w:shd w:val="clear" w:color="auto" w:fill="D9D9D9" w:themeFill="background1" w:themeFillShade="D9"/>
+            <w:shd w:val="clear" w:color="auto" w:fill="D9D9D9"/>
           </w:tcPr>
           <w:p>
             <w:pPr>
@@ -6408,13 +6178,7 @@
               <w:rPr>
                 <w:lang w:eastAsia="en-US"/>
               </w:rPr>
-              <w:t>Supprime un</w:t>
-            </w:r>
-            <w:r>
-              <w:rPr>
-                <w:lang w:eastAsia="en-US"/>
-              </w:rPr>
-              <w:t xml:space="preserve"> équipement</w:t>
+              <w:t>Supprime un équipement</w:t>
             </w:r>
           </w:p>
         </w:tc>
@@ -6423,7 +6187,7 @@
         <w:tc>
           <w:tcPr>
             <w:tcW w:w="1386" w:type="dxa"/>
-            <w:shd w:val="clear" w:color="auto" w:fill="D9D9D9" w:themeFill="background1" w:themeFillShade="D9"/>
+            <w:shd w:val="clear" w:color="auto" w:fill="D9D9D9"/>
           </w:tcPr>
           <w:p>
             <w:pPr>
@@ -6446,7 +6210,7 @@
         <w:tc>
           <w:tcPr>
             <w:tcW w:w="6519" w:type="dxa"/>
-            <w:shd w:val="clear" w:color="auto" w:fill="D9D9D9" w:themeFill="background1" w:themeFillShade="D9"/>
+            <w:shd w:val="clear" w:color="auto" w:fill="D9D9D9"/>
           </w:tcPr>
           <w:p>
             <w:pPr>
@@ -6469,7 +6233,7 @@
         <w:tc>
           <w:tcPr>
             <w:tcW w:w="1383" w:type="dxa"/>
-            <w:shd w:val="clear" w:color="auto" w:fill="D9D9D9" w:themeFill="background1" w:themeFillShade="D9"/>
+            <w:shd w:val="clear" w:color="auto" w:fill="D9D9D9"/>
           </w:tcPr>
           <w:p>
             <w:pPr>
@@ -6621,7 +6385,7 @@
         <w:tc>
           <w:tcPr>
             <w:tcW w:w="1386" w:type="dxa"/>
-            <w:shd w:val="clear" w:color="auto" w:fill="D9D9D9" w:themeFill="background1" w:themeFillShade="D9"/>
+            <w:shd w:val="clear" w:color="auto" w:fill="D9D9D9"/>
           </w:tcPr>
           <w:p>
             <w:pPr>
@@ -6645,7 +6409,7 @@
           <w:tcPr>
             <w:tcW w:w="7902" w:type="dxa"/>
             <w:gridSpan w:val="2"/>
-            <w:shd w:val="clear" w:color="auto" w:fill="D9D9D9" w:themeFill="background1" w:themeFillShade="D9"/>
+            <w:shd w:val="clear" w:color="auto" w:fill="D9D9D9"/>
           </w:tcPr>
           <w:p>
             <w:pPr>
@@ -6679,7 +6443,7 @@
           <w:insideH w:val="single" w:sz="4" w:space="0" w:color="auto"/>
           <w:insideV w:val="single" w:sz="4" w:space="0" w:color="auto"/>
         </w:tblBorders>
-        <w:tblLook w:val="04A0"/>
+        <w:tblLook w:val="04A0" w:firstRow="1" w:lastRow="0" w:firstColumn="1" w:lastColumn="0" w:noHBand="0" w:noVBand="1"/>
       </w:tblPr>
       <w:tblGrid>
         <w:gridCol w:w="1386"/>
@@ -6693,7 +6457,7 @@
         <w:tc>
           <w:tcPr>
             <w:tcW w:w="1386" w:type="dxa"/>
-            <w:shd w:val="clear" w:color="auto" w:fill="D9D9D9" w:themeFill="background1" w:themeFillShade="D9"/>
+            <w:shd w:val="clear" w:color="auto" w:fill="D9D9D9"/>
           </w:tcPr>
           <w:p>
             <w:pPr>
@@ -6717,7 +6481,7 @@
           <w:tcPr>
             <w:tcW w:w="7902" w:type="dxa"/>
             <w:gridSpan w:val="2"/>
-            <w:shd w:val="clear" w:color="auto" w:fill="D9D9D9" w:themeFill="background1" w:themeFillShade="D9"/>
+            <w:shd w:val="clear" w:color="auto" w:fill="D9D9D9"/>
           </w:tcPr>
           <w:p>
             <w:pPr>
@@ -6732,13 +6496,7 @@
               <w:rPr>
                 <w:lang w:eastAsia="en-US"/>
               </w:rPr>
-              <w:t>Ajoute un</w:t>
-            </w:r>
-            <w:r>
-              <w:rPr>
-                <w:lang w:eastAsia="en-US"/>
-              </w:rPr>
-              <w:t xml:space="preserve"> équipement</w:t>
+              <w:t>Ajoute un équipement</w:t>
             </w:r>
           </w:p>
         </w:tc>
@@ -6747,7 +6505,7 @@
         <w:tc>
           <w:tcPr>
             <w:tcW w:w="1386" w:type="dxa"/>
-            <w:shd w:val="clear" w:color="auto" w:fill="D9D9D9" w:themeFill="background1" w:themeFillShade="D9"/>
+            <w:shd w:val="clear" w:color="auto" w:fill="D9D9D9"/>
           </w:tcPr>
           <w:p>
             <w:pPr>
@@ -6770,7 +6528,7 @@
         <w:tc>
           <w:tcPr>
             <w:tcW w:w="6519" w:type="dxa"/>
-            <w:shd w:val="clear" w:color="auto" w:fill="D9D9D9" w:themeFill="background1" w:themeFillShade="D9"/>
+            <w:shd w:val="clear" w:color="auto" w:fill="D9D9D9"/>
           </w:tcPr>
           <w:p>
             <w:pPr>
@@ -6793,7 +6551,7 @@
         <w:tc>
           <w:tcPr>
             <w:tcW w:w="1383" w:type="dxa"/>
-            <w:shd w:val="clear" w:color="auto" w:fill="D9D9D9" w:themeFill="background1" w:themeFillShade="D9"/>
+            <w:shd w:val="clear" w:color="auto" w:fill="D9D9D9"/>
           </w:tcPr>
           <w:p>
             <w:pPr>
@@ -6945,7 +6703,7 @@
         <w:tc>
           <w:tcPr>
             <w:tcW w:w="1386" w:type="dxa"/>
-            <w:shd w:val="clear" w:color="auto" w:fill="D9D9D9" w:themeFill="background1" w:themeFillShade="D9"/>
+            <w:shd w:val="clear" w:color="auto" w:fill="D9D9D9"/>
           </w:tcPr>
           <w:p>
             <w:pPr>
@@ -6969,7 +6727,7 @@
           <w:tcPr>
             <w:tcW w:w="7902" w:type="dxa"/>
             <w:gridSpan w:val="2"/>
-            <w:shd w:val="clear" w:color="auto" w:fill="D9D9D9" w:themeFill="background1" w:themeFillShade="D9"/>
+            <w:shd w:val="clear" w:color="auto" w:fill="D9D9D9"/>
           </w:tcPr>
           <w:p>
             <w:pPr>
@@ -7003,7 +6761,7 @@
           <w:insideH w:val="single" w:sz="4" w:space="0" w:color="auto"/>
           <w:insideV w:val="single" w:sz="4" w:space="0" w:color="auto"/>
         </w:tblBorders>
-        <w:tblLook w:val="04A0"/>
+        <w:tblLook w:val="04A0" w:firstRow="1" w:lastRow="0" w:firstColumn="1" w:lastColumn="0" w:noHBand="0" w:noVBand="1"/>
       </w:tblPr>
       <w:tblGrid>
         <w:gridCol w:w="1386"/>
@@ -7017,7 +6775,7 @@
         <w:tc>
           <w:tcPr>
             <w:tcW w:w="1386" w:type="dxa"/>
-            <w:shd w:val="clear" w:color="auto" w:fill="D9D9D9" w:themeFill="background1" w:themeFillShade="D9"/>
+            <w:shd w:val="clear" w:color="auto" w:fill="D9D9D9"/>
           </w:tcPr>
           <w:p>
             <w:pPr>
@@ -7041,7 +6799,7 @@
           <w:tcPr>
             <w:tcW w:w="7902" w:type="dxa"/>
             <w:gridSpan w:val="2"/>
-            <w:shd w:val="clear" w:color="auto" w:fill="D9D9D9" w:themeFill="background1" w:themeFillShade="D9"/>
+            <w:shd w:val="clear" w:color="auto" w:fill="D9D9D9"/>
           </w:tcPr>
           <w:p>
             <w:pPr>
@@ -7065,7 +6823,7 @@
         <w:tc>
           <w:tcPr>
             <w:tcW w:w="1386" w:type="dxa"/>
-            <w:shd w:val="clear" w:color="auto" w:fill="D9D9D9" w:themeFill="background1" w:themeFillShade="D9"/>
+            <w:shd w:val="clear" w:color="auto" w:fill="D9D9D9"/>
           </w:tcPr>
           <w:p>
             <w:pPr>
@@ -7088,7 +6846,7 @@
         <w:tc>
           <w:tcPr>
             <w:tcW w:w="6519" w:type="dxa"/>
-            <w:shd w:val="clear" w:color="auto" w:fill="D9D9D9" w:themeFill="background1" w:themeFillShade="D9"/>
+            <w:shd w:val="clear" w:color="auto" w:fill="D9D9D9"/>
           </w:tcPr>
           <w:p>
             <w:pPr>
@@ -7111,7 +6869,7 @@
         <w:tc>
           <w:tcPr>
             <w:tcW w:w="1383" w:type="dxa"/>
-            <w:shd w:val="clear" w:color="auto" w:fill="D9D9D9" w:themeFill="background1" w:themeFillShade="D9"/>
+            <w:shd w:val="clear" w:color="auto" w:fill="D9D9D9"/>
           </w:tcPr>
           <w:p>
             <w:pPr>
@@ -7169,13 +6927,7 @@
               <w:rPr>
                 <w:lang w:eastAsia="en-US"/>
               </w:rPr>
-              <w:t>Nom de l’é</w:t>
-            </w:r>
-            <w:r>
-              <w:rPr>
-                <w:lang w:eastAsia="en-US"/>
-              </w:rPr>
-              <w:t>quipement</w:t>
+              <w:t>Nom de l’équipement</w:t>
             </w:r>
           </w:p>
         </w:tc>
@@ -7204,7 +6956,7 @@
         <w:tc>
           <w:tcPr>
             <w:tcW w:w="1386" w:type="dxa"/>
-            <w:shd w:val="clear" w:color="auto" w:fill="D9D9D9" w:themeFill="background1" w:themeFillShade="D9"/>
+            <w:shd w:val="clear" w:color="auto" w:fill="D9D9D9"/>
           </w:tcPr>
           <w:p>
             <w:pPr>
@@ -7228,7 +6980,7 @@
           <w:tcPr>
             <w:tcW w:w="7902" w:type="dxa"/>
             <w:gridSpan w:val="2"/>
-            <w:shd w:val="clear" w:color="auto" w:fill="D9D9D9" w:themeFill="background1" w:themeFillShade="D9"/>
+            <w:shd w:val="clear" w:color="auto" w:fill="D9D9D9"/>
           </w:tcPr>
           <w:p>
             <w:pPr>
@@ -7262,7 +7014,7 @@
           <w:insideH w:val="single" w:sz="4" w:space="0" w:color="auto"/>
           <w:insideV w:val="single" w:sz="4" w:space="0" w:color="auto"/>
         </w:tblBorders>
-        <w:tblLook w:val="04A0"/>
+        <w:tblLook w:val="04A0" w:firstRow="1" w:lastRow="0" w:firstColumn="1" w:lastColumn="0" w:noHBand="0" w:noVBand="1"/>
       </w:tblPr>
       <w:tblGrid>
         <w:gridCol w:w="1386"/>
@@ -7276,7 +7028,7 @@
         <w:tc>
           <w:tcPr>
             <w:tcW w:w="1386" w:type="dxa"/>
-            <w:shd w:val="clear" w:color="auto" w:fill="D9D9D9" w:themeFill="background1" w:themeFillShade="D9"/>
+            <w:shd w:val="clear" w:color="auto" w:fill="D9D9D9"/>
           </w:tcPr>
           <w:p>
             <w:pPr>
@@ -7301,7 +7053,7 @@
           <w:tcPr>
             <w:tcW w:w="7902" w:type="dxa"/>
             <w:gridSpan w:val="2"/>
-            <w:shd w:val="clear" w:color="auto" w:fill="D9D9D9" w:themeFill="background1" w:themeFillShade="D9"/>
+            <w:shd w:val="clear" w:color="auto" w:fill="D9D9D9"/>
           </w:tcPr>
           <w:p>
             <w:pPr>
@@ -7325,7 +7077,7 @@
         <w:tc>
           <w:tcPr>
             <w:tcW w:w="1386" w:type="dxa"/>
-            <w:shd w:val="clear" w:color="auto" w:fill="D9D9D9" w:themeFill="background1" w:themeFillShade="D9"/>
+            <w:shd w:val="clear" w:color="auto" w:fill="D9D9D9"/>
           </w:tcPr>
           <w:p>
             <w:pPr>
@@ -7348,7 +7100,7 @@
         <w:tc>
           <w:tcPr>
             <w:tcW w:w="6519" w:type="dxa"/>
-            <w:shd w:val="clear" w:color="auto" w:fill="D9D9D9" w:themeFill="background1" w:themeFillShade="D9"/>
+            <w:shd w:val="clear" w:color="auto" w:fill="D9D9D9"/>
           </w:tcPr>
           <w:p>
             <w:pPr>
@@ -7371,7 +7123,7 @@
         <w:tc>
           <w:tcPr>
             <w:tcW w:w="1383" w:type="dxa"/>
-            <w:shd w:val="clear" w:color="auto" w:fill="D9D9D9" w:themeFill="background1" w:themeFillShade="D9"/>
+            <w:shd w:val="clear" w:color="auto" w:fill="D9D9D9"/>
           </w:tcPr>
           <w:p>
             <w:pPr>
@@ -7529,7 +7281,7 @@
         <w:tc>
           <w:tcPr>
             <w:tcW w:w="1386" w:type="dxa"/>
-            <w:shd w:val="clear" w:color="auto" w:fill="D9D9D9" w:themeFill="background1" w:themeFillShade="D9"/>
+            <w:shd w:val="clear" w:color="auto" w:fill="D9D9D9"/>
           </w:tcPr>
           <w:p>
             <w:pPr>
@@ -7553,7 +7305,7 @@
           <w:tcPr>
             <w:tcW w:w="7902" w:type="dxa"/>
             <w:gridSpan w:val="2"/>
-            <w:shd w:val="clear" w:color="auto" w:fill="D9D9D9" w:themeFill="background1" w:themeFillShade="D9"/>
+            <w:shd w:val="clear" w:color="auto" w:fill="D9D9D9"/>
           </w:tcPr>
           <w:p>
             <w:pPr>
@@ -7587,7 +7339,7 @@
           <w:insideH w:val="single" w:sz="4" w:space="0" w:color="auto"/>
           <w:insideV w:val="single" w:sz="4" w:space="0" w:color="auto"/>
         </w:tblBorders>
-        <w:tblLook w:val="04A0"/>
+        <w:tblLook w:val="04A0" w:firstRow="1" w:lastRow="0" w:firstColumn="1" w:lastColumn="0" w:noHBand="0" w:noVBand="1"/>
       </w:tblPr>
       <w:tblGrid>
         <w:gridCol w:w="1386"/>
@@ -7601,7 +7353,7 @@
         <w:tc>
           <w:tcPr>
             <w:tcW w:w="1386" w:type="dxa"/>
-            <w:shd w:val="clear" w:color="auto" w:fill="D9D9D9" w:themeFill="background1" w:themeFillShade="D9"/>
+            <w:shd w:val="clear" w:color="auto" w:fill="D9D9D9"/>
           </w:tcPr>
           <w:p>
             <w:pPr>
@@ -7625,7 +7377,7 @@
           <w:tcPr>
             <w:tcW w:w="7902" w:type="dxa"/>
             <w:gridSpan w:val="2"/>
-            <w:shd w:val="clear" w:color="auto" w:fill="D9D9D9" w:themeFill="background1" w:themeFillShade="D9"/>
+            <w:shd w:val="clear" w:color="auto" w:fill="D9D9D9"/>
           </w:tcPr>
           <w:p>
             <w:pPr>
@@ -7640,13 +7392,7 @@
               <w:rPr>
                 <w:lang w:eastAsia="en-US"/>
               </w:rPr>
-              <w:t xml:space="preserve">Obtient l’état d’un </w:t>
-            </w:r>
-            <w:r>
-              <w:rPr>
-                <w:lang w:eastAsia="en-US"/>
-              </w:rPr>
-              <w:t>équipement</w:t>
+              <w:t>Obtient l’état d’un équipement</w:t>
             </w:r>
           </w:p>
         </w:tc>
@@ -7655,7 +7401,7 @@
         <w:tc>
           <w:tcPr>
             <w:tcW w:w="1386" w:type="dxa"/>
-            <w:shd w:val="clear" w:color="auto" w:fill="D9D9D9" w:themeFill="background1" w:themeFillShade="D9"/>
+            <w:shd w:val="clear" w:color="auto" w:fill="D9D9D9"/>
           </w:tcPr>
           <w:p>
             <w:pPr>
@@ -7678,7 +7424,7 @@
         <w:tc>
           <w:tcPr>
             <w:tcW w:w="6519" w:type="dxa"/>
-            <w:shd w:val="clear" w:color="auto" w:fill="D9D9D9" w:themeFill="background1" w:themeFillShade="D9"/>
+            <w:shd w:val="clear" w:color="auto" w:fill="D9D9D9"/>
           </w:tcPr>
           <w:p>
             <w:pPr>
@@ -7701,7 +7447,7 @@
         <w:tc>
           <w:tcPr>
             <w:tcW w:w="1383" w:type="dxa"/>
-            <w:shd w:val="clear" w:color="auto" w:fill="D9D9D9" w:themeFill="background1" w:themeFillShade="D9"/>
+            <w:shd w:val="clear" w:color="auto" w:fill="D9D9D9"/>
           </w:tcPr>
           <w:p>
             <w:pPr>
@@ -7788,7 +7534,7 @@
         <w:tc>
           <w:tcPr>
             <w:tcW w:w="1386" w:type="dxa"/>
-            <w:shd w:val="clear" w:color="auto" w:fill="D9D9D9" w:themeFill="background1" w:themeFillShade="D9"/>
+            <w:shd w:val="clear" w:color="auto" w:fill="D9D9D9"/>
           </w:tcPr>
           <w:p>
             <w:pPr>
@@ -7812,7 +7558,7 @@
           <w:tcPr>
             <w:tcW w:w="7902" w:type="dxa"/>
             <w:gridSpan w:val="2"/>
-            <w:shd w:val="clear" w:color="auto" w:fill="D9D9D9" w:themeFill="background1" w:themeFillShade="D9"/>
+            <w:shd w:val="clear" w:color="auto" w:fill="D9D9D9"/>
           </w:tcPr>
           <w:p>
             <w:pPr>
@@ -7846,7 +7592,7 @@
           <w:insideH w:val="single" w:sz="4" w:space="0" w:color="auto"/>
           <w:insideV w:val="single" w:sz="4" w:space="0" w:color="auto"/>
         </w:tblBorders>
-        <w:tblLook w:val="04A0"/>
+        <w:tblLook w:val="04A0" w:firstRow="1" w:lastRow="0" w:firstColumn="1" w:lastColumn="0" w:noHBand="0" w:noVBand="1"/>
       </w:tblPr>
       <w:tblGrid>
         <w:gridCol w:w="1386"/>
@@ -7860,7 +7606,7 @@
         <w:tc>
           <w:tcPr>
             <w:tcW w:w="1386" w:type="dxa"/>
-            <w:shd w:val="clear" w:color="auto" w:fill="D9D9D9" w:themeFill="background1" w:themeFillShade="D9"/>
+            <w:shd w:val="clear" w:color="auto" w:fill="D9D9D9"/>
           </w:tcPr>
           <w:p>
             <w:pPr>
@@ -7884,7 +7630,7 @@
           <w:tcPr>
             <w:tcW w:w="7902" w:type="dxa"/>
             <w:gridSpan w:val="2"/>
-            <w:shd w:val="clear" w:color="auto" w:fill="D9D9D9" w:themeFill="background1" w:themeFillShade="D9"/>
+            <w:shd w:val="clear" w:color="auto" w:fill="D9D9D9"/>
           </w:tcPr>
           <w:p>
             <w:pPr>
@@ -7908,7 +7654,7 @@
         <w:tc>
           <w:tcPr>
             <w:tcW w:w="1386" w:type="dxa"/>
-            <w:shd w:val="clear" w:color="auto" w:fill="D9D9D9" w:themeFill="background1" w:themeFillShade="D9"/>
+            <w:shd w:val="clear" w:color="auto" w:fill="D9D9D9"/>
           </w:tcPr>
           <w:p>
             <w:pPr>
@@ -7931,7 +7677,7 @@
         <w:tc>
           <w:tcPr>
             <w:tcW w:w="6519" w:type="dxa"/>
-            <w:shd w:val="clear" w:color="auto" w:fill="D9D9D9" w:themeFill="background1" w:themeFillShade="D9"/>
+            <w:shd w:val="clear" w:color="auto" w:fill="D9D9D9"/>
           </w:tcPr>
           <w:p>
             <w:pPr>
@@ -7954,7 +7700,7 @@
         <w:tc>
           <w:tcPr>
             <w:tcW w:w="1383" w:type="dxa"/>
-            <w:shd w:val="clear" w:color="auto" w:fill="D9D9D9" w:themeFill="background1" w:themeFillShade="D9"/>
+            <w:shd w:val="clear" w:color="auto" w:fill="D9D9D9"/>
           </w:tcPr>
           <w:p>
             <w:pPr>
@@ -8135,19 +7881,7 @@
               <w:rPr>
                 <w:lang w:eastAsia="en-US"/>
               </w:rPr>
-              <w:t xml:space="preserve">Autres paramètres possibles suivant </w:t>
-            </w:r>
-            <w:r>
-              <w:rPr>
-                <w:lang w:eastAsia="en-US"/>
-              </w:rPr>
-              <w:t>la commande</w:t>
-            </w:r>
-            <w:r>
-              <w:rPr>
-                <w:lang w:eastAsia="en-US"/>
-              </w:rPr>
-              <w:t xml:space="preserve"> définit</w:t>
+              <w:t>Autres paramètres possibles suivant la commande définit</w:t>
             </w:r>
           </w:p>
         </w:tc>
@@ -8178,7 +7912,7 @@
         <w:tc>
           <w:tcPr>
             <w:tcW w:w="1386" w:type="dxa"/>
-            <w:shd w:val="clear" w:color="auto" w:fill="D9D9D9" w:themeFill="background1" w:themeFillShade="D9"/>
+            <w:shd w:val="clear" w:color="auto" w:fill="D9D9D9"/>
           </w:tcPr>
           <w:p>
             <w:pPr>
@@ -8202,7 +7936,7 @@
           <w:tcPr>
             <w:tcW w:w="7902" w:type="dxa"/>
             <w:gridSpan w:val="2"/>
-            <w:shd w:val="clear" w:color="auto" w:fill="D9D9D9" w:themeFill="background1" w:themeFillShade="D9"/>
+            <w:shd w:val="clear" w:color="auto" w:fill="D9D9D9"/>
           </w:tcPr>
           <w:p>
             <w:pPr>
@@ -8244,7 +7978,7 @@
           <w:insideH w:val="single" w:sz="4" w:space="0" w:color="auto"/>
           <w:insideV w:val="single" w:sz="4" w:space="0" w:color="auto"/>
         </w:tblBorders>
-        <w:tblLook w:val="04A0"/>
+        <w:tblLook w:val="04A0" w:firstRow="1" w:lastRow="0" w:firstColumn="1" w:lastColumn="0" w:noHBand="0" w:noVBand="1"/>
       </w:tblPr>
       <w:tblGrid>
         <w:gridCol w:w="1386"/>
@@ -8258,7 +7992,7 @@
         <w:tc>
           <w:tcPr>
             <w:tcW w:w="1386" w:type="dxa"/>
-            <w:shd w:val="clear" w:color="auto" w:fill="D9D9D9" w:themeFill="background1" w:themeFillShade="D9"/>
+            <w:shd w:val="clear" w:color="auto" w:fill="D9D9D9"/>
           </w:tcPr>
           <w:p>
             <w:pPr>
@@ -8282,7 +8016,7 @@
           <w:tcPr>
             <w:tcW w:w="7902" w:type="dxa"/>
             <w:gridSpan w:val="2"/>
-            <w:shd w:val="clear" w:color="auto" w:fill="D9D9D9" w:themeFill="background1" w:themeFillShade="D9"/>
+            <w:shd w:val="clear" w:color="auto" w:fill="D9D9D9"/>
           </w:tcPr>
           <w:p>
             <w:pPr>
@@ -8297,13 +8031,7 @@
               <w:rPr>
                 <w:lang w:eastAsia="en-US"/>
               </w:rPr>
-              <w:t>E</w:t>
-            </w:r>
-            <w:r>
-              <w:rPr>
-                <w:lang w:eastAsia="en-US"/>
-              </w:rPr>
-              <w:t>tat d’un équipement</w:t>
+              <w:t>Etat d’un équipement</w:t>
             </w:r>
           </w:p>
         </w:tc>
@@ -8312,7 +8040,7 @@
         <w:tc>
           <w:tcPr>
             <w:tcW w:w="1386" w:type="dxa"/>
-            <w:shd w:val="clear" w:color="auto" w:fill="D9D9D9" w:themeFill="background1" w:themeFillShade="D9"/>
+            <w:shd w:val="clear" w:color="auto" w:fill="D9D9D9"/>
           </w:tcPr>
           <w:p>
             <w:pPr>
@@ -8335,7 +8063,7 @@
         <w:tc>
           <w:tcPr>
             <w:tcW w:w="6519" w:type="dxa"/>
-            <w:shd w:val="clear" w:color="auto" w:fill="D9D9D9" w:themeFill="background1" w:themeFillShade="D9"/>
+            <w:shd w:val="clear" w:color="auto" w:fill="D9D9D9"/>
           </w:tcPr>
           <w:p>
             <w:pPr>
@@ -8358,7 +8086,7 @@
         <w:tc>
           <w:tcPr>
             <w:tcW w:w="1383" w:type="dxa"/>
-            <w:shd w:val="clear" w:color="auto" w:fill="D9D9D9" w:themeFill="background1" w:themeFillShade="D9"/>
+            <w:shd w:val="clear" w:color="auto" w:fill="D9D9D9"/>
           </w:tcPr>
           <w:p>
             <w:pPr>
@@ -8462,7 +8190,7 @@
           <w:insideH w:val="single" w:sz="4" w:space="0" w:color="auto"/>
           <w:insideV w:val="single" w:sz="4" w:space="0" w:color="auto"/>
         </w:tblBorders>
-        <w:tblLook w:val="04A0"/>
+        <w:tblLook w:val="04A0" w:firstRow="1" w:lastRow="0" w:firstColumn="1" w:lastColumn="0" w:noHBand="0" w:noVBand="1"/>
       </w:tblPr>
       <w:tblGrid>
         <w:gridCol w:w="1386"/>
@@ -8476,7 +8204,7 @@
         <w:tc>
           <w:tcPr>
             <w:tcW w:w="1386" w:type="dxa"/>
-            <w:shd w:val="clear" w:color="auto" w:fill="D9D9D9" w:themeFill="background1" w:themeFillShade="D9"/>
+            <w:shd w:val="clear" w:color="auto" w:fill="D9D9D9"/>
           </w:tcPr>
           <w:p>
             <w:pPr>
@@ -8500,7 +8228,7 @@
           <w:tcPr>
             <w:tcW w:w="7902" w:type="dxa"/>
             <w:gridSpan w:val="2"/>
-            <w:shd w:val="clear" w:color="auto" w:fill="D9D9D9" w:themeFill="background1" w:themeFillShade="D9"/>
+            <w:shd w:val="clear" w:color="auto" w:fill="D9D9D9"/>
           </w:tcPr>
           <w:p>
             <w:pPr>
@@ -8530,7 +8258,7 @@
         <w:tc>
           <w:tcPr>
             <w:tcW w:w="1386" w:type="dxa"/>
-            <w:shd w:val="clear" w:color="auto" w:fill="D9D9D9" w:themeFill="background1" w:themeFillShade="D9"/>
+            <w:shd w:val="clear" w:color="auto" w:fill="D9D9D9"/>
           </w:tcPr>
           <w:p>
             <w:pPr>
@@ -8553,7 +8281,7 @@
         <w:tc>
           <w:tcPr>
             <w:tcW w:w="6519" w:type="dxa"/>
-            <w:shd w:val="clear" w:color="auto" w:fill="D9D9D9" w:themeFill="background1" w:themeFillShade="D9"/>
+            <w:shd w:val="clear" w:color="auto" w:fill="D9D9D9"/>
           </w:tcPr>
           <w:p>
             <w:pPr>
@@ -8576,7 +8304,7 @@
         <w:tc>
           <w:tcPr>
             <w:tcW w:w="1383" w:type="dxa"/>
-            <w:shd w:val="clear" w:color="auto" w:fill="D9D9D9" w:themeFill="background1" w:themeFillShade="D9"/>
+            <w:shd w:val="clear" w:color="auto" w:fill="D9D9D9"/>
           </w:tcPr>
           <w:p>
             <w:pPr>
@@ -8805,12 +8533,12 @@
       <w:r>
         <w:br w:type="page"/>
       </w:r>
-      <w:bookmarkStart w:id="23" w:name="_Toc381173541"/>
+      <w:bookmarkStart w:id="22" w:name="_Toc381173541"/>
       <w:r>
         <w:lastRenderedPageBreak/>
         <w:t>Outils</w:t>
       </w:r>
-      <w:bookmarkEnd w:id="23"/>
+      <w:bookmarkEnd w:id="22"/>
     </w:p>
     <w:p>
       <w:pPr>
@@ -8832,14 +8560,12 @@
       <w:r>
         <w:t xml:space="preserve"> propose un plugin de développement complet pour </w:t>
       </w:r>
-      <w:proofErr w:type="spellStart"/>
       <w:r>
         <w:rPr>
           <w:b/>
         </w:rPr>
         <w:t>Arduino</w:t>
       </w:r>
-      <w:proofErr w:type="spellEnd"/>
       <w:r>
         <w:t>.</w:t>
       </w:r>
@@ -8863,14 +8589,12 @@
       <w:r>
         <w:t xml:space="preserve"> pour les applications </w:t>
       </w:r>
-      <w:proofErr w:type="spellStart"/>
       <w:r>
         <w:rPr>
           <w:b/>
         </w:rPr>
         <w:t>Android</w:t>
       </w:r>
-      <w:proofErr w:type="spellEnd"/>
       <w:r>
         <w:rPr>
           <w:b/>
@@ -8891,7 +8615,7 @@
       <w:pPr>
         <w:pStyle w:val="Titre2"/>
       </w:pPr>
-      <w:bookmarkStart w:id="24" w:name="_Toc381173542"/>
+      <w:bookmarkStart w:id="23" w:name="_Toc381173542"/>
       <w:r>
         <w:rPr>
           <w:rStyle w:val="lev"/>
@@ -8902,7 +8626,7 @@
       <w:r>
         <w:t>Plugin)</w:t>
       </w:r>
-      <w:bookmarkEnd w:id="24"/>
+      <w:bookmarkEnd w:id="23"/>
     </w:p>
     <w:p>
       <w:pPr>
@@ -8918,14 +8642,12 @@
         </w:rPr>
         <w:t xml:space="preserve">Il existe un module permettant d’utiliser l’environnement </w:t>
       </w:r>
-      <w:proofErr w:type="spellStart"/>
       <w:r>
         <w:rPr>
           <w:rStyle w:val="lev"/>
         </w:rPr>
         <w:t>Arduino</w:t>
       </w:r>
-      <w:proofErr w:type="spellEnd"/>
       <w:r>
         <w:rPr>
           <w:rStyle w:val="lev"/>
@@ -8954,7 +8676,7 @@
         </w:rPr>
         <w:t xml:space="preserve">Site officiel : </w:t>
       </w:r>
-      <w:hyperlink r:id="rId6" w:history="1">
+      <w:hyperlink r:id="rId12" w:history="1">
         <w:r>
           <w:rPr>
             <w:rStyle w:val="Lienhypertexte"/>
@@ -8977,48 +8699,20 @@
         <w:rPr>
           <w:b/>
         </w:rPr>
-        <w:t>"</w:t>
+        <w:t>"Arduino App/</w:t>
       </w:r>
       <w:proofErr w:type="spellStart"/>
       <w:r>
         <w:rPr>
           <w:b/>
         </w:rPr>
-        <w:t>Arduino</w:t>
+        <w:t>VisualStudio</w:t>
       </w:r>
       <w:proofErr w:type="spellEnd"/>
       <w:r>
         <w:rPr>
           <w:b/>
         </w:rPr>
-        <w:t xml:space="preserve"> </w:t>
-      </w:r>
-      <w:proofErr w:type="spellStart"/>
-      <w:r>
-        <w:rPr>
-          <w:b/>
-        </w:rPr>
-        <w:t>App</w:t>
-      </w:r>
-      <w:proofErr w:type="spellEnd"/>
-      <w:r>
-        <w:rPr>
-          <w:b/>
-        </w:rPr>
-        <w:t>/</w:t>
-      </w:r>
-      <w:proofErr w:type="spellStart"/>
-      <w:r>
-        <w:rPr>
-          <w:b/>
-        </w:rPr>
-        <w:t>VisualStudio</w:t>
-      </w:r>
-      <w:proofErr w:type="spellEnd"/>
-      <w:r>
-        <w:rPr>
-          <w:b/>
-        </w:rPr>
         <w:t xml:space="preserve"> Plugin/ArduinoForVisualStudio.msi"</w:t>
       </w:r>
     </w:p>
@@ -9029,12 +8723,12 @@
       <w:r>
         <w:br w:type="page"/>
       </w:r>
-      <w:bookmarkStart w:id="25" w:name="_Toc381173543"/>
+      <w:bookmarkStart w:id="24" w:name="_Toc381173543"/>
       <w:r>
         <w:lastRenderedPageBreak/>
         <w:t>Annexe</w:t>
       </w:r>
-      <w:bookmarkEnd w:id="25"/>
+      <w:bookmarkEnd w:id="24"/>
     </w:p>
     <w:p>
       <w:pPr>
@@ -9054,14 +8748,12 @@
       <w:pPr>
         <w:pStyle w:val="Sansinterligne"/>
       </w:pPr>
-      <w:proofErr w:type="spellStart"/>
       <w:r>
         <w:rPr>
           <w:b/>
         </w:rPr>
         <w:t>Arduino</w:t>
       </w:r>
-      <w:proofErr w:type="spellEnd"/>
       <w:r>
         <w:t xml:space="preserve"> : </w:t>
       </w:r>
@@ -9088,7 +8780,7 @@
 </file>
 
 <file path=word/numbering.xml><?xml version="1.0" encoding="utf-8"?>
-<w:numbering xmlns:ve="http://schemas.openxmlformats.org/markup-compatibility/2006" xmlns:o="urn:schemas-microsoft-com:office:office" xmlns:r="http://schemas.openxmlformats.org/officeDocument/2006/relationships" xmlns:m="http://schemas.openxmlformats.org/officeDocument/2006/math" xmlns:v="urn:schemas-microsoft-com:vml" xmlns:wp="http://schemas.openxmlformats.org/drawingml/2006/wordprocessingDrawing" xmlns:w10="urn:schemas-microsoft-com:office:word" xmlns:w="http://schemas.openxmlformats.org/wordprocessingml/2006/main" xmlns:wne="http://schemas.microsoft.com/office/word/2006/wordml">
+<w:numbering xmlns:wpc="http://schemas.microsoft.com/office/word/2010/wordprocessingCanvas" xmlns:mc="http://schemas.openxmlformats.org/markup-compatibility/2006" xmlns:o="urn:schemas-microsoft-com:office:office" xmlns:r="http://schemas.openxmlformats.org/officeDocument/2006/relationships" xmlns:m="http://schemas.openxmlformats.org/officeDocument/2006/math" xmlns:v="urn:schemas-microsoft-com:vml" xmlns:wp14="http://schemas.microsoft.com/office/word/2010/wordprocessingDrawing" xmlns:wp="http://schemas.openxmlformats.org/drawingml/2006/wordprocessingDrawing" xmlns:w10="urn:schemas-microsoft-com:office:word" xmlns:w="http://schemas.openxmlformats.org/wordprocessingml/2006/main" xmlns:w14="http://schemas.microsoft.com/office/word/2010/wordml" xmlns:wpg="http://schemas.microsoft.com/office/word/2010/wordprocessingGroup" xmlns:wpi="http://schemas.microsoft.com/office/word/2010/wordprocessingInk" xmlns:wne="http://schemas.microsoft.com/office/word/2006/wordml" xmlns:wps="http://schemas.microsoft.com/office/word/2010/wordprocessingShape" mc:Ignorable="w14 wp14">
   <w:abstractNum w:abstractNumId="0">
     <w:nsid w:val="FFFFFF7C"/>
     <w:multiLevelType w:val="singleLevel"/>
@@ -9516,6 +9208,95 @@
     </w:lvl>
   </w:abstractNum>
   <w:abstractNum w:abstractNumId="12">
+    <w:nsid w:val="048F1294"/>
+    <w:multiLevelType w:val="hybridMultilevel"/>
+    <w:tmpl w:val="7DE8A9DC"/>
+    <w:lvl w:ilvl="0" w:tplc="E7844744">
+      <w:start w:val="1"/>
+      <w:numFmt w:val="decimal"/>
+      <w:lvlText w:val="(%1)"/>
+      <w:lvlJc w:val="left"/>
+      <w:pPr>
+        <w:ind w:left="1080" w:hanging="360"/>
+      </w:pPr>
+      <w:rPr>
+        <w:rFonts w:hint="default"/>
+      </w:rPr>
+    </w:lvl>
+    <w:lvl w:ilvl="1" w:tplc="040C0019" w:tentative="1">
+      <w:start w:val="1"/>
+      <w:numFmt w:val="lowerLetter"/>
+      <w:lvlText w:val="%2."/>
+      <w:lvlJc w:val="left"/>
+      <w:pPr>
+        <w:ind w:left="1800" w:hanging="360"/>
+      </w:pPr>
+    </w:lvl>
+    <w:lvl w:ilvl="2" w:tplc="040C001B" w:tentative="1">
+      <w:start w:val="1"/>
+      <w:numFmt w:val="lowerRoman"/>
+      <w:lvlText w:val="%3."/>
+      <w:lvlJc w:val="right"/>
+      <w:pPr>
+        <w:ind w:left="2520" w:hanging="180"/>
+      </w:pPr>
+    </w:lvl>
+    <w:lvl w:ilvl="3" w:tplc="040C000F" w:tentative="1">
+      <w:start w:val="1"/>
+      <w:numFmt w:val="decimal"/>
+      <w:lvlText w:val="%4."/>
+      <w:lvlJc w:val="left"/>
+      <w:pPr>
+        <w:ind w:left="3240" w:hanging="360"/>
+      </w:pPr>
+    </w:lvl>
+    <w:lvl w:ilvl="4" w:tplc="040C0019" w:tentative="1">
+      <w:start w:val="1"/>
+      <w:numFmt w:val="lowerLetter"/>
+      <w:lvlText w:val="%5."/>
+      <w:lvlJc w:val="left"/>
+      <w:pPr>
+        <w:ind w:left="3960" w:hanging="360"/>
+      </w:pPr>
+    </w:lvl>
+    <w:lvl w:ilvl="5" w:tplc="040C001B" w:tentative="1">
+      <w:start w:val="1"/>
+      <w:numFmt w:val="lowerRoman"/>
+      <w:lvlText w:val="%6."/>
+      <w:lvlJc w:val="right"/>
+      <w:pPr>
+        <w:ind w:left="4680" w:hanging="180"/>
+      </w:pPr>
+    </w:lvl>
+    <w:lvl w:ilvl="6" w:tplc="040C000F" w:tentative="1">
+      <w:start w:val="1"/>
+      <w:numFmt w:val="decimal"/>
+      <w:lvlText w:val="%7."/>
+      <w:lvlJc w:val="left"/>
+      <w:pPr>
+        <w:ind w:left="5400" w:hanging="360"/>
+      </w:pPr>
+    </w:lvl>
+    <w:lvl w:ilvl="7" w:tplc="040C0019" w:tentative="1">
+      <w:start w:val="1"/>
+      <w:numFmt w:val="lowerLetter"/>
+      <w:lvlText w:val="%8."/>
+      <w:lvlJc w:val="left"/>
+      <w:pPr>
+        <w:ind w:left="6120" w:hanging="360"/>
+      </w:pPr>
+    </w:lvl>
+    <w:lvl w:ilvl="8" w:tplc="040C001B" w:tentative="1">
+      <w:start w:val="1"/>
+      <w:numFmt w:val="lowerRoman"/>
+      <w:lvlText w:val="%9."/>
+      <w:lvlJc w:val="right"/>
+      <w:pPr>
+        <w:ind w:left="6840" w:hanging="180"/>
+      </w:pPr>
+    </w:lvl>
+  </w:abstractNum>
+  <w:abstractNum w:abstractNumId="13">
     <w:nsid w:val="10DD30F9"/>
     <w:multiLevelType w:val="hybridMultilevel"/>
     <w:tmpl w:val="E6640CF6"/>
@@ -9628,7 +9409,7 @@
       </w:rPr>
     </w:lvl>
   </w:abstractNum>
-  <w:abstractNum w:abstractNumId="13">
+  <w:abstractNum w:abstractNumId="14">
     <w:nsid w:val="15F166C2"/>
     <w:multiLevelType w:val="hybridMultilevel"/>
     <w:tmpl w:val="CBBA127E"/>
@@ -9741,7 +9522,7 @@
       </w:rPr>
     </w:lvl>
   </w:abstractNum>
-  <w:abstractNum w:abstractNumId="14">
+  <w:abstractNum w:abstractNumId="15">
     <w:nsid w:val="18E079C6"/>
     <w:multiLevelType w:val="hybridMultilevel"/>
     <w:tmpl w:val="CECA9BE8"/>
@@ -9854,7 +9635,7 @@
       </w:rPr>
     </w:lvl>
   </w:abstractNum>
-  <w:abstractNum w:abstractNumId="15">
+  <w:abstractNum w:abstractNumId="16">
     <w:nsid w:val="19A17332"/>
     <w:multiLevelType w:val="hybridMultilevel"/>
     <w:tmpl w:val="4EB28604"/>
@@ -9967,7 +9748,7 @@
       </w:rPr>
     </w:lvl>
   </w:abstractNum>
-  <w:abstractNum w:abstractNumId="16">
+  <w:abstractNum w:abstractNumId="17">
     <w:nsid w:val="1FCF743B"/>
     <w:multiLevelType w:val="hybridMultilevel"/>
     <w:tmpl w:val="9620D3C6"/>
@@ -10107,7 +9888,96 @@
       </w:rPr>
     </w:lvl>
   </w:abstractNum>
-  <w:abstractNum w:abstractNumId="17">
+  <w:abstractNum w:abstractNumId="18">
+    <w:nsid w:val="285D3F1E"/>
+    <w:multiLevelType w:val="hybridMultilevel"/>
+    <w:tmpl w:val="11DA1508"/>
+    <w:lvl w:ilvl="0" w:tplc="06AC5076">
+      <w:start w:val="1"/>
+      <w:numFmt w:val="decimal"/>
+      <w:lvlText w:val="(%1)"/>
+      <w:lvlJc w:val="left"/>
+      <w:pPr>
+        <w:ind w:left="720" w:hanging="360"/>
+      </w:pPr>
+      <w:rPr>
+        <w:rFonts w:hint="default"/>
+      </w:rPr>
+    </w:lvl>
+    <w:lvl w:ilvl="1" w:tplc="040C0019" w:tentative="1">
+      <w:start w:val="1"/>
+      <w:numFmt w:val="lowerLetter"/>
+      <w:lvlText w:val="%2."/>
+      <w:lvlJc w:val="left"/>
+      <w:pPr>
+        <w:ind w:left="1440" w:hanging="360"/>
+      </w:pPr>
+    </w:lvl>
+    <w:lvl w:ilvl="2" w:tplc="040C001B" w:tentative="1">
+      <w:start w:val="1"/>
+      <w:numFmt w:val="lowerRoman"/>
+      <w:lvlText w:val="%3."/>
+      <w:lvlJc w:val="right"/>
+      <w:pPr>
+        <w:ind w:left="2160" w:hanging="180"/>
+      </w:pPr>
+    </w:lvl>
+    <w:lvl w:ilvl="3" w:tplc="040C000F" w:tentative="1">
+      <w:start w:val="1"/>
+      <w:numFmt w:val="decimal"/>
+      <w:lvlText w:val="%4."/>
+      <w:lvlJc w:val="left"/>
+      <w:pPr>
+        <w:ind w:left="2880" w:hanging="360"/>
+      </w:pPr>
+    </w:lvl>
+    <w:lvl w:ilvl="4" w:tplc="040C0019" w:tentative="1">
+      <w:start w:val="1"/>
+      <w:numFmt w:val="lowerLetter"/>
+      <w:lvlText w:val="%5."/>
+      <w:lvlJc w:val="left"/>
+      <w:pPr>
+        <w:ind w:left="3600" w:hanging="360"/>
+      </w:pPr>
+    </w:lvl>
+    <w:lvl w:ilvl="5" w:tplc="040C001B" w:tentative="1">
+      <w:start w:val="1"/>
+      <w:numFmt w:val="lowerRoman"/>
+      <w:lvlText w:val="%6."/>
+      <w:lvlJc w:val="right"/>
+      <w:pPr>
+        <w:ind w:left="4320" w:hanging="180"/>
+      </w:pPr>
+    </w:lvl>
+    <w:lvl w:ilvl="6" w:tplc="040C000F" w:tentative="1">
+      <w:start w:val="1"/>
+      <w:numFmt w:val="decimal"/>
+      <w:lvlText w:val="%7."/>
+      <w:lvlJc w:val="left"/>
+      <w:pPr>
+        <w:ind w:left="5040" w:hanging="360"/>
+      </w:pPr>
+    </w:lvl>
+    <w:lvl w:ilvl="7" w:tplc="040C0019" w:tentative="1">
+      <w:start w:val="1"/>
+      <w:numFmt w:val="lowerLetter"/>
+      <w:lvlText w:val="%8."/>
+      <w:lvlJc w:val="left"/>
+      <w:pPr>
+        <w:ind w:left="5760" w:hanging="360"/>
+      </w:pPr>
+    </w:lvl>
+    <w:lvl w:ilvl="8" w:tplc="040C001B" w:tentative="1">
+      <w:start w:val="1"/>
+      <w:numFmt w:val="lowerRoman"/>
+      <w:lvlText w:val="%9."/>
+      <w:lvlJc w:val="right"/>
+      <w:pPr>
+        <w:ind w:left="6480" w:hanging="180"/>
+      </w:pPr>
+    </w:lvl>
+  </w:abstractNum>
+  <w:abstractNum w:abstractNumId="19">
     <w:nsid w:val="2CDF1217"/>
     <w:multiLevelType w:val="hybridMultilevel"/>
     <w:tmpl w:val="5CF0F3BC"/>
@@ -10220,7 +10090,96 @@
       </w:rPr>
     </w:lvl>
   </w:abstractNum>
-  <w:abstractNum w:abstractNumId="18">
+  <w:abstractNum w:abstractNumId="20">
+    <w:nsid w:val="2FD96453"/>
+    <w:multiLevelType w:val="hybridMultilevel"/>
+    <w:tmpl w:val="15A83DBE"/>
+    <w:lvl w:ilvl="0" w:tplc="89A057B4">
+      <w:start w:val="1"/>
+      <w:numFmt w:val="decimal"/>
+      <w:lvlText w:val="(%1)"/>
+      <w:lvlJc w:val="left"/>
+      <w:pPr>
+        <w:ind w:left="720" w:hanging="360"/>
+      </w:pPr>
+      <w:rPr>
+        <w:rFonts w:hint="default"/>
+      </w:rPr>
+    </w:lvl>
+    <w:lvl w:ilvl="1" w:tplc="040C0019" w:tentative="1">
+      <w:start w:val="1"/>
+      <w:numFmt w:val="lowerLetter"/>
+      <w:lvlText w:val="%2."/>
+      <w:lvlJc w:val="left"/>
+      <w:pPr>
+        <w:ind w:left="1440" w:hanging="360"/>
+      </w:pPr>
+    </w:lvl>
+    <w:lvl w:ilvl="2" w:tplc="040C001B" w:tentative="1">
+      <w:start w:val="1"/>
+      <w:numFmt w:val="lowerRoman"/>
+      <w:lvlText w:val="%3."/>
+      <w:lvlJc w:val="right"/>
+      <w:pPr>
+        <w:ind w:left="2160" w:hanging="180"/>
+      </w:pPr>
+    </w:lvl>
+    <w:lvl w:ilvl="3" w:tplc="040C000F" w:tentative="1">
+      <w:start w:val="1"/>
+      <w:numFmt w:val="decimal"/>
+      <w:lvlText w:val="%4."/>
+      <w:lvlJc w:val="left"/>
+      <w:pPr>
+        <w:ind w:left="2880" w:hanging="360"/>
+      </w:pPr>
+    </w:lvl>
+    <w:lvl w:ilvl="4" w:tplc="040C0019" w:tentative="1">
+      <w:start w:val="1"/>
+      <w:numFmt w:val="lowerLetter"/>
+      <w:lvlText w:val="%5."/>
+      <w:lvlJc w:val="left"/>
+      <w:pPr>
+        <w:ind w:left="3600" w:hanging="360"/>
+      </w:pPr>
+    </w:lvl>
+    <w:lvl w:ilvl="5" w:tplc="040C001B" w:tentative="1">
+      <w:start w:val="1"/>
+      <w:numFmt w:val="lowerRoman"/>
+      <w:lvlText w:val="%6."/>
+      <w:lvlJc w:val="right"/>
+      <w:pPr>
+        <w:ind w:left="4320" w:hanging="180"/>
+      </w:pPr>
+    </w:lvl>
+    <w:lvl w:ilvl="6" w:tplc="040C000F" w:tentative="1">
+      <w:start w:val="1"/>
+      <w:numFmt w:val="decimal"/>
+      <w:lvlText w:val="%7."/>
+      <w:lvlJc w:val="left"/>
+      <w:pPr>
+        <w:ind w:left="5040" w:hanging="360"/>
+      </w:pPr>
+    </w:lvl>
+    <w:lvl w:ilvl="7" w:tplc="040C0019" w:tentative="1">
+      <w:start w:val="1"/>
+      <w:numFmt w:val="lowerLetter"/>
+      <w:lvlText w:val="%8."/>
+      <w:lvlJc w:val="left"/>
+      <w:pPr>
+        <w:ind w:left="5760" w:hanging="360"/>
+      </w:pPr>
+    </w:lvl>
+    <w:lvl w:ilvl="8" w:tplc="040C001B" w:tentative="1">
+      <w:start w:val="1"/>
+      <w:numFmt w:val="lowerRoman"/>
+      <w:lvlText w:val="%9."/>
+      <w:lvlJc w:val="right"/>
+      <w:pPr>
+        <w:ind w:left="6480" w:hanging="180"/>
+      </w:pPr>
+    </w:lvl>
+  </w:abstractNum>
+  <w:abstractNum w:abstractNumId="21">
     <w:nsid w:val="31985C9C"/>
     <w:multiLevelType w:val="hybridMultilevel"/>
     <w:tmpl w:val="0838CBF0"/>
@@ -10333,7 +10292,7 @@
       </w:rPr>
     </w:lvl>
   </w:abstractNum>
-  <w:abstractNum w:abstractNumId="19">
+  <w:abstractNum w:abstractNumId="22">
     <w:nsid w:val="32A645B5"/>
     <w:multiLevelType w:val="hybridMultilevel"/>
     <w:tmpl w:val="CCC42BF6"/>
@@ -10446,7 +10405,7 @@
       </w:rPr>
     </w:lvl>
   </w:abstractNum>
-  <w:abstractNum w:abstractNumId="20">
+  <w:abstractNum w:abstractNumId="23">
     <w:nsid w:val="33B26D1F"/>
     <w:multiLevelType w:val="hybridMultilevel"/>
     <w:tmpl w:val="05CA8D44"/>
@@ -10559,7 +10518,7 @@
       </w:rPr>
     </w:lvl>
   </w:abstractNum>
-  <w:abstractNum w:abstractNumId="21">
+  <w:abstractNum w:abstractNumId="24">
     <w:nsid w:val="35971053"/>
     <w:multiLevelType w:val="hybridMultilevel"/>
     <w:tmpl w:val="2A5A19BC"/>
@@ -10672,7 +10631,7 @@
       </w:rPr>
     </w:lvl>
   </w:abstractNum>
-  <w:abstractNum w:abstractNumId="22">
+  <w:abstractNum w:abstractNumId="25">
     <w:nsid w:val="39221F40"/>
     <w:multiLevelType w:val="hybridMultilevel"/>
     <w:tmpl w:val="1BD4EB1E"/>
@@ -10785,7 +10744,7 @@
       </w:rPr>
     </w:lvl>
   </w:abstractNum>
-  <w:abstractNum w:abstractNumId="23">
+  <w:abstractNum w:abstractNumId="26">
     <w:nsid w:val="3C3B7106"/>
     <w:multiLevelType w:val="hybridMultilevel"/>
     <w:tmpl w:val="6156AD7E"/>
@@ -10898,7 +10857,96 @@
       </w:rPr>
     </w:lvl>
   </w:abstractNum>
-  <w:abstractNum w:abstractNumId="24">
+  <w:abstractNum w:abstractNumId="27">
+    <w:nsid w:val="4313032A"/>
+    <w:multiLevelType w:val="hybridMultilevel"/>
+    <w:tmpl w:val="955A31C6"/>
+    <w:lvl w:ilvl="0" w:tplc="B3A8BECE">
+      <w:start w:val="1"/>
+      <w:numFmt w:val="decimal"/>
+      <w:lvlText w:val="(%1)"/>
+      <w:lvlJc w:val="left"/>
+      <w:pPr>
+        <w:ind w:left="720" w:hanging="360"/>
+      </w:pPr>
+      <w:rPr>
+        <w:rFonts w:hint="default"/>
+      </w:rPr>
+    </w:lvl>
+    <w:lvl w:ilvl="1" w:tplc="040C0019" w:tentative="1">
+      <w:start w:val="1"/>
+      <w:numFmt w:val="lowerLetter"/>
+      <w:lvlText w:val="%2."/>
+      <w:lvlJc w:val="left"/>
+      <w:pPr>
+        <w:ind w:left="1440" w:hanging="360"/>
+      </w:pPr>
+    </w:lvl>
+    <w:lvl w:ilvl="2" w:tplc="040C001B" w:tentative="1">
+      <w:start w:val="1"/>
+      <w:numFmt w:val="lowerRoman"/>
+      <w:lvlText w:val="%3."/>
+      <w:lvlJc w:val="right"/>
+      <w:pPr>
+        <w:ind w:left="2160" w:hanging="180"/>
+      </w:pPr>
+    </w:lvl>
+    <w:lvl w:ilvl="3" w:tplc="040C000F" w:tentative="1">
+      <w:start w:val="1"/>
+      <w:numFmt w:val="decimal"/>
+      <w:lvlText w:val="%4."/>
+      <w:lvlJc w:val="left"/>
+      <w:pPr>
+        <w:ind w:left="2880" w:hanging="360"/>
+      </w:pPr>
+    </w:lvl>
+    <w:lvl w:ilvl="4" w:tplc="040C0019" w:tentative="1">
+      <w:start w:val="1"/>
+      <w:numFmt w:val="lowerLetter"/>
+      <w:lvlText w:val="%5."/>
+      <w:lvlJc w:val="left"/>
+      <w:pPr>
+        <w:ind w:left="3600" w:hanging="360"/>
+      </w:pPr>
+    </w:lvl>
+    <w:lvl w:ilvl="5" w:tplc="040C001B" w:tentative="1">
+      <w:start w:val="1"/>
+      <w:numFmt w:val="lowerRoman"/>
+      <w:lvlText w:val="%6."/>
+      <w:lvlJc w:val="right"/>
+      <w:pPr>
+        <w:ind w:left="4320" w:hanging="180"/>
+      </w:pPr>
+    </w:lvl>
+    <w:lvl w:ilvl="6" w:tplc="040C000F" w:tentative="1">
+      <w:start w:val="1"/>
+      <w:numFmt w:val="decimal"/>
+      <w:lvlText w:val="%7."/>
+      <w:lvlJc w:val="left"/>
+      <w:pPr>
+        <w:ind w:left="5040" w:hanging="360"/>
+      </w:pPr>
+    </w:lvl>
+    <w:lvl w:ilvl="7" w:tplc="040C0019" w:tentative="1">
+      <w:start w:val="1"/>
+      <w:numFmt w:val="lowerLetter"/>
+      <w:lvlText w:val="%8."/>
+      <w:lvlJc w:val="left"/>
+      <w:pPr>
+        <w:ind w:left="5760" w:hanging="360"/>
+      </w:pPr>
+    </w:lvl>
+    <w:lvl w:ilvl="8" w:tplc="040C001B" w:tentative="1">
+      <w:start w:val="1"/>
+      <w:numFmt w:val="lowerRoman"/>
+      <w:lvlText w:val="%9."/>
+      <w:lvlJc w:val="right"/>
+      <w:pPr>
+        <w:ind w:left="6480" w:hanging="180"/>
+      </w:pPr>
+    </w:lvl>
+  </w:abstractNum>
+  <w:abstractNum w:abstractNumId="28">
     <w:nsid w:val="4A2353E6"/>
     <w:multiLevelType w:val="hybridMultilevel"/>
     <w:tmpl w:val="BDFE66A6"/>
@@ -11012,7 +11060,7 @@
       </w:rPr>
     </w:lvl>
   </w:abstractNum>
-  <w:abstractNum w:abstractNumId="25">
+  <w:abstractNum w:abstractNumId="29">
     <w:nsid w:val="4A4166C1"/>
     <w:multiLevelType w:val="hybridMultilevel"/>
     <w:tmpl w:val="ACE66C20"/>
@@ -11125,7 +11173,7 @@
       </w:rPr>
     </w:lvl>
   </w:abstractNum>
-  <w:abstractNum w:abstractNumId="26">
+  <w:abstractNum w:abstractNumId="30">
     <w:nsid w:val="4C4A6517"/>
     <w:multiLevelType w:val="hybridMultilevel"/>
     <w:tmpl w:val="C38430E4"/>
@@ -11238,7 +11286,7 @@
       </w:rPr>
     </w:lvl>
   </w:abstractNum>
-  <w:abstractNum w:abstractNumId="27">
+  <w:abstractNum w:abstractNumId="31">
     <w:nsid w:val="4D200FE6"/>
     <w:multiLevelType w:val="hybridMultilevel"/>
     <w:tmpl w:val="5A200450"/>
@@ -11351,7 +11399,7 @@
       </w:rPr>
     </w:lvl>
   </w:abstractNum>
-  <w:abstractNum w:abstractNumId="28">
+  <w:abstractNum w:abstractNumId="32">
     <w:nsid w:val="5AF41022"/>
     <w:multiLevelType w:val="hybridMultilevel"/>
     <w:tmpl w:val="4A16B650"/>
@@ -11464,7 +11512,7 @@
       </w:rPr>
     </w:lvl>
   </w:abstractNum>
-  <w:abstractNum w:abstractNumId="29">
+  <w:abstractNum w:abstractNumId="33">
     <w:nsid w:val="5D497B5A"/>
     <w:multiLevelType w:val="hybridMultilevel"/>
     <w:tmpl w:val="0FF449F6"/>
@@ -11577,7 +11625,7 @@
       </w:rPr>
     </w:lvl>
   </w:abstractNum>
-  <w:abstractNum w:abstractNumId="30">
+  <w:abstractNum w:abstractNumId="34">
     <w:nsid w:val="5DE739A8"/>
     <w:multiLevelType w:val="hybridMultilevel"/>
     <w:tmpl w:val="40D6A35E"/>
@@ -11690,7 +11738,7 @@
       </w:rPr>
     </w:lvl>
   </w:abstractNum>
-  <w:abstractNum w:abstractNumId="31">
+  <w:abstractNum w:abstractNumId="35">
     <w:nsid w:val="64154D54"/>
     <w:multiLevelType w:val="hybridMultilevel"/>
     <w:tmpl w:val="AD422C56"/>
@@ -11803,7 +11851,7 @@
       </w:rPr>
     </w:lvl>
   </w:abstractNum>
-  <w:abstractNum w:abstractNumId="32">
+  <w:abstractNum w:abstractNumId="36">
     <w:nsid w:val="65F41174"/>
     <w:multiLevelType w:val="hybridMultilevel"/>
     <w:tmpl w:val="C61832C4"/>
@@ -11916,7 +11964,7 @@
       </w:rPr>
     </w:lvl>
   </w:abstractNum>
-  <w:abstractNum w:abstractNumId="33">
+  <w:abstractNum w:abstractNumId="37">
     <w:nsid w:val="69D558C3"/>
     <w:multiLevelType w:val="hybridMultilevel"/>
     <w:tmpl w:val="F8081288"/>
@@ -12029,7 +12077,7 @@
       </w:rPr>
     </w:lvl>
   </w:abstractNum>
-  <w:abstractNum w:abstractNumId="34">
+  <w:abstractNum w:abstractNumId="38">
     <w:nsid w:val="6EFC04FA"/>
     <w:multiLevelType w:val="hybridMultilevel"/>
     <w:tmpl w:val="2AEAC922"/>
@@ -12142,7 +12190,7 @@
       </w:rPr>
     </w:lvl>
   </w:abstractNum>
-  <w:abstractNum w:abstractNumId="35">
+  <w:abstractNum w:abstractNumId="39">
     <w:nsid w:val="71A7746E"/>
     <w:multiLevelType w:val="hybridMultilevel"/>
     <w:tmpl w:val="CD4C9BD4"/>
@@ -12255,7 +12303,7 @@
       </w:rPr>
     </w:lvl>
   </w:abstractNum>
-  <w:abstractNum w:abstractNumId="36">
+  <w:abstractNum w:abstractNumId="40">
     <w:nsid w:val="7DFF60EA"/>
     <w:multiLevelType w:val="hybridMultilevel"/>
     <w:tmpl w:val="6F5E03C4"/>
@@ -12369,49 +12417,49 @@
     </w:lvl>
   </w:abstractNum>
   <w:num w:numId="1">
-    <w:abstractNumId w:val="33"/>
+    <w:abstractNumId w:val="37"/>
   </w:num>
   <w:num w:numId="2">
-    <w:abstractNumId w:val="30"/>
+    <w:abstractNumId w:val="34"/>
   </w:num>
   <w:num w:numId="3">
-    <w:abstractNumId w:val="32"/>
+    <w:abstractNumId w:val="36"/>
   </w:num>
   <w:num w:numId="4">
-    <w:abstractNumId w:val="31"/>
+    <w:abstractNumId w:val="35"/>
   </w:num>
   <w:num w:numId="5">
-    <w:abstractNumId w:val="18"/>
+    <w:abstractNumId w:val="21"/>
   </w:num>
   <w:num w:numId="6">
-    <w:abstractNumId w:val="23"/>
+    <w:abstractNumId w:val="26"/>
   </w:num>
   <w:num w:numId="7">
     <w:abstractNumId w:val="11"/>
   </w:num>
   <w:num w:numId="8">
-    <w:abstractNumId w:val="35"/>
+    <w:abstractNumId w:val="39"/>
   </w:num>
   <w:num w:numId="9">
-    <w:abstractNumId w:val="15"/>
+    <w:abstractNumId w:val="16"/>
   </w:num>
   <w:num w:numId="10">
-    <w:abstractNumId w:val="24"/>
+    <w:abstractNumId w:val="28"/>
   </w:num>
   <w:num w:numId="11">
-    <w:abstractNumId w:val="25"/>
+    <w:abstractNumId w:val="29"/>
   </w:num>
   <w:num w:numId="12">
-    <w:abstractNumId w:val="17"/>
+    <w:abstractNumId w:val="19"/>
   </w:num>
   <w:num w:numId="13">
-    <w:abstractNumId w:val="12"/>
+    <w:abstractNumId w:val="13"/>
   </w:num>
   <w:num w:numId="14">
     <w:abstractNumId w:val="10"/>
   </w:num>
   <w:num w:numId="15">
-    <w:abstractNumId w:val="16"/>
+    <w:abstractNumId w:val="17"/>
   </w:num>
   <w:num w:numId="16">
     <w:abstractNumId w:val="8"/>
@@ -12444,46 +12492,58 @@
     <w:abstractNumId w:val="4"/>
   </w:num>
   <w:num w:numId="26">
-    <w:abstractNumId w:val="28"/>
+    <w:abstractNumId w:val="32"/>
   </w:num>
   <w:num w:numId="27">
+    <w:abstractNumId w:val="15"/>
+  </w:num>
+  <w:num w:numId="28">
     <w:abstractNumId w:val="14"/>
   </w:num>
-  <w:num w:numId="28">
-    <w:abstractNumId w:val="13"/>
-  </w:num>
   <w:num w:numId="29">
-    <w:abstractNumId w:val="36"/>
+    <w:abstractNumId w:val="40"/>
   </w:num>
   <w:num w:numId="30">
-    <w:abstractNumId w:val="29"/>
+    <w:abstractNumId w:val="33"/>
   </w:num>
   <w:num w:numId="31">
-    <w:abstractNumId w:val="21"/>
+    <w:abstractNumId w:val="24"/>
   </w:num>
   <w:num w:numId="32">
+    <w:abstractNumId w:val="31"/>
+  </w:num>
+  <w:num w:numId="33">
+    <w:abstractNumId w:val="30"/>
+  </w:num>
+  <w:num w:numId="34">
+    <w:abstractNumId w:val="25"/>
+  </w:num>
+  <w:num w:numId="35">
+    <w:abstractNumId w:val="22"/>
+  </w:num>
+  <w:num w:numId="36">
+    <w:abstractNumId w:val="23"/>
+  </w:num>
+  <w:num w:numId="37">
+    <w:abstractNumId w:val="38"/>
+  </w:num>
+  <w:num w:numId="38">
     <w:abstractNumId w:val="27"/>
   </w:num>
-  <w:num w:numId="33">
-    <w:abstractNumId w:val="26"/>
+  <w:num w:numId="39">
+    <w:abstractNumId w:val="12"/>
   </w:num>
-  <w:num w:numId="34">
-    <w:abstractNumId w:val="22"/>
-  </w:num>
-  <w:num w:numId="35">
-    <w:abstractNumId w:val="19"/>
-  </w:num>
-  <w:num w:numId="36">
+  <w:num w:numId="40">
     <w:abstractNumId w:val="20"/>
   </w:num>
-  <w:num w:numId="37">
-    <w:abstractNumId w:val="34"/>
+  <w:num w:numId="41">
+    <w:abstractNumId w:val="18"/>
   </w:num>
 </w:numbering>
 </file>
 
 <file path=word/styles.xml><?xml version="1.0" encoding="utf-8"?>
-<w:styles xmlns:r="http://schemas.openxmlformats.org/officeDocument/2006/relationships" xmlns:w="http://schemas.openxmlformats.org/wordprocessingml/2006/main">
+<w:styles xmlns:mc="http://schemas.openxmlformats.org/markup-compatibility/2006" xmlns:r="http://schemas.openxmlformats.org/officeDocument/2006/relationships" xmlns:w="http://schemas.openxmlformats.org/wordprocessingml/2006/main" xmlns:w14="http://schemas.microsoft.com/office/word/2010/wordml" mc:Ignorable="w14">
   <w:docDefaults>
     <w:rPrDefault>
       <w:rPr>
@@ -12746,7 +12806,6 @@
     <w:uiPriority w:val="99"/>
     <w:semiHidden/>
     <w:unhideWhenUsed/>
-    <w:qFormat/>
     <w:tblPr>
       <w:tblInd w:w="0" w:type="dxa"/>
       <w:tblCellMar>
@@ -12765,7 +12824,6 @@
   </w:style>
   <w:style w:type="character" w:customStyle="1" w:styleId="Titre1Car">
     <w:name w:val="Titre 1 Car"/>
-    <w:basedOn w:val="Policepardfaut"/>
     <w:link w:val="Titre1"/>
     <w:uiPriority w:val="99"/>
     <w:locked/>
@@ -12781,7 +12839,6 @@
   </w:style>
   <w:style w:type="character" w:customStyle="1" w:styleId="Titre2Car">
     <w:name w:val="Titre 2 Car"/>
-    <w:basedOn w:val="Policepardfaut"/>
     <w:link w:val="Titre2"/>
     <w:uiPriority w:val="99"/>
     <w:locked/>
@@ -12797,7 +12854,6 @@
   </w:style>
   <w:style w:type="character" w:customStyle="1" w:styleId="Titre3Car">
     <w:name w:val="Titre 3 Car"/>
-    <w:basedOn w:val="Policepardfaut"/>
     <w:link w:val="Titre3"/>
     <w:uiPriority w:val="99"/>
     <w:locked/>
@@ -12811,7 +12867,6 @@
   </w:style>
   <w:style w:type="character" w:customStyle="1" w:styleId="Titre4Car">
     <w:name w:val="Titre 4 Car"/>
-    <w:basedOn w:val="Policepardfaut"/>
     <w:link w:val="Titre4"/>
     <w:uiPriority w:val="99"/>
     <w:locked/>
@@ -12838,7 +12893,6 @@
   </w:style>
   <w:style w:type="character" w:styleId="lev">
     <w:name w:val="Strong"/>
-    <w:basedOn w:val="Policepardfaut"/>
     <w:uiPriority w:val="99"/>
     <w:qFormat/>
     <w:rsid w:val="00BD624F"/>
@@ -12862,7 +12916,6 @@
   </w:style>
   <w:style w:type="character" w:customStyle="1" w:styleId="SansinterligneCar">
     <w:name w:val="Sans interligne Car"/>
-    <w:basedOn w:val="Policepardfaut"/>
     <w:link w:val="Sansinterligne"/>
     <w:uiPriority w:val="99"/>
     <w:locked/>
@@ -12892,7 +12945,6 @@
   </w:style>
   <w:style w:type="character" w:customStyle="1" w:styleId="TextedebullesCar">
     <w:name w:val="Texte de bulles Car"/>
-    <w:basedOn w:val="Policepardfaut"/>
     <w:link w:val="Textedebulles"/>
     <w:uiPriority w:val="99"/>
     <w:semiHidden/>
@@ -12955,7 +13007,6 @@
   </w:style>
   <w:style w:type="character" w:styleId="Lienhypertexte">
     <w:name w:val="Hyperlink"/>
-    <w:basedOn w:val="Policepardfaut"/>
     <w:uiPriority w:val="99"/>
     <w:rsid w:val="00FF130B"/>
     <w:rPr>
@@ -12980,7 +13031,6 @@
   </w:style>
   <w:style w:type="character" w:customStyle="1" w:styleId="ExplorateurdedocumentsCar">
     <w:name w:val="Explorateur de documents Car"/>
-    <w:basedOn w:val="Policepardfaut"/>
     <w:link w:val="Explorateurdedocuments"/>
     <w:uiPriority w:val="99"/>
     <w:semiHidden/>
@@ -13014,6 +13064,196 @@
         <w:right w:w="108" w:type="dxa"/>
       </w:tblCellMar>
     </w:tblPr>
+  </w:style>
+</w:styles>
+</file>
+
+<file path=word/stylesWithEffects.xml><?xml version="1.0" encoding="utf-8"?>
+<w:styles xmlns:wpc="http://schemas.microsoft.com/office/word/2010/wordprocessingCanvas" xmlns:mc="http://schemas.openxmlformats.org/markup-compatibility/2006" xmlns:o="urn:schemas-microsoft-com:office:office" xmlns:r="http://schemas.openxmlformats.org/officeDocument/2006/relationships" xmlns:m="http://schemas.openxmlformats.org/officeDocument/2006/math" xmlns:v="urn:schemas-microsoft-com:vml" xmlns:wp14="http://schemas.microsoft.com/office/word/2010/wordprocessingDrawing" xmlns:wp="http://schemas.openxmlformats.org/drawingml/2006/wordprocessingDrawing" xmlns:w10="urn:schemas-microsoft-com:office:word" xmlns:w="http://schemas.openxmlformats.org/wordprocessingml/2006/main" xmlns:w14="http://schemas.microsoft.com/office/word/2010/wordml" xmlns:wpg="http://schemas.microsoft.com/office/word/2010/wordprocessingGroup" xmlns:wpi="http://schemas.microsoft.com/office/word/2010/wordprocessingInk" xmlns:wne="http://schemas.microsoft.com/office/word/2006/wordml" xmlns:wps="http://schemas.microsoft.com/office/word/2010/wordprocessingShape" mc:Ignorable="w14 wp14">
+  <w:docDefaults>
+    <w:rPrDefault>
+      <w:rPr>
+        <w:rFonts w:asciiTheme="minorHAnsi" w:eastAsiaTheme="minorEastAsia" w:hAnsiTheme="minorHAnsi" w:cstheme="minorBidi"/>
+        <w:sz w:val="22"/>
+        <w:szCs w:val="22"/>
+        <w:lang w:val="fr-FR" w:eastAsia="fr-FR" w:bidi="ar-SA"/>
+      </w:rPr>
+    </w:rPrDefault>
+    <w:pPrDefault>
+      <w:pPr>
+        <w:spacing w:after="200" w:line="276" w:lineRule="auto"/>
+      </w:pPr>
+    </w:pPrDefault>
+  </w:docDefaults>
+  <w:latentStyles w:defLockedState="0" w:defUIPriority="99" w:defSemiHidden="1" w:defUnhideWhenUsed="1" w:defQFormat="0" w:count="267">
+    <w:lsdException w:name="Normal" w:semiHidden="0" w:uiPriority="0" w:unhideWhenUsed="0" w:qFormat="1"/>
+    <w:lsdException w:name="heading 1" w:semiHidden="0" w:uiPriority="9" w:unhideWhenUsed="0" w:qFormat="1"/>
+    <w:lsdException w:name="heading 2" w:uiPriority="9" w:qFormat="1"/>
+    <w:lsdException w:name="heading 3" w:uiPriority="9" w:qFormat="1"/>
+    <w:lsdException w:name="heading 4" w:uiPriority="9" w:qFormat="1"/>
+    <w:lsdException w:name="heading 5" w:uiPriority="9" w:qFormat="1"/>
+    <w:lsdException w:name="heading 6" w:uiPriority="9" w:qFormat="1"/>
+    <w:lsdException w:name="heading 7" w:uiPriority="9" w:qFormat="1"/>
+    <w:lsdException w:name="heading 8" w:uiPriority="9" w:qFormat="1"/>
+    <w:lsdException w:name="heading 9" w:uiPriority="9" w:qFormat="1"/>
+    <w:lsdException w:name="toc 1" w:uiPriority="39"/>
+    <w:lsdException w:name="toc 2" w:uiPriority="39"/>
+    <w:lsdException w:name="toc 3" w:uiPriority="39"/>
+    <w:lsdException w:name="toc 4" w:uiPriority="39"/>
+    <w:lsdException w:name="toc 5" w:uiPriority="39"/>
+    <w:lsdException w:name="toc 6" w:uiPriority="39"/>
+    <w:lsdException w:name="toc 7" w:uiPriority="39"/>
+    <w:lsdException w:name="toc 8" w:uiPriority="39"/>
+    <w:lsdException w:name="toc 9" w:uiPriority="39"/>
+    <w:lsdException w:name="caption" w:uiPriority="35" w:qFormat="1"/>
+    <w:lsdException w:name="Title" w:semiHidden="0" w:uiPriority="10" w:unhideWhenUsed="0" w:qFormat="1"/>
+    <w:lsdException w:name="Default Paragraph Font" w:uiPriority="1"/>
+    <w:lsdException w:name="Subtitle" w:semiHidden="0" w:uiPriority="11" w:unhideWhenUsed="0" w:qFormat="1"/>
+    <w:lsdException w:name="Strong" w:semiHidden="0" w:uiPriority="22" w:unhideWhenUsed="0" w:qFormat="1"/>
+    <w:lsdException w:name="Emphasis" w:semiHidden="0" w:uiPriority="20" w:unhideWhenUsed="0" w:qFormat="1"/>
+    <w:lsdException w:name="Table Grid" w:semiHidden="0" w:uiPriority="59" w:unhideWhenUsed="0"/>
+    <w:lsdException w:name="Placeholder Text" w:unhideWhenUsed="0"/>
+    <w:lsdException w:name="No Spacing" w:semiHidden="0" w:uiPriority="1" w:unhideWhenUsed="0" w:qFormat="1"/>
+    <w:lsdException w:name="Light Shading" w:semiHidden="0" w:uiPriority="60" w:unhideWhenUsed="0"/>
+    <w:lsdException w:name="Light List" w:semiHidden="0" w:uiPriority="61" w:unhideWhenUsed="0"/>
+    <w:lsdException w:name="Light Grid" w:semiHidden="0" w:uiPriority="62" w:unhideWhenUsed="0"/>
+    <w:lsdException w:name="Medium Shading 1" w:semiHidden="0" w:uiPriority="63" w:unhideWhenUsed="0"/>
+    <w:lsdException w:name="Medium Shading 2" w:semiHidden="0" w:uiPriority="64" w:unhideWhenUsed="0"/>
+    <w:lsdException w:name="Medium List 1" w:semiHidden="0" w:uiPriority="65" w:unhideWhenUsed="0"/>
+    <w:lsdException w:name="Medium List 2" w:semiHidden="0" w:uiPriority="66" w:unhideWhenUsed="0"/>
+    <w:lsdException w:name="Medium Grid 1" w:semiHidden="0" w:uiPriority="67" w:unhideWhenUsed="0"/>
+    <w:lsdException w:name="Medium Grid 2" w:semiHidden="0" w:uiPriority="68" w:unhideWhenUsed="0"/>
+    <w:lsdException w:name="Medium Grid 3" w:semiHidden="0" w:uiPriority="69" w:unhideWhenUsed="0"/>
+    <w:lsdException w:name="Dark List" w:semiHidden="0" w:uiPriority="70" w:unhideWhenUsed="0"/>
+    <w:lsdException w:name="Colorful Shading" w:semiHidden="0" w:uiPriority="71" w:unhideWhenUsed="0"/>
+    <w:lsdException w:name="Colorful List" w:semiHidden="0" w:uiPriority="72" w:unhideWhenUsed="0"/>
+    <w:lsdException w:name="Colorful Grid" w:semiHidden="0" w:uiPriority="73" w:unhideWhenUsed="0"/>
+    <w:lsdException w:name="Light Shading Accent 1" w:semiHidden="0" w:uiPriority="60" w:unhideWhenUsed="0"/>
+    <w:lsdException w:name="Light List Accent 1" w:semiHidden="0" w:uiPriority="61" w:unhideWhenUsed="0"/>
+    <w:lsdException w:name="Light Grid Accent 1" w:semiHidden="0" w:uiPriority="62" w:unhideWhenUsed="0"/>
+    <w:lsdException w:name="Medium Shading 1 Accent 1" w:semiHidden="0" w:uiPriority="63" w:unhideWhenUsed="0"/>
+    <w:lsdException w:name="Medium Shading 2 Accent 1" w:semiHidden="0" w:uiPriority="64" w:unhideWhenUsed="0"/>
+    <w:lsdException w:name="Medium List 1 Accent 1" w:semiHidden="0" w:uiPriority="65" w:unhideWhenUsed="0"/>
+    <w:lsdException w:name="Revision" w:unhideWhenUsed="0"/>
+    <w:lsdException w:name="List Paragraph" w:semiHidden="0" w:uiPriority="34" w:unhideWhenUsed="0" w:qFormat="1"/>
+    <w:lsdException w:name="Quote" w:semiHidden="0" w:uiPriority="29" w:unhideWhenUsed="0" w:qFormat="1"/>
+    <w:lsdException w:name="Intense Quote" w:semiHidden="0" w:uiPriority="30" w:unhideWhenUsed="0" w:qFormat="1"/>
+    <w:lsdException w:name="Medium List 2 Accent 1" w:semiHidden="0" w:uiPriority="66" w:unhideWhenUsed="0"/>
+    <w:lsdException w:name="Medium Grid 1 Accent 1" w:semiHidden="0" w:uiPriority="67" w:unhideWhenUsed="0"/>
+    <w:lsdException w:name="Medium Grid 2 Accent 1" w:semiHidden="0" w:uiPriority="68" w:unhideWhenUsed="0"/>
+    <w:lsdException w:name="Medium Grid 3 Accent 1" w:semiHidden="0" w:uiPriority="69" w:unhideWhenUsed="0"/>
+    <w:lsdException w:name="Dark List Accent 1" w:semiHidden="0" w:uiPriority="70" w:unhideWhenUsed="0"/>
+    <w:lsdException w:name="Colorful Shading Accent 1" w:semiHidden="0" w:uiPriority="71" w:unhideWhenUsed="0"/>
+    <w:lsdException w:name="Colorful List Accent 1" w:semiHidden="0" w:uiPriority="72" w:unhideWhenUsed="0"/>
+    <w:lsdException w:name="Colorful Grid Accent 1" w:semiHidden="0" w:uiPriority="73" w:unhideWhenUsed="0"/>
+    <w:lsdException w:name="Light Shading Accent 2" w:semiHidden="0" w:uiPriority="60" w:unhideWhenUsed="0"/>
+    <w:lsdException w:name="Light List Accent 2" w:semiHidden="0" w:uiPriority="61" w:unhideWhenUsed="0"/>
+    <w:lsdException w:name="Light Grid Accent 2" w:semiHidden="0" w:uiPriority="62" w:unhideWhenUsed="0"/>
+    <w:lsdException w:name="Medium Shading 1 Accent 2" w:semiHidden="0" w:uiPriority="63" w:unhideWhenUsed="0"/>
+    <w:lsdException w:name="Medium Shading 2 Accent 2" w:semiHidden="0" w:uiPriority="64" w:unhideWhenUsed="0"/>
+    <w:lsdException w:name="Medium List 1 Accent 2" w:semiHidden="0" w:uiPriority="65" w:unhideWhenUsed="0"/>
+    <w:lsdException w:name="Medium List 2 Accent 2" w:semiHidden="0" w:uiPriority="66" w:unhideWhenUsed="0"/>
+    <w:lsdException w:name="Medium Grid 1 Accent 2" w:semiHidden="0" w:uiPriority="67" w:unhideWhenUsed="0"/>
+    <w:lsdException w:name="Medium Grid 2 Accent 2" w:semiHidden="0" w:uiPriority="68" w:unhideWhenUsed="0"/>
+    <w:lsdException w:name="Medium Grid 3 Accent 2" w:semiHidden="0" w:uiPriority="69" w:unhideWhenUsed="0"/>
+    <w:lsdException w:name="Dark List Accent 2" w:semiHidden="0" w:uiPriority="70" w:unhideWhenUsed="0"/>
+    <w:lsdException w:name="Colorful Shading Accent 2" w:semiHidden="0" w:uiPriority="71" w:unhideWhenUsed="0"/>
+    <w:lsdException w:name="Colorful List Accent 2" w:semiHidden="0" w:uiPriority="72" w:unhideWhenUsed="0"/>
+    <w:lsdException w:name="Colorful Grid Accent 2" w:semiHidden="0" w:uiPriority="73" w:unhideWhenUsed="0"/>
+    <w:lsdException w:name="Light Shading Accent 3" w:semiHidden="0" w:uiPriority="60" w:unhideWhenUsed="0"/>
+    <w:lsdException w:name="Light List Accent 3" w:semiHidden="0" w:uiPriority="61" w:unhideWhenUsed="0"/>
+    <w:lsdException w:name="Light Grid Accent 3" w:semiHidden="0" w:uiPriority="62" w:unhideWhenUsed="0"/>
+    <w:lsdException w:name="Medium Shading 1 Accent 3" w:semiHidden="0" w:uiPriority="63" w:unhideWhenUsed="0"/>
+    <w:lsdException w:name="Medium Shading 2 Accent 3" w:semiHidden="0" w:uiPriority="64" w:unhideWhenUsed="0"/>
+    <w:lsdException w:name="Medium List 1 Accent 3" w:semiHidden="0" w:uiPriority="65" w:unhideWhenUsed="0"/>
+    <w:lsdException w:name="Medium List 2 Accent 3" w:semiHidden="0" w:uiPriority="66" w:unhideWhenUsed="0"/>
+    <w:lsdException w:name="Medium Grid 1 Accent 3" w:semiHidden="0" w:uiPriority="67" w:unhideWhenUsed="0"/>
+    <w:lsdException w:name="Medium Grid 2 Accent 3" w:semiHidden="0" w:uiPriority="68" w:unhideWhenUsed="0"/>
+    <w:lsdException w:name="Medium Grid 3 Accent 3" w:semiHidden="0" w:uiPriority="69" w:unhideWhenUsed="0"/>
+    <w:lsdException w:name="Dark List Accent 3" w:semiHidden="0" w:uiPriority="70" w:unhideWhenUsed="0"/>
+    <w:lsdException w:name="Colorful Shading Accent 3" w:semiHidden="0" w:uiPriority="71" w:unhideWhenUsed="0"/>
+    <w:lsdException w:name="Colorful List Accent 3" w:semiHidden="0" w:uiPriority="72" w:unhideWhenUsed="0"/>
+    <w:lsdException w:name="Colorful Grid Accent 3" w:semiHidden="0" w:uiPriority="73" w:unhideWhenUsed="0"/>
+    <w:lsdException w:name="Light Shading Accent 4" w:semiHidden="0" w:uiPriority="60" w:unhideWhenUsed="0"/>
+    <w:lsdException w:name="Light List Accent 4" w:semiHidden="0" w:uiPriority="61" w:unhideWhenUsed="0"/>
+    <w:lsdException w:name="Light Grid Accent 4" w:semiHidden="0" w:uiPriority="62" w:unhideWhenUsed="0"/>
+    <w:lsdException w:name="Medium Shading 1 Accent 4" w:semiHidden="0" w:uiPriority="63" w:unhideWhenUsed="0"/>
+    <w:lsdException w:name="Medium Shading 2 Accent 4" w:semiHidden="0" w:uiPriority="64" w:unhideWhenUsed="0"/>
+    <w:lsdException w:name="Medium List 1 Accent 4" w:semiHidden="0" w:uiPriority="65" w:unhideWhenUsed="0"/>
+    <w:lsdException w:name="Medium List 2 Accent 4" w:semiHidden="0" w:uiPriority="66" w:unhideWhenUsed="0"/>
+    <w:lsdException w:name="Medium Grid 1 Accent 4" w:semiHidden="0" w:uiPriority="67" w:unhideWhenUsed="0"/>
+    <w:lsdException w:name="Medium Grid 2 Accent 4" w:semiHidden="0" w:uiPriority="68" w:unhideWhenUsed="0"/>
+    <w:lsdException w:name="Medium Grid 3 Accent 4" w:semiHidden="0" w:uiPriority="69" w:unhideWhenUsed="0"/>
+    <w:lsdException w:name="Dark List Accent 4" w:semiHidden="0" w:uiPriority="70" w:unhideWhenUsed="0"/>
+    <w:lsdException w:name="Colorful Shading Accent 4" w:semiHidden="0" w:uiPriority="71" w:unhideWhenUsed="0"/>
+    <w:lsdException w:name="Colorful List Accent 4" w:semiHidden="0" w:uiPriority="72" w:unhideWhenUsed="0"/>
+    <w:lsdException w:name="Colorful Grid Accent 4" w:semiHidden="0" w:uiPriority="73" w:unhideWhenUsed="0"/>
+    <w:lsdException w:name="Light Shading Accent 5" w:semiHidden="0" w:uiPriority="60" w:unhideWhenUsed="0"/>
+    <w:lsdException w:name="Light List Accent 5" w:semiHidden="0" w:uiPriority="61" w:unhideWhenUsed="0"/>
+    <w:lsdException w:name="Light Grid Accent 5" w:semiHidden="0" w:uiPriority="62" w:unhideWhenUsed="0"/>
+    <w:lsdException w:name="Medium Shading 1 Accent 5" w:semiHidden="0" w:uiPriority="63" w:unhideWhenUsed="0"/>
+    <w:lsdException w:name="Medium Shading 2 Accent 5" w:semiHidden="0" w:uiPriority="64" w:unhideWhenUsed="0"/>
+    <w:lsdException w:name="Medium List 1 Accent 5" w:semiHidden="0" w:uiPriority="65" w:unhideWhenUsed="0"/>
+    <w:lsdException w:name="Medium List 2 Accent 5" w:semiHidden="0" w:uiPriority="66" w:unhideWhenUsed="0"/>
+    <w:lsdException w:name="Medium Grid 1 Accent 5" w:semiHidden="0" w:uiPriority="67" w:unhideWhenUsed="0"/>
+    <w:lsdException w:name="Medium Grid 2 Accent 5" w:semiHidden="0" w:uiPriority="68" w:unhideWhenUsed="0"/>
+    <w:lsdException w:name="Medium Grid 3 Accent 5" w:semiHidden="0" w:uiPriority="69" w:unhideWhenUsed="0"/>
+    <w:lsdException w:name="Dark List Accent 5" w:semiHidden="0" w:uiPriority="70" w:unhideWhenUsed="0"/>
+    <w:lsdException w:name="Colorful Shading Accent 5" w:semiHidden="0" w:uiPriority="71" w:unhideWhenUsed="0"/>
+    <w:lsdException w:name="Colorful List Accent 5" w:semiHidden="0" w:uiPriority="72" w:unhideWhenUsed="0"/>
+    <w:lsdException w:name="Colorful Grid Accent 5" w:semiHidden="0" w:uiPriority="73" w:unhideWhenUsed="0"/>
+    <w:lsdException w:name="Light Shading Accent 6" w:semiHidden="0" w:uiPriority="60" w:unhideWhenUsed="0"/>
+    <w:lsdException w:name="Light List Accent 6" w:semiHidden="0" w:uiPriority="61" w:unhideWhenUsed="0"/>
+    <w:lsdException w:name="Light Grid Accent 6" w:semiHidden="0" w:uiPriority="62" w:unhideWhenUsed="0"/>
+    <w:lsdException w:name="Medium Shading 1 Accent 6" w:semiHidden="0" w:uiPriority="63" w:unhideWhenUsed="0"/>
+    <w:lsdException w:name="Medium Shading 2 Accent 6" w:semiHidden="0" w:uiPriority="64" w:unhideWhenUsed="0"/>
+    <w:lsdException w:name="Medium List 1 Accent 6" w:semiHidden="0" w:uiPriority="65" w:unhideWhenUsed="0"/>
+    <w:lsdException w:name="Medium List 2 Accent 6" w:semiHidden="0" w:uiPriority="66" w:unhideWhenUsed="0"/>
+    <w:lsdException w:name="Medium Grid 1 Accent 6" w:semiHidden="0" w:uiPriority="67" w:unhideWhenUsed="0"/>
+    <w:lsdException w:name="Medium Grid 2 Accent 6" w:semiHidden="0" w:uiPriority="68" w:unhideWhenUsed="0"/>
+    <w:lsdException w:name="Medium Grid 3 Accent 6" w:semiHidden="0" w:uiPriority="69" w:unhideWhenUsed="0"/>
+    <w:lsdException w:name="Dark List Accent 6" w:semiHidden="0" w:uiPriority="70" w:unhideWhenUsed="0"/>
+    <w:lsdException w:name="Colorful Shading Accent 6" w:semiHidden="0" w:uiPriority="71" w:unhideWhenUsed="0"/>
+    <w:lsdException w:name="Colorful List Accent 6" w:semiHidden="0" w:uiPriority="72" w:unhideWhenUsed="0"/>
+    <w:lsdException w:name="Colorful Grid Accent 6" w:semiHidden="0" w:uiPriority="73" w:unhideWhenUsed="0"/>
+    <w:lsdException w:name="Subtle Emphasis" w:semiHidden="0" w:uiPriority="19" w:unhideWhenUsed="0" w:qFormat="1"/>
+    <w:lsdException w:name="Intense Emphasis" w:semiHidden="0" w:uiPriority="21" w:unhideWhenUsed="0" w:qFormat="1"/>
+    <w:lsdException w:name="Subtle Reference" w:semiHidden="0" w:uiPriority="31" w:unhideWhenUsed="0" w:qFormat="1"/>
+    <w:lsdException w:name="Intense Reference" w:semiHidden="0" w:uiPriority="32" w:unhideWhenUsed="0" w:qFormat="1"/>
+    <w:lsdException w:name="Book Title" w:semiHidden="0" w:uiPriority="33" w:unhideWhenUsed="0" w:qFormat="1"/>
+    <w:lsdException w:name="Bibliography" w:uiPriority="37"/>
+    <w:lsdException w:name="TOC Heading" w:uiPriority="39" w:qFormat="1"/>
+  </w:latentStyles>
+  <w:style w:type="paragraph" w:default="1" w:styleId="Normal">
+    <w:name w:val="Normal"/>
+    <w:qFormat/>
+  </w:style>
+  <w:style w:type="character" w:default="1" w:styleId="Policepardfaut">
+    <w:name w:val="Default Paragraph Font"/>
+    <w:uiPriority w:val="1"/>
+    <w:semiHidden/>
+    <w:unhideWhenUsed/>
+  </w:style>
+  <w:style w:type="table" w:default="1" w:styleId="TableauNormal">
+    <w:name w:val="Normal Table"/>
+    <w:uiPriority w:val="99"/>
+    <w:semiHidden/>
+    <w:unhideWhenUsed/>
+    <w:tblPr>
+      <w:tblInd w:w="0" w:type="dxa"/>
+      <w:tblCellMar>
+        <w:top w:w="0" w:type="dxa"/>
+        <w:left w:w="108" w:type="dxa"/>
+        <w:bottom w:w="0" w:type="dxa"/>
+        <w:right w:w="108" w:type="dxa"/>
+      </w:tblCellMar>
+    </w:tblPr>
+  </w:style>
+  <w:style w:type="numbering" w:default="1" w:styleId="Aucuneliste">
+    <w:name w:val="No List"/>
+    <w:uiPriority w:val="99"/>
+    <w:semiHidden/>
+    <w:unhideWhenUsed/>
   </w:style>
 </w:styles>
 </file>
@@ -13299,4 +13539,16 @@
   <a:objectDefaults/>
   <a:extraClrSchemeLst/>
 </a:theme>
+</file>
+
+<file path=customXml/item1.xml><?xml version="1.0" encoding="utf-8"?>
+<b:Sources xmlns:b="http://schemas.openxmlformats.org/officeDocument/2006/bibliography" xmlns="http://schemas.openxmlformats.org/officeDocument/2006/bibliography" SelectedStyle="\APA.XSL" StyleName="APA"/>
+</file>
+
+<file path=customXml/itemProps1.xml><?xml version="1.0" encoding="utf-8"?>
+<ds:datastoreItem xmlns:ds="http://schemas.openxmlformats.org/officeDocument/2006/customXml" ds:itemID="{EDD979E1-1BD8-4639-BA99-DC0B50441B7B}">
+  <ds:schemaRefs>
+    <ds:schemaRef ds:uri="http://schemas.openxmlformats.org/officeDocument/2006/bibliography"/>
+  </ds:schemaRefs>
+</ds:datastoreItem>
 </file>
</xml_diff>